<commit_message>
updated meeting logs for deliverable 2
</commit_message>
<xml_diff>
--- a/ProgressReport.docx
+++ b/ProgressReport.docx
@@ -69,7 +69,7 @@
           <w:szCs w:val="28"/>
           <w:lang w:val="en-US"/>
         </w:rPr>
-        <w:t>5.1 Main Tasks Completed </w:t>
+        <w:t>1 Main Tasks Completed </w:t>
       </w:r>
     </w:p>
     <w:p>
@@ -194,27 +194,7 @@
           <w:szCs w:val="22"/>
           <w:lang w:val="en-US"/>
         </w:rPr>
-        <w:t>Work plan for remaining iterations of </w:t>
-      </w:r>
-      <w:proofErr w:type="spellStart"/>
-      <w:r>
-        <w:rPr>
-          <w:rFonts w:ascii="Calibri" w:hAnsi="Calibri" w:cs="Arial"/>
-          <w:sz w:val="22"/>
-          <w:szCs w:val="22"/>
-          <w:lang w:val="en-US"/>
-        </w:rPr>
-        <w:t>TreePLE</w:t>
-      </w:r>
-      <w:proofErr w:type="spellEnd"/>
-      <w:r>
-        <w:rPr>
-          <w:rFonts w:ascii="Calibri" w:hAnsi="Calibri" w:cs="Arial"/>
-          <w:sz w:val="22"/>
-          <w:szCs w:val="22"/>
-          <w:lang w:val="en-US"/>
-        </w:rPr>
-        <w:t>. </w:t>
+        <w:t>Work plan for remaining iterations of TreePLE. </w:t>
       </w:r>
     </w:p>
     <w:p>
@@ -253,8 +233,6 @@
           <w:lang w:val="en-US"/>
         </w:rPr>
       </w:pPr>
-      <w:bookmarkStart w:id="0" w:name="_GoBack"/>
-      <w:bookmarkEnd w:id="0"/>
     </w:p>
     <w:p>
       <w:pPr>
@@ -275,7 +253,7 @@
           <w:szCs w:val="28"/>
           <w:lang w:val="en-US"/>
         </w:rPr>
-        <w:t>5.2 Leadership roles </w:t>
+        <w:t>2 Leadership roles </w:t>
       </w:r>
     </w:p>
     <w:p>
@@ -494,27 +472,7 @@
           <w:szCs w:val="22"/>
           <w:lang w:val="en-US"/>
         </w:rPr>
-        <w:t>Responsible for building the website for </w:t>
-      </w:r>
-      <w:proofErr w:type="spellStart"/>
-      <w:r>
-        <w:rPr>
-          <w:rFonts w:ascii="Arial" w:hAnsi="Arial" w:cs="Arial"/>
-          <w:sz w:val="22"/>
-          <w:szCs w:val="22"/>
-          <w:lang w:val="en-US"/>
-        </w:rPr>
-        <w:t>TreePLE</w:t>
-      </w:r>
-      <w:proofErr w:type="spellEnd"/>
-      <w:r>
-        <w:rPr>
-          <w:rFonts w:ascii="Arial" w:hAnsi="Arial" w:cs="Arial"/>
-          <w:sz w:val="22"/>
-          <w:szCs w:val="22"/>
-          <w:lang w:val="en-US"/>
-        </w:rPr>
-        <w:t>, the back end and all the infrastructure that sits behind them. </w:t>
+        <w:t>Responsible for building the website for TreePLE, the back end and all the infrastructure that sits behind them. </w:t>
       </w:r>
     </w:p>
     <w:p>
@@ -580,27 +538,7 @@
           <w:szCs w:val="22"/>
           <w:lang w:val="en-US"/>
         </w:rPr>
-        <w:t>Responsible for building the android front end application for the </w:t>
-      </w:r>
-      <w:proofErr w:type="spellStart"/>
-      <w:r>
-        <w:rPr>
-          <w:rFonts w:ascii="Arial" w:hAnsi="Arial" w:cs="Arial"/>
-          <w:sz w:val="22"/>
-          <w:szCs w:val="22"/>
-          <w:lang w:val="en-US"/>
-        </w:rPr>
-        <w:t>TreePLE</w:t>
-      </w:r>
-      <w:proofErr w:type="spellEnd"/>
-      <w:r>
-        <w:rPr>
-          <w:rFonts w:ascii="Arial" w:hAnsi="Arial" w:cs="Arial"/>
-          <w:sz w:val="22"/>
-          <w:szCs w:val="22"/>
-          <w:lang w:val="en-US"/>
-        </w:rPr>
-        <w:t>. </w:t>
+        <w:t>Responsible for building the android front end application for the TreePLE. </w:t>
       </w:r>
     </w:p>
     <w:p>
@@ -627,7 +565,6 @@
         </w:rPr>
         <w:t>Software Tester: </w:t>
       </w:r>
-      <w:proofErr w:type="spellStart"/>
       <w:r>
         <w:rPr>
           <w:rFonts w:ascii="Arial" w:hAnsi="Arial" w:cs="Arial"/>
@@ -637,33 +574,8 @@
           <w:szCs w:val="22"/>
           <w:lang w:val="en-US"/>
         </w:rPr>
-        <w:t>Asma</w:t>
-      </w:r>
-      <w:proofErr w:type="spellEnd"/>
-      <w:r>
-        <w:rPr>
-          <w:rFonts w:ascii="Arial" w:hAnsi="Arial" w:cs="Arial"/>
-          <w:i/>
-          <w:iCs/>
-          <w:sz w:val="22"/>
-          <w:szCs w:val="22"/>
-          <w:lang w:val="en-US"/>
-        </w:rPr>
-        <w:t> </w:t>
-      </w:r>
-      <w:proofErr w:type="spellStart"/>
-      <w:r>
-        <w:rPr>
-          <w:rFonts w:ascii="Arial" w:hAnsi="Arial" w:cs="Arial"/>
-          <w:i/>
-          <w:iCs/>
-          <w:sz w:val="22"/>
-          <w:szCs w:val="22"/>
-          <w:lang w:val="en-US"/>
-        </w:rPr>
-        <w:t>Alromaih</w:t>
-      </w:r>
-      <w:proofErr w:type="spellEnd"/>
+        <w:t>Asma Alromaih</w:t>
+      </w:r>
       <w:r>
         <w:rPr>
           <w:rFonts w:ascii="Arial" w:hAnsi="Arial" w:cs="Arial"/>
@@ -819,7 +731,7 @@
           <w:szCs w:val="28"/>
           <w:lang w:val="en-US"/>
         </w:rPr>
-        <w:t>5.3 Work Hours </w:t>
+        <w:t>3 Work Hours </w:t>
       </w:r>
       <w:r>
         <w:rPr>
@@ -838,6 +750,14 @@
           <w:lang w:val="en-US"/>
         </w:rPr>
         <w:t> </w:t>
+      </w:r>
+      <w:r>
+        <w:rPr>
+          <w:rFonts w:ascii="Calibri Light" w:hAnsi="Calibri Light" w:cs="Arial"/>
+          <w:color w:val="1F4D78"/>
+          <w:lang w:val="en-US"/>
+        </w:rPr>
+        <w:t>3.1 Work Hours for Deliverable 1</w:t>
       </w:r>
     </w:p>
     <w:tbl>
@@ -1000,7 +920,6 @@
                 <w:lang w:val="en-US"/>
               </w:rPr>
             </w:pPr>
-            <w:proofErr w:type="spellStart"/>
             <w:r>
               <w:rPr>
                 <w:rFonts w:ascii="Arial" w:hAnsi="Arial" w:cs="Arial"/>
@@ -1010,19 +929,7 @@
                 <w:szCs w:val="22"/>
                 <w:lang w:val="en-US"/>
               </w:rPr>
-              <w:t>Asma</w:t>
-            </w:r>
-            <w:proofErr w:type="spellEnd"/>
-            <w:r>
-              <w:rPr>
-                <w:rFonts w:ascii="Arial" w:hAnsi="Arial" w:cs="Arial"/>
-                <w:b/>
-                <w:bCs/>
-                <w:sz w:val="22"/>
-                <w:szCs w:val="22"/>
-                <w:lang w:val="en-US"/>
-              </w:rPr>
-              <w:t> </w:t>
+              <w:t>Asma </w:t>
             </w:r>
           </w:p>
         </w:tc>
@@ -1090,87 +997,7 @@
                 <w:szCs w:val="22"/>
                 <w:lang w:val="en-US"/>
               </w:rPr>
-              <w:t xml:space="preserve">Overall structure of the </w:t>
-            </w:r>
-            <w:proofErr w:type="gramStart"/>
-            <w:r>
-              <w:rPr>
-                <w:rFonts w:ascii="Calibri" w:hAnsi="Calibri" w:cs="Times New Roman"/>
-                <w:sz w:val="22"/>
-                <w:szCs w:val="22"/>
-                <w:lang w:val="en-US"/>
-              </w:rPr>
-              <w:t>document(</w:t>
-            </w:r>
-            <w:proofErr w:type="gramEnd"/>
-            <w:r>
-              <w:rPr>
-                <w:rFonts w:ascii="Calibri" w:hAnsi="Calibri" w:cs="Times New Roman"/>
-                <w:sz w:val="22"/>
-                <w:szCs w:val="22"/>
-                <w:lang w:val="en-US"/>
-              </w:rPr>
-              <w:t>1.5 </w:t>
-            </w:r>
-            <w:proofErr w:type="spellStart"/>
-            <w:r>
-              <w:rPr>
-                <w:rFonts w:ascii="Calibri" w:hAnsi="Calibri" w:cs="Times New Roman"/>
-                <w:sz w:val="22"/>
-                <w:szCs w:val="22"/>
-                <w:lang w:val="en-US"/>
-              </w:rPr>
-              <w:t>hrs</w:t>
-            </w:r>
-            <w:proofErr w:type="spellEnd"/>
-            <w:r>
-              <w:rPr>
-                <w:rFonts w:ascii="Calibri" w:hAnsi="Calibri" w:cs="Times New Roman"/>
-                <w:sz w:val="22"/>
-                <w:szCs w:val="22"/>
-                <w:lang w:val="en-US"/>
-              </w:rPr>
-              <w:t>), brainstorming sessions(use case diagram sketch, requirements, </w:t>
-            </w:r>
-            <w:proofErr w:type="spellStart"/>
-            <w:r>
-              <w:rPr>
-                <w:rFonts w:ascii="Calibri" w:hAnsi="Calibri" w:cs="Times New Roman"/>
-                <w:sz w:val="22"/>
-                <w:szCs w:val="22"/>
-                <w:lang w:val="en-US"/>
-              </w:rPr>
-              <w:t>Umple</w:t>
-            </w:r>
-            <w:proofErr w:type="spellEnd"/>
-            <w:r>
-              <w:rPr>
-                <w:rFonts w:ascii="Calibri" w:hAnsi="Calibri" w:cs="Times New Roman"/>
-                <w:sz w:val="22"/>
-                <w:szCs w:val="22"/>
-                <w:lang w:val="en-US"/>
-              </w:rPr>
-              <w:t> model sketch)(5hrs), </w:t>
-            </w:r>
-            <w:proofErr w:type="spellStart"/>
-            <w:r>
-              <w:rPr>
-                <w:rFonts w:ascii="Calibri" w:hAnsi="Calibri" w:cs="Times New Roman"/>
-                <w:sz w:val="22"/>
-                <w:szCs w:val="22"/>
-                <w:lang w:val="en-US"/>
-              </w:rPr>
-              <w:t>Umple</w:t>
-            </w:r>
-            <w:proofErr w:type="spellEnd"/>
-            <w:r>
-              <w:rPr>
-                <w:rFonts w:ascii="Calibri" w:hAnsi="Calibri" w:cs="Times New Roman"/>
-                <w:sz w:val="22"/>
-                <w:szCs w:val="22"/>
-                <w:lang w:val="en-US"/>
-              </w:rPr>
-              <w:t> model &amp; class diagram(2hr), editing requirements(1.5hr).  </w:t>
+              <w:t>Overall structure of the document(1.5 hrs), brainstorming sessions(use case diagram sketch, requirements, Umple model sketch)(5hrs), Umple model &amp; class diagram(2hr), editing requirements(1.5hr).  </w:t>
             </w:r>
             <w:r>
               <w:rPr>
@@ -1665,67 +1492,7 @@
                 <w:szCs w:val="22"/>
                 <w:lang w:val="en-US"/>
               </w:rPr>
-              <w:t>Two group meetings consisting of brainstorming sessions on the use case diagrams, requirements and the domain model (5 </w:t>
-            </w:r>
-            <w:proofErr w:type="spellStart"/>
-            <w:r>
-              <w:rPr>
-                <w:rFonts w:ascii="Calibri" w:hAnsi="Calibri" w:cs="Times New Roman"/>
-                <w:sz w:val="22"/>
-                <w:szCs w:val="22"/>
-                <w:lang w:val="en-US"/>
-              </w:rPr>
-              <w:t>hrs</w:t>
-            </w:r>
-            <w:proofErr w:type="spellEnd"/>
-            <w:r>
-              <w:rPr>
-                <w:rFonts w:ascii="Calibri" w:hAnsi="Calibri" w:cs="Times New Roman"/>
-                <w:sz w:val="22"/>
-                <w:szCs w:val="22"/>
-                <w:lang w:val="en-US"/>
-              </w:rPr>
-              <w:t>), activity diagrams (3 </w:t>
-            </w:r>
-            <w:proofErr w:type="spellStart"/>
-            <w:r>
-              <w:rPr>
-                <w:rFonts w:ascii="Calibri" w:hAnsi="Calibri" w:cs="Times New Roman"/>
-                <w:sz w:val="22"/>
-                <w:szCs w:val="22"/>
-                <w:lang w:val="en-US"/>
-              </w:rPr>
-              <w:t>hrs</w:t>
-            </w:r>
-            <w:proofErr w:type="spellEnd"/>
-            <w:r>
-              <w:rPr>
-                <w:rFonts w:ascii="Calibri" w:hAnsi="Calibri" w:cs="Times New Roman"/>
-                <w:sz w:val="22"/>
-                <w:szCs w:val="22"/>
-                <w:lang w:val="en-US"/>
-              </w:rPr>
-              <w:t>), various help and editing (3 </w:t>
-            </w:r>
-            <w:proofErr w:type="spellStart"/>
-            <w:r>
-              <w:rPr>
-                <w:rFonts w:ascii="Calibri" w:hAnsi="Calibri" w:cs="Times New Roman"/>
-                <w:sz w:val="22"/>
-                <w:szCs w:val="22"/>
-                <w:lang w:val="en-US"/>
-              </w:rPr>
-              <w:t>hrs</w:t>
-            </w:r>
-            <w:proofErr w:type="spellEnd"/>
-            <w:r>
-              <w:rPr>
-                <w:rFonts w:ascii="Calibri" w:hAnsi="Calibri" w:cs="Times New Roman"/>
-                <w:sz w:val="22"/>
-                <w:szCs w:val="22"/>
-                <w:lang w:val="en-US"/>
-              </w:rPr>
-              <w:t>) </w:t>
+              <w:t>Two group meetings consisting of brainstorming sessions on the use case diagrams, requirements and the domain model (5 hrs), activity diagrams (3 hrs), various help and editing (3 hrs) </w:t>
             </w:r>
             <w:r>
               <w:rPr>
@@ -1745,31 +1512,768 @@
       <w:pPr>
         <w:textAlignment w:val="baseline"/>
         <w:rPr>
+          <w:rFonts w:ascii="Calibri" w:hAnsi="Calibri" w:cs="Arial"/>
+          <w:sz w:val="22"/>
+          <w:szCs w:val="22"/>
+          <w:lang w:val="en-US"/>
+        </w:rPr>
+      </w:pPr>
+      <w:r>
+        <w:rPr>
+          <w:rFonts w:ascii="Calibri" w:hAnsi="Calibri" w:cs="Arial"/>
+          <w:sz w:val="22"/>
+          <w:szCs w:val="22"/>
+          <w:lang w:val="en-US"/>
+        </w:rPr>
+        <w:t> </w:t>
+      </w:r>
+      <w:r>
+        <w:rPr>
+          <w:rFonts w:ascii="Calibri" w:hAnsi="Calibri" w:cs="Arial"/>
+          <w:sz w:val="22"/>
+          <w:szCs w:val="22"/>
+          <w:lang w:val="en-US"/>
+        </w:rPr>
+        <w:br/>
+      </w:r>
+      <w:r>
+        <w:rPr>
+          <w:rFonts w:ascii="Calibri" w:hAnsi="Calibri" w:cs="Arial"/>
+          <w:sz w:val="22"/>
+          <w:szCs w:val="22"/>
+          <w:lang w:val="en-US"/>
+        </w:rPr>
+        <w:t>3.2</w:t>
+      </w:r>
+      <w:r>
+        <w:rPr>
+          <w:rFonts w:ascii="Calibri" w:hAnsi="Calibri" w:cs="Arial"/>
+          <w:sz w:val="22"/>
+          <w:szCs w:val="22"/>
+          <w:lang w:val="en-US"/>
+        </w:rPr>
+        <w:t> </w:t>
+      </w:r>
+      <w:r>
+        <w:rPr>
+          <w:rFonts w:ascii="Calibri" w:hAnsi="Calibri" w:cs="Arial"/>
+          <w:sz w:val="22"/>
+          <w:szCs w:val="22"/>
+          <w:lang w:val="en-US"/>
+        </w:rPr>
+        <w:t>Work Hours for Deliverable 2:</w:t>
+      </w:r>
+    </w:p>
+    <w:p>
+      <w:pPr>
+        <w:textAlignment w:val="baseline"/>
+        <w:rPr>
+          <w:rFonts w:ascii="Calibri" w:hAnsi="Calibri" w:cs="Arial"/>
+          <w:sz w:val="22"/>
+          <w:szCs w:val="22"/>
+          <w:lang w:val="en-US"/>
+        </w:rPr>
+      </w:pPr>
+    </w:p>
+    <w:tbl>
+      <w:tblPr>
+        <w:tblW w:w="0" w:type="dxa"/>
+        <w:tblBorders>
+          <w:top w:val="outset" w:sz="6" w:space="0" w:color="auto"/>
+          <w:left w:val="outset" w:sz="6" w:space="0" w:color="auto"/>
+          <w:bottom w:val="outset" w:sz="6" w:space="0" w:color="auto"/>
+          <w:right w:val="outset" w:sz="6" w:space="0" w:color="auto"/>
+        </w:tblBorders>
+        <w:tblCellMar>
+          <w:left w:w="0" w:type="dxa"/>
+          <w:right w:w="0" w:type="dxa"/>
+        </w:tblCellMar>
+        <w:tblLook w:val="04A0" w:firstRow="1" w:lastRow="0" w:firstColumn="1" w:lastColumn="0" w:noHBand="0" w:noVBand="1"/>
+      </w:tblPr>
+      <w:tblGrid>
+        <w:gridCol w:w="1245"/>
+        <w:gridCol w:w="900"/>
+        <w:gridCol w:w="7155"/>
+      </w:tblGrid>
+      <w:tr>
+        <w:tc>
+          <w:tcPr>
+            <w:tcW w:w="1245" w:type="dxa"/>
+            <w:tcBorders>
+              <w:top w:val="single" w:sz="6" w:space="0" w:color="BDD6EE"/>
+              <w:left w:val="single" w:sz="6" w:space="0" w:color="BDD6EE"/>
+              <w:bottom w:val="single" w:sz="12" w:space="0" w:color="9CC2E5"/>
+              <w:right w:val="single" w:sz="6" w:space="0" w:color="BDD6EE"/>
+            </w:tcBorders>
+            <w:shd w:val="clear" w:color="auto" w:fill="auto"/>
+            <w:hideMark/>
+          </w:tcPr>
+          <w:p>
+            <w:pPr>
+              <w:spacing w:beforeAutospacing="1" w:afterAutospacing="1"/>
+              <w:ind w:left="15"/>
+              <w:textAlignment w:val="baseline"/>
+              <w:rPr>
+                <w:rFonts w:ascii="Times New Roman" w:hAnsi="Times New Roman" w:cs="Times New Roman"/>
+                <w:b/>
+                <w:bCs/>
+                <w:lang w:val="en-US"/>
+              </w:rPr>
+            </w:pPr>
+            <w:r>
+              <w:rPr>
+                <w:rFonts w:ascii="Arial" w:hAnsi="Arial" w:cs="Arial"/>
+                <w:b/>
+                <w:bCs/>
+                <w:sz w:val="22"/>
+                <w:szCs w:val="22"/>
+                <w:lang w:val="en-US"/>
+              </w:rPr>
+              <w:t>Members </w:t>
+            </w:r>
+          </w:p>
+        </w:tc>
+        <w:tc>
+          <w:tcPr>
+            <w:tcW w:w="900" w:type="dxa"/>
+            <w:tcBorders>
+              <w:top w:val="single" w:sz="6" w:space="0" w:color="BDD6EE"/>
+              <w:left w:val="outset" w:sz="6" w:space="0" w:color="auto"/>
+              <w:bottom w:val="single" w:sz="12" w:space="0" w:color="9CC2E5"/>
+              <w:right w:val="single" w:sz="6" w:space="0" w:color="BDD6EE"/>
+            </w:tcBorders>
+            <w:shd w:val="clear" w:color="auto" w:fill="auto"/>
+            <w:hideMark/>
+          </w:tcPr>
+          <w:p>
+            <w:pPr>
+              <w:spacing w:beforeAutospacing="1" w:afterAutospacing="1"/>
+              <w:ind w:left="15"/>
+              <w:textAlignment w:val="baseline"/>
+              <w:rPr>
+                <w:rFonts w:ascii="Times New Roman" w:hAnsi="Times New Roman" w:cs="Times New Roman"/>
+                <w:b/>
+                <w:bCs/>
+                <w:lang w:val="en-US"/>
+              </w:rPr>
+            </w:pPr>
+            <w:r>
+              <w:rPr>
+                <w:rFonts w:ascii="Arial" w:hAnsi="Arial" w:cs="Arial"/>
+                <w:b/>
+                <w:bCs/>
+                <w:sz w:val="22"/>
+                <w:szCs w:val="22"/>
+                <w:lang w:val="en-US"/>
+              </w:rPr>
+              <w:t>Hours </w:t>
+            </w:r>
+          </w:p>
+        </w:tc>
+        <w:tc>
+          <w:tcPr>
+            <w:tcW w:w="7155" w:type="dxa"/>
+            <w:tcBorders>
+              <w:top w:val="single" w:sz="6" w:space="0" w:color="BDD6EE"/>
+              <w:left w:val="outset" w:sz="6" w:space="0" w:color="auto"/>
+              <w:bottom w:val="single" w:sz="12" w:space="0" w:color="9CC2E5"/>
+              <w:right w:val="single" w:sz="6" w:space="0" w:color="BDD6EE"/>
+            </w:tcBorders>
+            <w:shd w:val="clear" w:color="auto" w:fill="auto"/>
+            <w:hideMark/>
+          </w:tcPr>
+          <w:p>
+            <w:pPr>
+              <w:spacing w:beforeAutospacing="1" w:afterAutospacing="1"/>
+              <w:ind w:left="15"/>
+              <w:textAlignment w:val="baseline"/>
+              <w:rPr>
+                <w:rFonts w:ascii="Times New Roman" w:hAnsi="Times New Roman" w:cs="Times New Roman"/>
+                <w:b/>
+                <w:bCs/>
+                <w:lang w:val="en-US"/>
+              </w:rPr>
+            </w:pPr>
+            <w:r>
+              <w:rPr>
+                <w:rFonts w:ascii="Arial" w:hAnsi="Arial" w:cs="Arial"/>
+                <w:b/>
+                <w:bCs/>
+                <w:sz w:val="22"/>
+                <w:szCs w:val="22"/>
+                <w:lang w:val="en-US"/>
+              </w:rPr>
+              <w:t>Summary </w:t>
+            </w:r>
+          </w:p>
+        </w:tc>
+      </w:tr>
+      <w:tr>
+        <w:tc>
+          <w:tcPr>
+            <w:tcW w:w="1245" w:type="dxa"/>
+            <w:tcBorders>
+              <w:top w:val="outset" w:sz="6" w:space="0" w:color="auto"/>
+              <w:left w:val="single" w:sz="6" w:space="0" w:color="BDD6EE"/>
+              <w:bottom w:val="single" w:sz="6" w:space="0" w:color="BDD6EE"/>
+              <w:right w:val="single" w:sz="6" w:space="0" w:color="BDD6EE"/>
+            </w:tcBorders>
+            <w:shd w:val="clear" w:color="auto" w:fill="auto"/>
+            <w:vAlign w:val="center"/>
+            <w:hideMark/>
+          </w:tcPr>
+          <w:p>
+            <w:pPr>
+              <w:spacing w:beforeAutospacing="1" w:afterAutospacing="1"/>
+              <w:ind w:left="15"/>
+              <w:jc w:val="center"/>
+              <w:textAlignment w:val="baseline"/>
+              <w:rPr>
+                <w:rFonts w:ascii="Times New Roman" w:hAnsi="Times New Roman" w:cs="Times New Roman"/>
+                <w:b/>
+                <w:bCs/>
+                <w:lang w:val="en-US"/>
+              </w:rPr>
+            </w:pPr>
+            <w:r>
+              <w:rPr>
+                <w:rFonts w:ascii="Arial" w:hAnsi="Arial" w:cs="Arial"/>
+                <w:b/>
+                <w:bCs/>
+                <w:sz w:val="22"/>
+                <w:szCs w:val="22"/>
+                <w:lang w:val="en-US"/>
+              </w:rPr>
+              <w:t>Asma </w:t>
+            </w:r>
+          </w:p>
+        </w:tc>
+        <w:tc>
+          <w:tcPr>
+            <w:tcW w:w="900" w:type="dxa"/>
+            <w:tcBorders>
+              <w:top w:val="outset" w:sz="6" w:space="0" w:color="auto"/>
+              <w:left w:val="outset" w:sz="6" w:space="0" w:color="auto"/>
+              <w:bottom w:val="single" w:sz="6" w:space="0" w:color="BDD6EE"/>
+              <w:right w:val="single" w:sz="6" w:space="0" w:color="BDD6EE"/>
+            </w:tcBorders>
+            <w:shd w:val="clear" w:color="auto" w:fill="auto"/>
+            <w:vAlign w:val="center"/>
+            <w:hideMark/>
+          </w:tcPr>
+          <w:p>
+            <w:pPr>
+              <w:spacing w:beforeAutospacing="1" w:afterAutospacing="1"/>
+              <w:jc w:val="center"/>
+              <w:textAlignment w:val="baseline"/>
+              <w:rPr>
+                <w:rFonts w:ascii="Times New Roman" w:hAnsi="Times New Roman" w:cs="Times New Roman"/>
+                <w:lang w:val="en-US"/>
+              </w:rPr>
+            </w:pPr>
+            <w:r>
+              <w:rPr>
+                <w:rFonts w:ascii="Arial" w:hAnsi="Arial" w:cs="Arial"/>
+                <w:sz w:val="22"/>
+                <w:szCs w:val="22"/>
+                <w:lang w:val="en-US"/>
+              </w:rPr>
+              <w:t>10 </w:t>
+            </w:r>
+          </w:p>
+        </w:tc>
+        <w:tc>
+          <w:tcPr>
+            <w:tcW w:w="7155" w:type="dxa"/>
+            <w:tcBorders>
+              <w:top w:val="outset" w:sz="6" w:space="0" w:color="auto"/>
+              <w:left w:val="outset" w:sz="6" w:space="0" w:color="auto"/>
+              <w:bottom w:val="single" w:sz="6" w:space="0" w:color="BDD6EE"/>
+              <w:right w:val="single" w:sz="6" w:space="0" w:color="BDD6EE"/>
+            </w:tcBorders>
+            <w:shd w:val="clear" w:color="auto" w:fill="auto"/>
+            <w:vAlign w:val="center"/>
+            <w:hideMark/>
+          </w:tcPr>
+          <w:p>
+            <w:pPr>
+              <w:spacing w:beforeAutospacing="1" w:afterAutospacing="1"/>
+              <w:jc w:val="center"/>
+              <w:textAlignment w:val="baseline"/>
+              <w:rPr>
+                <w:rFonts w:ascii="Times New Roman" w:hAnsi="Times New Roman" w:cs="Times New Roman"/>
+                <w:lang w:val="en-US"/>
+              </w:rPr>
+            </w:pPr>
+          </w:p>
+        </w:tc>
+      </w:tr>
+      <w:tr>
+        <w:tc>
+          <w:tcPr>
+            <w:tcW w:w="1245" w:type="dxa"/>
+            <w:tcBorders>
+              <w:top w:val="outset" w:sz="6" w:space="0" w:color="auto"/>
+              <w:left w:val="single" w:sz="6" w:space="0" w:color="BDD6EE"/>
+              <w:bottom w:val="single" w:sz="6" w:space="0" w:color="BDD6EE"/>
+              <w:right w:val="single" w:sz="6" w:space="0" w:color="BDD6EE"/>
+            </w:tcBorders>
+            <w:shd w:val="clear" w:color="auto" w:fill="auto"/>
+            <w:vAlign w:val="center"/>
+            <w:hideMark/>
+          </w:tcPr>
+          <w:p>
+            <w:pPr>
+              <w:spacing w:beforeAutospacing="1" w:afterAutospacing="1"/>
+              <w:ind w:left="15"/>
+              <w:jc w:val="center"/>
+              <w:textAlignment w:val="baseline"/>
+              <w:rPr>
+                <w:rFonts w:ascii="Times New Roman" w:hAnsi="Times New Roman" w:cs="Times New Roman"/>
+                <w:b/>
+                <w:bCs/>
+                <w:lang w:val="en-US"/>
+              </w:rPr>
+            </w:pPr>
+            <w:r>
+              <w:rPr>
+                <w:rFonts w:ascii="Arial" w:hAnsi="Arial" w:cs="Arial"/>
+                <w:b/>
+                <w:bCs/>
+                <w:sz w:val="22"/>
+                <w:szCs w:val="22"/>
+                <w:lang w:val="en-US"/>
+              </w:rPr>
+              <w:t>Diana </w:t>
+            </w:r>
+          </w:p>
+        </w:tc>
+        <w:tc>
+          <w:tcPr>
+            <w:tcW w:w="900" w:type="dxa"/>
+            <w:tcBorders>
+              <w:top w:val="outset" w:sz="6" w:space="0" w:color="auto"/>
+              <w:left w:val="outset" w:sz="6" w:space="0" w:color="auto"/>
+              <w:bottom w:val="single" w:sz="6" w:space="0" w:color="BDD6EE"/>
+              <w:right w:val="single" w:sz="6" w:space="0" w:color="BDD6EE"/>
+            </w:tcBorders>
+            <w:shd w:val="clear" w:color="auto" w:fill="auto"/>
+            <w:vAlign w:val="center"/>
+            <w:hideMark/>
+          </w:tcPr>
+          <w:p>
+            <w:pPr>
+              <w:spacing w:beforeAutospacing="1" w:afterAutospacing="1"/>
+              <w:ind w:left="15"/>
+              <w:jc w:val="center"/>
+              <w:textAlignment w:val="baseline"/>
+              <w:rPr>
+                <w:rFonts w:ascii="Times New Roman" w:hAnsi="Times New Roman" w:cs="Times New Roman"/>
+                <w:lang w:val="en-US"/>
+              </w:rPr>
+            </w:pPr>
+            <w:r>
+              <w:rPr>
+                <w:rFonts w:ascii="Arial" w:hAnsi="Arial" w:cs="Arial"/>
+                <w:sz w:val="22"/>
+                <w:szCs w:val="22"/>
+                <w:lang w:val="en-US"/>
+              </w:rPr>
+              <w:t>11  </w:t>
+            </w:r>
+          </w:p>
+        </w:tc>
+        <w:tc>
+          <w:tcPr>
+            <w:tcW w:w="7155" w:type="dxa"/>
+            <w:tcBorders>
+              <w:top w:val="outset" w:sz="6" w:space="0" w:color="auto"/>
+              <w:left w:val="outset" w:sz="6" w:space="0" w:color="auto"/>
+              <w:bottom w:val="single" w:sz="6" w:space="0" w:color="BDD6EE"/>
+              <w:right w:val="single" w:sz="6" w:space="0" w:color="BDD6EE"/>
+            </w:tcBorders>
+            <w:shd w:val="clear" w:color="auto" w:fill="auto"/>
+            <w:vAlign w:val="center"/>
+            <w:hideMark/>
+          </w:tcPr>
+          <w:p>
+            <w:pPr>
+              <w:spacing w:beforeAutospacing="1" w:afterAutospacing="1"/>
+              <w:ind w:left="15"/>
+              <w:jc w:val="center"/>
+              <w:textAlignment w:val="baseline"/>
+              <w:rPr>
+                <w:rFonts w:ascii="Times New Roman" w:hAnsi="Times New Roman" w:cs="Times New Roman"/>
+                <w:lang w:val="en-US"/>
+              </w:rPr>
+            </w:pPr>
+            <w:r>
+              <w:rPr>
+                <w:rFonts w:ascii="Calibri" w:hAnsi="Calibri" w:cs="Times New Roman"/>
+                <w:sz w:val="22"/>
+                <w:szCs w:val="22"/>
+                <w:lang w:val="en-US"/>
+              </w:rPr>
+              <w:t> </w:t>
+            </w:r>
+          </w:p>
+        </w:tc>
+      </w:tr>
+      <w:tr>
+        <w:tc>
+          <w:tcPr>
+            <w:tcW w:w="1245" w:type="dxa"/>
+            <w:tcBorders>
+              <w:top w:val="outset" w:sz="6" w:space="0" w:color="auto"/>
+              <w:left w:val="single" w:sz="6" w:space="0" w:color="BDD6EE"/>
+              <w:bottom w:val="single" w:sz="6" w:space="0" w:color="BDD6EE"/>
+              <w:right w:val="single" w:sz="6" w:space="0" w:color="BDD6EE"/>
+            </w:tcBorders>
+            <w:shd w:val="clear" w:color="auto" w:fill="auto"/>
+            <w:vAlign w:val="center"/>
+            <w:hideMark/>
+          </w:tcPr>
+          <w:p>
+            <w:pPr>
+              <w:spacing w:beforeAutospacing="1" w:afterAutospacing="1"/>
+              <w:ind w:left="15"/>
+              <w:jc w:val="center"/>
+              <w:textAlignment w:val="baseline"/>
+              <w:rPr>
+                <w:rFonts w:ascii="Times New Roman" w:hAnsi="Times New Roman" w:cs="Times New Roman"/>
+                <w:b/>
+                <w:bCs/>
+                <w:lang w:val="en-US"/>
+              </w:rPr>
+            </w:pPr>
+            <w:r>
+              <w:rPr>
+                <w:rFonts w:ascii="Arial" w:hAnsi="Arial" w:cs="Arial"/>
+                <w:b/>
+                <w:bCs/>
+                <w:sz w:val="22"/>
+                <w:szCs w:val="22"/>
+                <w:lang w:val="en-US"/>
+              </w:rPr>
+              <w:t>Ilana </w:t>
+            </w:r>
+          </w:p>
+        </w:tc>
+        <w:tc>
+          <w:tcPr>
+            <w:tcW w:w="900" w:type="dxa"/>
+            <w:tcBorders>
+              <w:top w:val="outset" w:sz="6" w:space="0" w:color="auto"/>
+              <w:left w:val="outset" w:sz="6" w:space="0" w:color="auto"/>
+              <w:bottom w:val="single" w:sz="6" w:space="0" w:color="BDD6EE"/>
+              <w:right w:val="single" w:sz="6" w:space="0" w:color="BDD6EE"/>
+            </w:tcBorders>
+            <w:shd w:val="clear" w:color="auto" w:fill="auto"/>
+            <w:vAlign w:val="center"/>
+            <w:hideMark/>
+          </w:tcPr>
+          <w:p>
+            <w:pPr>
+              <w:spacing w:beforeAutospacing="1" w:afterAutospacing="1"/>
+              <w:ind w:left="15"/>
+              <w:jc w:val="center"/>
+              <w:textAlignment w:val="baseline"/>
+              <w:rPr>
+                <w:rFonts w:ascii="Times New Roman" w:hAnsi="Times New Roman" w:cs="Times New Roman"/>
+                <w:lang w:val="en-US"/>
+              </w:rPr>
+            </w:pPr>
+            <w:r>
+              <w:rPr>
+                <w:rFonts w:ascii="Calibri" w:hAnsi="Calibri" w:cs="Times New Roman"/>
+                <w:sz w:val="22"/>
+                <w:szCs w:val="22"/>
+                <w:lang w:val="en-US"/>
+              </w:rPr>
+              <w:t> </w:t>
+            </w:r>
+            <w:r>
+              <w:rPr>
+                <w:rFonts w:ascii="Calibri" w:hAnsi="Calibri" w:cs="Times New Roman"/>
+                <w:sz w:val="22"/>
+                <w:szCs w:val="22"/>
+                <w:lang w:val="en-US"/>
+              </w:rPr>
+              <w:br/>
+              <w:t>15 </w:t>
+            </w:r>
+          </w:p>
+        </w:tc>
+        <w:tc>
+          <w:tcPr>
+            <w:tcW w:w="7155" w:type="dxa"/>
+            <w:tcBorders>
+              <w:top w:val="outset" w:sz="6" w:space="0" w:color="auto"/>
+              <w:left w:val="outset" w:sz="6" w:space="0" w:color="auto"/>
+              <w:bottom w:val="single" w:sz="6" w:space="0" w:color="BDD6EE"/>
+              <w:right w:val="single" w:sz="6" w:space="0" w:color="BDD6EE"/>
+            </w:tcBorders>
+            <w:shd w:val="clear" w:color="auto" w:fill="auto"/>
+            <w:vAlign w:val="center"/>
+            <w:hideMark/>
+          </w:tcPr>
+          <w:p>
+            <w:pPr>
+              <w:spacing w:beforeAutospacing="1" w:afterAutospacing="1"/>
+              <w:ind w:left="15"/>
+              <w:jc w:val="center"/>
+              <w:textAlignment w:val="baseline"/>
+              <w:rPr>
+                <w:rFonts w:ascii="Times New Roman" w:hAnsi="Times New Roman" w:cs="Times New Roman"/>
+                <w:lang w:val="en-US"/>
+              </w:rPr>
+            </w:pPr>
+          </w:p>
+        </w:tc>
+      </w:tr>
+      <w:tr>
+        <w:tc>
+          <w:tcPr>
+            <w:tcW w:w="1245" w:type="dxa"/>
+            <w:tcBorders>
+              <w:top w:val="outset" w:sz="6" w:space="0" w:color="auto"/>
+              <w:left w:val="single" w:sz="6" w:space="0" w:color="BDD6EE"/>
+              <w:bottom w:val="single" w:sz="6" w:space="0" w:color="BDD6EE"/>
+              <w:right w:val="single" w:sz="6" w:space="0" w:color="BDD6EE"/>
+            </w:tcBorders>
+            <w:shd w:val="clear" w:color="auto" w:fill="auto"/>
+            <w:vAlign w:val="center"/>
+            <w:hideMark/>
+          </w:tcPr>
+          <w:p>
+            <w:pPr>
+              <w:spacing w:beforeAutospacing="1" w:afterAutospacing="1"/>
+              <w:ind w:left="15"/>
+              <w:jc w:val="center"/>
+              <w:textAlignment w:val="baseline"/>
+              <w:rPr>
+                <w:rFonts w:ascii="Times New Roman" w:hAnsi="Times New Roman" w:cs="Times New Roman"/>
+                <w:b/>
+                <w:bCs/>
+                <w:lang w:val="en-US"/>
+              </w:rPr>
+            </w:pPr>
+            <w:r>
+              <w:rPr>
+                <w:rFonts w:ascii="Arial" w:hAnsi="Arial" w:cs="Arial"/>
+                <w:b/>
+                <w:bCs/>
+                <w:sz w:val="22"/>
+                <w:szCs w:val="22"/>
+                <w:lang w:val="en-US"/>
+              </w:rPr>
+              <w:t>Jessica </w:t>
+            </w:r>
+          </w:p>
+        </w:tc>
+        <w:tc>
+          <w:tcPr>
+            <w:tcW w:w="900" w:type="dxa"/>
+            <w:tcBorders>
+              <w:top w:val="outset" w:sz="6" w:space="0" w:color="auto"/>
+              <w:left w:val="outset" w:sz="6" w:space="0" w:color="auto"/>
+              <w:bottom w:val="single" w:sz="6" w:space="0" w:color="BDD6EE"/>
+              <w:right w:val="single" w:sz="6" w:space="0" w:color="BDD6EE"/>
+            </w:tcBorders>
+            <w:shd w:val="clear" w:color="auto" w:fill="auto"/>
+            <w:vAlign w:val="center"/>
+            <w:hideMark/>
+          </w:tcPr>
+          <w:p>
+            <w:pPr>
+              <w:spacing w:beforeAutospacing="1" w:afterAutospacing="1"/>
+              <w:ind w:left="15"/>
+              <w:jc w:val="center"/>
+              <w:textAlignment w:val="baseline"/>
+              <w:rPr>
+                <w:rFonts w:ascii="Times New Roman" w:hAnsi="Times New Roman" w:cs="Times New Roman"/>
+                <w:lang w:val="en-US"/>
+              </w:rPr>
+            </w:pPr>
+            <w:r>
+              <w:rPr>
+                <w:rFonts w:ascii="Calibri" w:hAnsi="Calibri" w:cs="Times New Roman"/>
+                <w:sz w:val="22"/>
+                <w:szCs w:val="22"/>
+                <w:lang w:val="en-US"/>
+              </w:rPr>
+              <w:t>9 </w:t>
+            </w:r>
+            <w:r>
+              <w:rPr>
+                <w:rFonts w:ascii="Calibri" w:hAnsi="Calibri" w:cs="Times New Roman"/>
+                <w:sz w:val="22"/>
+                <w:szCs w:val="22"/>
+                <w:lang w:val="en-US"/>
+              </w:rPr>
+              <w:br/>
+              <w:t> </w:t>
+            </w:r>
+          </w:p>
+        </w:tc>
+        <w:tc>
+          <w:tcPr>
+            <w:tcW w:w="7155" w:type="dxa"/>
+            <w:tcBorders>
+              <w:top w:val="outset" w:sz="6" w:space="0" w:color="auto"/>
+              <w:left w:val="outset" w:sz="6" w:space="0" w:color="auto"/>
+              <w:bottom w:val="single" w:sz="6" w:space="0" w:color="BDD6EE"/>
+              <w:right w:val="single" w:sz="6" w:space="0" w:color="BDD6EE"/>
+            </w:tcBorders>
+            <w:shd w:val="clear" w:color="auto" w:fill="auto"/>
+            <w:vAlign w:val="center"/>
+            <w:hideMark/>
+          </w:tcPr>
+          <w:p>
+            <w:pPr>
+              <w:spacing w:beforeAutospacing="1" w:afterAutospacing="1"/>
+              <w:ind w:left="15"/>
+              <w:jc w:val="center"/>
+              <w:textAlignment w:val="baseline"/>
+              <w:rPr>
+                <w:rFonts w:ascii="Times New Roman" w:hAnsi="Times New Roman" w:cs="Times New Roman"/>
+                <w:lang w:val="en-US"/>
+              </w:rPr>
+            </w:pPr>
+          </w:p>
+        </w:tc>
+      </w:tr>
+      <w:tr>
+        <w:tc>
+          <w:tcPr>
+            <w:tcW w:w="1245" w:type="dxa"/>
+            <w:tcBorders>
+              <w:top w:val="outset" w:sz="6" w:space="0" w:color="auto"/>
+              <w:left w:val="single" w:sz="6" w:space="0" w:color="BDD6EE"/>
+              <w:bottom w:val="single" w:sz="6" w:space="0" w:color="BDD6EE"/>
+              <w:right w:val="single" w:sz="6" w:space="0" w:color="BDD6EE"/>
+            </w:tcBorders>
+            <w:shd w:val="clear" w:color="auto" w:fill="auto"/>
+            <w:vAlign w:val="center"/>
+            <w:hideMark/>
+          </w:tcPr>
+          <w:p>
+            <w:pPr>
+              <w:spacing w:beforeAutospacing="1" w:afterAutospacing="1"/>
+              <w:ind w:left="15"/>
+              <w:jc w:val="center"/>
+              <w:textAlignment w:val="baseline"/>
+              <w:rPr>
+                <w:rFonts w:ascii="Times New Roman" w:hAnsi="Times New Roman" w:cs="Times New Roman"/>
+                <w:b/>
+                <w:bCs/>
+                <w:lang w:val="en-US"/>
+              </w:rPr>
+            </w:pPr>
+            <w:r>
+              <w:rPr>
+                <w:rFonts w:ascii="Arial" w:hAnsi="Arial" w:cs="Arial"/>
+                <w:b/>
+                <w:bCs/>
+                <w:sz w:val="22"/>
+                <w:szCs w:val="22"/>
+                <w:lang w:val="en-US"/>
+              </w:rPr>
+              <w:t>Thomas </w:t>
+            </w:r>
+          </w:p>
+        </w:tc>
+        <w:tc>
+          <w:tcPr>
+            <w:tcW w:w="900" w:type="dxa"/>
+            <w:tcBorders>
+              <w:top w:val="outset" w:sz="6" w:space="0" w:color="auto"/>
+              <w:left w:val="outset" w:sz="6" w:space="0" w:color="auto"/>
+              <w:bottom w:val="single" w:sz="6" w:space="0" w:color="BDD6EE"/>
+              <w:right w:val="single" w:sz="6" w:space="0" w:color="BDD6EE"/>
+            </w:tcBorders>
+            <w:shd w:val="clear" w:color="auto" w:fill="auto"/>
+            <w:vAlign w:val="center"/>
+            <w:hideMark/>
+          </w:tcPr>
+          <w:p>
+            <w:pPr>
+              <w:spacing w:beforeAutospacing="1" w:afterAutospacing="1"/>
+              <w:ind w:left="15"/>
+              <w:jc w:val="center"/>
+              <w:textAlignment w:val="baseline"/>
+              <w:rPr>
+                <w:rFonts w:ascii="Times New Roman" w:hAnsi="Times New Roman" w:cs="Times New Roman"/>
+                <w:lang w:val="en-US"/>
+              </w:rPr>
+            </w:pPr>
+            <w:r>
+              <w:rPr>
+                <w:rFonts w:ascii="Calibri" w:hAnsi="Calibri" w:cs="Times New Roman"/>
+                <w:sz w:val="22"/>
+                <w:szCs w:val="22"/>
+                <w:lang w:val="en-US"/>
+              </w:rPr>
+              <w:t> </w:t>
+            </w:r>
+            <w:r>
+              <w:rPr>
+                <w:rFonts w:ascii="Calibri" w:hAnsi="Calibri" w:cs="Times New Roman"/>
+                <w:sz w:val="22"/>
+                <w:szCs w:val="22"/>
+                <w:lang w:val="en-US"/>
+              </w:rPr>
+              <w:br/>
+              <w:t>11 </w:t>
+            </w:r>
+          </w:p>
+        </w:tc>
+        <w:tc>
+          <w:tcPr>
+            <w:tcW w:w="7155" w:type="dxa"/>
+            <w:tcBorders>
+              <w:top w:val="outset" w:sz="6" w:space="0" w:color="auto"/>
+              <w:left w:val="outset" w:sz="6" w:space="0" w:color="auto"/>
+              <w:bottom w:val="single" w:sz="6" w:space="0" w:color="BDD6EE"/>
+              <w:right w:val="single" w:sz="6" w:space="0" w:color="BDD6EE"/>
+            </w:tcBorders>
+            <w:shd w:val="clear" w:color="auto" w:fill="auto"/>
+            <w:vAlign w:val="center"/>
+            <w:hideMark/>
+          </w:tcPr>
+          <w:p>
+            <w:pPr>
+              <w:spacing w:beforeAutospacing="1" w:afterAutospacing="1"/>
+              <w:ind w:left="15"/>
+              <w:jc w:val="center"/>
+              <w:textAlignment w:val="baseline"/>
+              <w:rPr>
+                <w:rFonts w:ascii="Times New Roman" w:hAnsi="Times New Roman" w:cs="Times New Roman"/>
+                <w:lang w:val="en-US"/>
+              </w:rPr>
+            </w:pPr>
+            <w:r>
+              <w:rPr>
+                <w:rFonts w:ascii="Calibri" w:hAnsi="Calibri" w:cs="Times New Roman"/>
+                <w:sz w:val="22"/>
+                <w:szCs w:val="22"/>
+                <w:lang w:val="en-US"/>
+              </w:rPr>
+              <w:t> </w:t>
+            </w:r>
+          </w:p>
+        </w:tc>
+      </w:tr>
+    </w:tbl>
+    <w:p>
+      <w:pPr>
+        <w:textAlignment w:val="baseline"/>
+        <w:rPr>
           <w:rFonts w:ascii="Arial" w:hAnsi="Arial" w:cs="Arial"/>
           <w:sz w:val="18"/>
           <w:szCs w:val="18"/>
-          <w:lang w:val="en-US"/>
-        </w:rPr>
-      </w:pPr>
-      <w:r>
-        <w:rPr>
-          <w:rFonts w:ascii="Calibri" w:hAnsi="Calibri" w:cs="Arial"/>
-          <w:sz w:val="22"/>
-          <w:szCs w:val="22"/>
-          <w:lang w:val="en-US"/>
-        </w:rPr>
-        <w:t> </w:t>
-      </w:r>
-      <w:r>
-        <w:rPr>
-          <w:rFonts w:ascii="Calibri" w:hAnsi="Calibri" w:cs="Arial"/>
-          <w:sz w:val="22"/>
-          <w:szCs w:val="22"/>
-          <w:lang w:val="en-US"/>
-        </w:rPr>
-        <w:br/>
-        <w:t> </w:t>
-      </w:r>
+        </w:rPr>
+      </w:pPr>
     </w:p>
     <w:p>
       <w:pPr>
@@ -1790,7 +2294,7 @@
           <w:szCs w:val="28"/>
           <w:lang w:val="en-US"/>
         </w:rPr>
-        <w:t>5.4 Key Design Decisions </w:t>
+        <w:t>4 Key Design Decisions </w:t>
       </w:r>
     </w:p>
     <w:p>
@@ -1830,27 +2334,7 @@
           <w:szCs w:val="22"/>
           <w:lang w:val="en-US"/>
         </w:rPr>
-        <w:t xml:space="preserve">When formulating our requirements and designing our diagrams we had to make several key design decisions </w:t>
-      </w:r>
-      <w:proofErr w:type="gramStart"/>
-      <w:r>
-        <w:rPr>
-          <w:rFonts w:ascii="Calibri" w:hAnsi="Calibri" w:cs="Arial"/>
-          <w:sz w:val="22"/>
-          <w:szCs w:val="22"/>
-          <w:lang w:val="en-US"/>
-        </w:rPr>
-        <w:t>in order to</w:t>
-      </w:r>
-      <w:proofErr w:type="gramEnd"/>
-      <w:r>
-        <w:rPr>
-          <w:rFonts w:ascii="Calibri" w:hAnsi="Calibri" w:cs="Arial"/>
-          <w:sz w:val="22"/>
-          <w:szCs w:val="22"/>
-          <w:lang w:val="en-US"/>
-        </w:rPr>
-        <w:t xml:space="preserve"> clarify any ambiguities and fully understand the needs of the client.  Our design decisions were therefore taken based on the two following principles: </w:t>
+        <w:t>When formulating our requirements and designing our diagrams we had to make several key design decisions in order to clarify any ambiguities and fully understand the needs of the client.  Our design decisions were therefore taken based on the two following principles: </w:t>
       </w:r>
     </w:p>
     <w:p>
@@ -1994,25 +2478,14 @@
           <w:lang w:val="en-US"/>
         </w:rPr>
       </w:pPr>
-      <w:proofErr w:type="gramStart"/>
-      <w:r>
-        <w:rPr>
-          <w:rFonts w:ascii="Calibri" w:hAnsi="Calibri" w:cs="Arial"/>
-          <w:sz w:val="22"/>
-          <w:szCs w:val="22"/>
-          <w:lang w:val="en-US"/>
-        </w:rPr>
-        <w:t>In order to</w:t>
-      </w:r>
-      <w:proofErr w:type="gramEnd"/>
-      <w:r>
-        <w:rPr>
-          <w:rFonts w:ascii="Calibri" w:hAnsi="Calibri" w:cs="Arial"/>
-          <w:sz w:val="22"/>
-          <w:szCs w:val="22"/>
-          <w:lang w:val="en-US"/>
-        </w:rPr>
-        <w:t xml:space="preserve"> offer as much flexibility as possible when compiling reports by area/location, the user will be able to select the area they want to analyze by delimiting a perimeter on the map. This will use the trees’ information relating to latitudes and longitudes. </w:t>
+      <w:r>
+        <w:rPr>
+          <w:rFonts w:ascii="Calibri" w:hAnsi="Calibri" w:cs="Arial"/>
+          <w:sz w:val="22"/>
+          <w:szCs w:val="22"/>
+          <w:lang w:val="en-US"/>
+        </w:rPr>
+        <w:t>In order to offer as much flexibility as possible when compiling reports by area/location, the user will be able to select the area they want to analyze by delimiting a perimeter on the map. This will use the trees’ information relating to latitudes and longitudes. </w:t>
       </w:r>
     </w:p>
     <w:p>
@@ -2198,27 +2671,7 @@
           <w:szCs w:val="22"/>
           <w:lang w:val="en-US"/>
         </w:rPr>
-        <w:t>the project description document, these are the users with access to the </w:t>
-      </w:r>
-      <w:proofErr w:type="spellStart"/>
-      <w:r>
-        <w:rPr>
-          <w:rFonts w:ascii="Calibri" w:hAnsi="Calibri" w:cs="Arial"/>
-          <w:sz w:val="22"/>
-          <w:szCs w:val="22"/>
-          <w:lang w:val="en-US"/>
-        </w:rPr>
-        <w:t>TreePLE</w:t>
-      </w:r>
-      <w:proofErr w:type="spellEnd"/>
-      <w:r>
-        <w:rPr>
-          <w:rFonts w:ascii="Calibri" w:hAnsi="Calibri" w:cs="Arial"/>
-          <w:sz w:val="22"/>
-          <w:szCs w:val="22"/>
-          <w:lang w:val="en-US"/>
-        </w:rPr>
-        <w:t> from the android application.  </w:t>
+        <w:t>the project description document, these are the users with access to the TreePLE from the android application.  </w:t>
       </w:r>
     </w:p>
     <w:p>
@@ -2268,27 +2721,7 @@
           <w:szCs w:val="22"/>
           <w:lang w:val="en-US"/>
         </w:rPr>
-        <w:t>Only the Professionals, however, have access to the </w:t>
-      </w:r>
-      <w:proofErr w:type="spellStart"/>
-      <w:r>
-        <w:rPr>
-          <w:rFonts w:ascii="Calibri" w:hAnsi="Calibri" w:cs="Arial"/>
-          <w:sz w:val="22"/>
-          <w:szCs w:val="22"/>
-          <w:lang w:val="en-US"/>
-        </w:rPr>
-        <w:t>TreePLE</w:t>
-      </w:r>
-      <w:proofErr w:type="spellEnd"/>
-      <w:r>
-        <w:rPr>
-          <w:rFonts w:ascii="Calibri" w:hAnsi="Calibri" w:cs="Arial"/>
-          <w:sz w:val="22"/>
-          <w:szCs w:val="22"/>
-          <w:lang w:val="en-US"/>
-        </w:rPr>
-        <w:t> system from the Web front end, as indicated in the Web use case diagram.  </w:t>
+        <w:t>Only the Professionals, however, have access to the TreePLE system from the Web front end, as indicated in the Web use case diagram.  </w:t>
       </w:r>
     </w:p>
     <w:p>
@@ -2394,67 +2827,7 @@
           <w:szCs w:val="22"/>
           <w:lang w:val="en-US"/>
         </w:rPr>
-        <w:t>This log in allows us </w:t>
-      </w:r>
-      <w:proofErr w:type="gramStart"/>
-      <w:r>
-        <w:rPr>
-          <w:rFonts w:ascii="Calibri" w:hAnsi="Calibri" w:cs="Arial"/>
-          <w:sz w:val="22"/>
-          <w:szCs w:val="22"/>
-          <w:lang w:val="en-US"/>
-        </w:rPr>
-        <w:t>authenticate</w:t>
-      </w:r>
-      <w:proofErr w:type="gramEnd"/>
-      <w:r>
-        <w:rPr>
-          <w:rFonts w:ascii="Calibri" w:hAnsi="Calibri" w:cs="Arial"/>
-          <w:sz w:val="22"/>
-          <w:szCs w:val="22"/>
-          <w:lang w:val="en-US"/>
-        </w:rPr>
-        <w:t xml:space="preserve"> the user. Moreover, since it is required that only local residents can mark tree as planted or </w:t>
-      </w:r>
-      <w:proofErr w:type="spellStart"/>
-      <w:r>
-        <w:rPr>
-          <w:rFonts w:ascii="Calibri" w:hAnsi="Calibri" w:cs="Arial"/>
-          <w:sz w:val="22"/>
-          <w:szCs w:val="22"/>
-          <w:lang w:val="en-US"/>
-        </w:rPr>
-        <w:t>cutdown</w:t>
-      </w:r>
-      <w:proofErr w:type="spellEnd"/>
-      <w:r>
-        <w:rPr>
-          <w:rFonts w:ascii="Calibri" w:hAnsi="Calibri" w:cs="Arial"/>
-          <w:sz w:val="22"/>
-          <w:szCs w:val="22"/>
-          <w:lang w:val="en-US"/>
-        </w:rPr>
-        <w:t xml:space="preserve">, it also allows us </w:t>
-      </w:r>
-      <w:proofErr w:type="gramStart"/>
-      <w:r>
-        <w:rPr>
-          <w:rFonts w:ascii="Calibri" w:hAnsi="Calibri" w:cs="Arial"/>
-          <w:sz w:val="22"/>
-          <w:szCs w:val="22"/>
-          <w:lang w:val="en-US"/>
-        </w:rPr>
-        <w:t>validate</w:t>
-      </w:r>
-      <w:proofErr w:type="gramEnd"/>
-      <w:r>
-        <w:rPr>
-          <w:rFonts w:ascii="Calibri" w:hAnsi="Calibri" w:cs="Arial"/>
-          <w:sz w:val="22"/>
-          <w:szCs w:val="22"/>
-          <w:lang w:val="en-US"/>
-        </w:rPr>
-        <w:t xml:space="preserve"> the location of the user and the ownership of a tree by the user. </w:t>
+        <w:t>This log in allows us authenticate the user. Moreover, since it is required that only local residents can mark tree as planted or cutdown, it also allows us validate the location of the user and the ownership of a tree by the user. </w:t>
       </w:r>
     </w:p>
     <w:p>
@@ -2540,6 +2913,18 @@
     </w:p>
     <w:p>
       <w:pPr>
+        <w:ind w:left="360"/>
+        <w:textAlignment w:val="baseline"/>
+        <w:rPr>
+          <w:rFonts w:ascii="Calibri" w:hAnsi="Calibri" w:cs="Arial"/>
+          <w:sz w:val="22"/>
+          <w:szCs w:val="22"/>
+          <w:lang w:val="en-US"/>
+        </w:rPr>
+      </w:pPr>
+    </w:p>
+    <w:p>
+      <w:pPr>
         <w:textAlignment w:val="baseline"/>
         <w:rPr>
           <w:rFonts w:ascii="Arial" w:hAnsi="Arial" w:cs="Arial"/>
@@ -2557,7 +2942,27 @@
           <w:szCs w:val="28"/>
           <w:lang w:val="en-US"/>
         </w:rPr>
-        <w:t>5.5 Meeting Log </w:t>
+        <w:t>5 Meeting Log</w:t>
+      </w:r>
+      <w:r>
+        <w:rPr>
+          <w:rFonts w:ascii="Arial" w:hAnsi="Arial" w:cs="Arial"/>
+          <w:color w:val="1F4D78"/>
+          <w:sz w:val="28"/>
+          <w:szCs w:val="28"/>
+          <w:lang w:val="en-US"/>
+        </w:rPr>
+        <w:t>s</w:t>
+      </w:r>
+      <w:r>
+        <w:rPr>
+          <w:rFonts w:ascii="Arial" w:hAnsi="Arial" w:cs="Arial"/>
+          <w:color w:val="1F4D78"/>
+          <w:sz w:val="28"/>
+          <w:szCs w:val="28"/>
+          <w:lang w:val="en-US"/>
+        </w:rPr>
+        <w:t> </w:t>
       </w:r>
     </w:p>
     <w:p>
@@ -2583,7 +2988,7 @@
           <w:szCs w:val="28"/>
           <w:lang w:val="en-US"/>
         </w:rPr>
-        <w:t> </w:t>
+        <w:t>5.1 Deliverable 1 Meetings</w:t>
       </w:r>
     </w:p>
     <w:p>
@@ -2609,7 +3014,31 @@
           <w:szCs w:val="28"/>
           <w:lang w:val="en-US"/>
         </w:rPr>
-        <w:t>5.5.1 Meeting 1 </w:t>
+        <w:t>5.1</w:t>
+      </w:r>
+      <w:r>
+        <w:rPr>
+          <w:rFonts w:ascii="Arial" w:hAnsi="Arial" w:cs="Arial"/>
+          <w:i/>
+          <w:iCs/>
+          <w:color w:val="2E74B5"/>
+          <w:sz w:val="28"/>
+          <w:szCs w:val="28"/>
+          <w:lang w:val="en-US"/>
+        </w:rPr>
+        <w:t>.1</w:t>
+      </w:r>
+      <w:r>
+        <w:rPr>
+          <w:rFonts w:ascii="Arial" w:hAnsi="Arial" w:cs="Arial"/>
+          <w:i/>
+          <w:iCs/>
+          <w:color w:val="2E74B5"/>
+          <w:sz w:val="28"/>
+          <w:szCs w:val="28"/>
+          <w:lang w:val="en-US"/>
+        </w:rPr>
+        <w:t xml:space="preserve"> Meeting 1 </w:t>
       </w:r>
     </w:p>
     <w:p>
@@ -3025,6 +3454,20 @@
           <w:i/>
           <w:iCs/>
           <w:color w:val="2E74B5"/>
+          <w:sz w:val="28"/>
+          <w:szCs w:val="28"/>
+          <w:lang w:val="en-US"/>
+        </w:rPr>
+      </w:pPr>
+    </w:p>
+    <w:p>
+      <w:pPr>
+        <w:textAlignment w:val="baseline"/>
+        <w:rPr>
+          <w:rFonts w:ascii="Arial" w:hAnsi="Arial" w:cs="Arial"/>
+          <w:i/>
+          <w:iCs/>
+          <w:color w:val="2E74B5"/>
           <w:sz w:val="18"/>
           <w:szCs w:val="18"/>
           <w:lang w:val="en-US"/>
@@ -3040,27 +3483,19 @@
           <w:szCs w:val="28"/>
           <w:lang w:val="en-US"/>
         </w:rPr>
-        <w:t>5.5.2 Meeting 2 </w:t>
-      </w:r>
-    </w:p>
-    <w:p>
-      <w:pPr>
-        <w:textAlignment w:val="baseline"/>
-        <w:rPr>
-          <w:rFonts w:ascii="Arial" w:hAnsi="Arial" w:cs="Arial"/>
-          <w:sz w:val="18"/>
-          <w:szCs w:val="18"/>
-          <w:lang w:val="en-US"/>
-        </w:rPr>
-      </w:pPr>
-      <w:r>
-        <w:rPr>
-          <w:rFonts w:ascii="Arial" w:hAnsi="Arial" w:cs="Arial"/>
-          <w:sz w:val="22"/>
-          <w:szCs w:val="22"/>
-          <w:lang w:val="en-US"/>
-        </w:rPr>
-        <w:t> </w:t>
+        <w:t>5.1.2</w:t>
+      </w:r>
+      <w:r>
+        <w:rPr>
+          <w:rFonts w:ascii="Arial" w:hAnsi="Arial" w:cs="Arial"/>
+          <w:i/>
+          <w:iCs/>
+          <w:color w:val="2E74B5"/>
+          <w:sz w:val="28"/>
+          <w:szCs w:val="28"/>
+          <w:lang w:val="en-US"/>
+        </w:rPr>
+        <w:t xml:space="preserve"> Meeting 2 </w:t>
       </w:r>
     </w:p>
     <w:p>
@@ -3415,7 +3850,6 @@
         </w:rPr>
         <w:t>Finished domain model and began defining it with </w:t>
       </w:r>
-      <w:proofErr w:type="spellStart"/>
       <w:r>
         <w:rPr>
           <w:rFonts w:ascii="Arial" w:hAnsi="Arial" w:cs="Arial"/>
@@ -3427,7 +3861,6 @@
         </w:rPr>
         <w:t>Umple</w:t>
       </w:r>
-      <w:proofErr w:type="spellEnd"/>
       <w:r>
         <w:rPr>
           <w:rFonts w:ascii="Arial" w:hAnsi="Arial" w:cs="Arial"/>
@@ -3596,29 +4029,8 @@
           <w:szCs w:val="22"/>
           <w:lang w:val="en-US"/>
         </w:rPr>
-        <w:t>Convert domain model into </w:t>
-      </w:r>
-      <w:proofErr w:type="spellStart"/>
-      <w:r>
-        <w:rPr>
-          <w:rFonts w:ascii="Arial" w:hAnsi="Arial" w:cs="Arial"/>
-          <w:sz w:val="22"/>
-          <w:szCs w:val="22"/>
-          <w:lang w:val="en-US"/>
-        </w:rPr>
-        <w:t>Umple</w:t>
-      </w:r>
-      <w:proofErr w:type="spellEnd"/>
-      <w:r>
-        <w:rPr>
-          <w:rFonts w:ascii="Arial" w:hAnsi="Arial" w:cs="Arial"/>
-          <w:sz w:val="22"/>
-          <w:szCs w:val="22"/>
-          <w:lang w:val="en-US"/>
-        </w:rPr>
-        <w:t>: </w:t>
-      </w:r>
-      <w:proofErr w:type="spellStart"/>
+        <w:t>Convert domain model into Umple: </w:t>
+      </w:r>
       <w:r>
         <w:rPr>
           <w:rFonts w:ascii="Arial" w:hAnsi="Arial" w:cs="Arial"/>
@@ -3630,7 +4042,6 @@
         </w:rPr>
         <w:t>Asma</w:t>
       </w:r>
-      <w:proofErr w:type="spellEnd"/>
       <w:r>
         <w:rPr>
           <w:rFonts w:ascii="Arial" w:hAnsi="Arial" w:cs="Arial"/>
@@ -3665,7 +4076,6 @@
         </w:rPr>
         <w:t>Change format of requirements to table + trace them to use cases: </w:t>
       </w:r>
-      <w:proofErr w:type="spellStart"/>
       <w:r>
         <w:rPr>
           <w:rFonts w:ascii="Arial" w:hAnsi="Arial" w:cs="Arial"/>
@@ -3677,7 +4087,6 @@
         </w:rPr>
         <w:t>Asma</w:t>
       </w:r>
-      <w:proofErr w:type="spellEnd"/>
       <w:r>
         <w:rPr>
           <w:rFonts w:ascii="Arial" w:hAnsi="Arial" w:cs="Arial"/>
@@ -3929,6 +4338,1068 @@
           <w:sz w:val="22"/>
           <w:szCs w:val="22"/>
           <w:lang w:val="en-US"/>
+        </w:rPr>
+        <w:t> </w:t>
+      </w:r>
+    </w:p>
+    <w:p>
+      <w:pPr>
+        <w:textAlignment w:val="baseline"/>
+        <w:rPr>
+          <w:rFonts w:ascii="Arial" w:hAnsi="Arial" w:cs="Arial"/>
+          <w:i/>
+          <w:iCs/>
+          <w:color w:val="2E74B5"/>
+          <w:sz w:val="18"/>
+          <w:szCs w:val="18"/>
+          <w:lang w:val="en-US"/>
+        </w:rPr>
+      </w:pPr>
+      <w:r>
+        <w:rPr>
+          <w:rFonts w:ascii="Arial" w:hAnsi="Arial" w:cs="Arial"/>
+          <w:i/>
+          <w:iCs/>
+          <w:color w:val="2E74B5"/>
+          <w:sz w:val="28"/>
+          <w:szCs w:val="28"/>
+          <w:lang w:val="en-US"/>
+        </w:rPr>
+        <w:t>5.2 Deliverable 2</w:t>
+      </w:r>
+      <w:r>
+        <w:rPr>
+          <w:rFonts w:ascii="Arial" w:hAnsi="Arial" w:cs="Arial"/>
+          <w:i/>
+          <w:iCs/>
+          <w:color w:val="2E74B5"/>
+          <w:sz w:val="28"/>
+          <w:szCs w:val="28"/>
+          <w:lang w:val="en-US"/>
+        </w:rPr>
+        <w:t xml:space="preserve"> Meeting</w:t>
+      </w:r>
+      <w:r>
+        <w:rPr>
+          <w:rFonts w:ascii="Arial" w:hAnsi="Arial" w:cs="Arial"/>
+          <w:i/>
+          <w:iCs/>
+          <w:color w:val="2E74B5"/>
+          <w:sz w:val="28"/>
+          <w:szCs w:val="28"/>
+          <w:lang w:val="en-US"/>
+        </w:rPr>
+        <w:t>s</w:t>
+      </w:r>
+    </w:p>
+    <w:p>
+      <w:pPr>
+        <w:textAlignment w:val="baseline"/>
+        <w:rPr>
+          <w:rFonts w:ascii="Calibri" w:hAnsi="Calibri" w:cs="Times New Roman"/>
+          <w:i/>
+          <w:iCs/>
+          <w:color w:val="2E74B5"/>
+        </w:rPr>
+      </w:pPr>
+      <w:r>
+        <w:rPr>
+          <w:rFonts w:ascii="Arial" w:hAnsi="Arial" w:cs="Arial"/>
+          <w:i/>
+          <w:iCs/>
+          <w:color w:val="2E74B5"/>
+          <w:sz w:val="28"/>
+          <w:szCs w:val="28"/>
+        </w:rPr>
+        <w:t>5.2</w:t>
+      </w:r>
+      <w:r>
+        <w:rPr>
+          <w:rFonts w:ascii="Arial" w:hAnsi="Arial" w:cs="Arial"/>
+          <w:i/>
+          <w:iCs/>
+          <w:color w:val="2E74B5"/>
+          <w:sz w:val="28"/>
+          <w:szCs w:val="28"/>
+        </w:rPr>
+        <w:t>.1 Meeting 1 </w:t>
+      </w:r>
+    </w:p>
+    <w:p>
+      <w:pPr>
+        <w:textAlignment w:val="baseline"/>
+        <w:rPr>
+          <w:rFonts w:ascii="Calibri" w:hAnsi="Calibri" w:cs="Times New Roman"/>
+        </w:rPr>
+      </w:pPr>
+      <w:r>
+        <w:rPr>
+          <w:rFonts w:ascii="Arial" w:hAnsi="Arial" w:cs="Arial"/>
+          <w:u w:val="single"/>
+        </w:rPr>
+        <w:t>Date</w:t>
+      </w:r>
+      <w:r>
+        <w:rPr>
+          <w:rFonts w:ascii="Arial" w:hAnsi="Arial" w:cs="Arial"/>
+        </w:rPr>
+        <w:t xml:space="preserve">: </w:t>
+      </w:r>
+      <w:r>
+        <w:rPr>
+          <w:rFonts w:ascii="Arial" w:hAnsi="Arial" w:cs="Arial"/>
+        </w:rPr>
+        <w:t xml:space="preserve">Friday </w:t>
+      </w:r>
+      <w:r>
+        <w:rPr>
+          <w:rFonts w:ascii="Arial" w:hAnsi="Arial" w:cs="Arial"/>
+        </w:rPr>
+        <w:t xml:space="preserve">February </w:t>
+      </w:r>
+      <w:r>
+        <w:rPr>
+          <w:rFonts w:ascii="Arial" w:hAnsi="Arial" w:cs="Arial"/>
+        </w:rPr>
+        <w:t>1</w:t>
+      </w:r>
+      <w:r>
+        <w:rPr>
+          <w:rFonts w:ascii="Arial" w:hAnsi="Arial" w:cs="Arial"/>
+        </w:rPr>
+        <w:t>6, 2018  </w:t>
+      </w:r>
+    </w:p>
+    <w:p>
+      <w:pPr>
+        <w:textAlignment w:val="baseline"/>
+        <w:rPr>
+          <w:rFonts w:ascii="Calibri" w:hAnsi="Calibri" w:cs="Times New Roman"/>
+        </w:rPr>
+      </w:pPr>
+      <w:r>
+        <w:rPr>
+          <w:rFonts w:ascii="Arial" w:hAnsi="Arial" w:cs="Arial"/>
+          <w:u w:val="single"/>
+        </w:rPr>
+        <w:t>Time:</w:t>
+      </w:r>
+      <w:r>
+        <w:rPr>
+          <w:rFonts w:ascii="Arial" w:hAnsi="Arial" w:cs="Arial"/>
+        </w:rPr>
+        <w:t> </w:t>
+      </w:r>
+      <w:r>
+        <w:rPr>
+          <w:rFonts w:ascii="Arial" w:hAnsi="Arial" w:cs="Arial"/>
+        </w:rPr>
+        <w:t>17:30-18:30 – 1 hour</w:t>
+      </w:r>
+    </w:p>
+    <w:p>
+      <w:pPr>
+        <w:textAlignment w:val="baseline"/>
+        <w:rPr>
+          <w:rFonts w:ascii="Calibri" w:hAnsi="Calibri" w:cs="Times New Roman"/>
+        </w:rPr>
+      </w:pPr>
+      <w:r>
+        <w:rPr>
+          <w:rFonts w:ascii="Arial" w:hAnsi="Arial" w:cs="Arial"/>
+          <w:u w:val="single"/>
+        </w:rPr>
+        <w:t>Location</w:t>
+      </w:r>
+      <w:r>
+        <w:rPr>
+          <w:rFonts w:ascii="Arial" w:hAnsi="Arial" w:cs="Arial"/>
+        </w:rPr>
+        <w:t>: Trottier Building, Room 5106</w:t>
+      </w:r>
+      <w:r>
+        <w:rPr>
+          <w:rFonts w:ascii="Arial" w:hAnsi="Arial" w:cs="Arial"/>
+        </w:rPr>
+        <w:t> </w:t>
+      </w:r>
+    </w:p>
+    <w:p>
+      <w:pPr>
+        <w:textAlignment w:val="baseline"/>
+        <w:rPr>
+          <w:rFonts w:ascii="Calibri" w:hAnsi="Calibri" w:cs="Times New Roman"/>
+        </w:rPr>
+      </w:pPr>
+      <w:r>
+        <w:rPr>
+          <w:rFonts w:ascii="Arial" w:hAnsi="Arial" w:cs="Arial"/>
+          <w:u w:val="single"/>
+        </w:rPr>
+        <w:t>Purpose</w:t>
+      </w:r>
+      <w:r>
+        <w:rPr>
+          <w:rFonts w:ascii="Arial" w:hAnsi="Arial" w:cs="Arial"/>
+        </w:rPr>
+        <w:t xml:space="preserve">: Deliverable </w:t>
+      </w:r>
+      <w:r>
+        <w:rPr>
+          <w:rFonts w:ascii="Arial" w:hAnsi="Arial" w:cs="Arial"/>
+        </w:rPr>
+        <w:t>2 overview and allocation of tasks</w:t>
+      </w:r>
+    </w:p>
+    <w:p>
+      <w:pPr>
+        <w:textAlignment w:val="baseline"/>
+        <w:rPr>
+          <w:rFonts w:ascii="Calibri" w:hAnsi="Calibri" w:cs="Times New Roman"/>
+        </w:rPr>
+      </w:pPr>
+      <w:r>
+        <w:rPr>
+          <w:rFonts w:ascii="Arial" w:hAnsi="Arial" w:cs="Arial"/>
+          <w:u w:val="single"/>
+        </w:rPr>
+        <w:t>Members</w:t>
+      </w:r>
+      <w:r>
+        <w:rPr>
+          <w:rFonts w:ascii="Arial" w:hAnsi="Arial" w:cs="Arial"/>
+        </w:rPr>
+        <w:t>: Everyone </w:t>
+      </w:r>
+    </w:p>
+    <w:p>
+      <w:pPr>
+        <w:textAlignment w:val="baseline"/>
+        <w:rPr>
+          <w:rFonts w:ascii="Calibri" w:hAnsi="Calibri" w:cs="Times New Roman"/>
+        </w:rPr>
+      </w:pPr>
+      <w:r>
+        <w:rPr>
+          <w:rFonts w:ascii="Arial" w:hAnsi="Arial" w:cs="Arial"/>
+          <w:u w:val="single"/>
+        </w:rPr>
+        <w:t>Meeting minutes:</w:t>
+      </w:r>
+      <w:r>
+        <w:rPr>
+          <w:rFonts w:ascii="Arial" w:hAnsi="Arial" w:cs="Arial"/>
+        </w:rPr>
+        <w:t> </w:t>
+      </w:r>
+    </w:p>
+    <w:p>
+      <w:pPr>
+        <w:numPr>
+          <w:ilvl w:val="0"/>
+          <w:numId w:val="21"/>
+        </w:numPr>
+        <w:ind w:left="360" w:firstLine="0"/>
+        <w:textAlignment w:val="baseline"/>
+        <w:rPr>
+          <w:rFonts w:ascii="Calibri" w:hAnsi="Calibri" w:cs="Times New Roman"/>
+        </w:rPr>
+      </w:pPr>
+      <w:r>
+        <w:rPr>
+          <w:rFonts w:ascii="Arial" w:hAnsi="Arial" w:cs="Arial"/>
+        </w:rPr>
+        <w:t>Reading over requirements for deliverable 2</w:t>
+      </w:r>
+    </w:p>
+    <w:p>
+      <w:pPr>
+        <w:numPr>
+          <w:ilvl w:val="0"/>
+          <w:numId w:val="22"/>
+        </w:numPr>
+        <w:ind w:left="360" w:firstLine="0"/>
+        <w:textAlignment w:val="baseline"/>
+        <w:rPr>
+          <w:rFonts w:ascii="Arial" w:hAnsi="Arial" w:cs="Arial"/>
+        </w:rPr>
+      </w:pPr>
+      <w:r>
+        <w:rPr>
+          <w:rFonts w:ascii="Arial" w:hAnsi="Arial" w:cs="Arial"/>
+        </w:rPr>
+        <w:t>Allocating tasks for Architecture and Detailed Design</w:t>
+      </w:r>
+    </w:p>
+    <w:p>
+      <w:pPr>
+        <w:numPr>
+          <w:ilvl w:val="0"/>
+          <w:numId w:val="22"/>
+        </w:numPr>
+        <w:ind w:left="360" w:firstLine="0"/>
+        <w:textAlignment w:val="baseline"/>
+        <w:rPr>
+          <w:rFonts w:ascii="Calibri" w:hAnsi="Calibri" w:cs="Times New Roman"/>
+        </w:rPr>
+      </w:pPr>
+      <w:r>
+        <w:rPr>
+          <w:rFonts w:ascii="Arial" w:hAnsi="Arial" w:cs="Arial"/>
+        </w:rPr>
+        <w:t>Work plan for next week:</w:t>
+      </w:r>
+    </w:p>
+    <w:p>
+      <w:pPr>
+        <w:numPr>
+          <w:ilvl w:val="1"/>
+          <w:numId w:val="22"/>
+        </w:numPr>
+        <w:textAlignment w:val="baseline"/>
+        <w:rPr>
+          <w:rFonts w:ascii="Calibri" w:hAnsi="Calibri" w:cs="Times New Roman"/>
+        </w:rPr>
+      </w:pPr>
+      <w:r>
+        <w:rPr>
+          <w:rFonts w:ascii="Arial" w:hAnsi="Arial" w:cs="Arial"/>
+        </w:rPr>
+        <w:t>Finish Architecture and Detailed Design (40% of deliverable) by end of Tuesday (Feb 20</w:t>
+      </w:r>
+      <w:r>
+        <w:rPr>
+          <w:rFonts w:ascii="Arial" w:hAnsi="Arial" w:cs="Arial"/>
+          <w:vertAlign w:val="superscript"/>
+        </w:rPr>
+        <w:t>th</w:t>
+      </w:r>
+      <w:r>
+        <w:rPr>
+          <w:rFonts w:ascii="Arial" w:hAnsi="Arial" w:cs="Arial"/>
+        </w:rPr>
+        <w:t>) night, using Tuesday’s office hours for help if needed</w:t>
+      </w:r>
+    </w:p>
+    <w:p>
+      <w:pPr>
+        <w:numPr>
+          <w:ilvl w:val="0"/>
+          <w:numId w:val="23"/>
+        </w:numPr>
+        <w:ind w:left="360" w:firstLine="0"/>
+        <w:textAlignment w:val="baseline"/>
+        <w:rPr>
+          <w:rFonts w:ascii="Calibri" w:hAnsi="Calibri" w:cs="Times New Roman"/>
+        </w:rPr>
+      </w:pPr>
+      <w:r>
+        <w:rPr>
+          <w:rFonts w:ascii="Arial" w:hAnsi="Arial" w:cs="Arial"/>
+        </w:rPr>
+        <w:t>Next Meeting </w:t>
+      </w:r>
+    </w:p>
+    <w:p>
+      <w:pPr>
+        <w:numPr>
+          <w:ilvl w:val="0"/>
+          <w:numId w:val="23"/>
+        </w:numPr>
+        <w:ind w:left="1080" w:firstLine="0"/>
+        <w:textAlignment w:val="baseline"/>
+        <w:rPr>
+          <w:rFonts w:ascii="Calibri" w:hAnsi="Calibri" w:cs="Times New Roman"/>
+        </w:rPr>
+      </w:pPr>
+      <w:r>
+        <w:rPr>
+          <w:rFonts w:ascii="Arial" w:hAnsi="Arial" w:cs="Arial"/>
+        </w:rPr>
+        <w:t xml:space="preserve">Scheduled for </w:t>
+      </w:r>
+      <w:r>
+        <w:rPr>
+          <w:rFonts w:ascii="Arial" w:hAnsi="Arial" w:cs="Arial"/>
+        </w:rPr>
+        <w:t>Monday, February 19th @ 15:3</w:t>
+      </w:r>
+      <w:r>
+        <w:rPr>
+          <w:rFonts w:ascii="Arial" w:hAnsi="Arial" w:cs="Arial"/>
+        </w:rPr>
+        <w:t>0 </w:t>
+      </w:r>
+    </w:p>
+    <w:p>
+      <w:pPr>
+        <w:ind w:left="1080"/>
+        <w:textAlignment w:val="baseline"/>
+        <w:rPr>
+          <w:rFonts w:ascii="Calibri" w:hAnsi="Calibri" w:cs="Times New Roman"/>
+        </w:rPr>
+      </w:pPr>
+    </w:p>
+    <w:p>
+      <w:pPr>
+        <w:textAlignment w:val="baseline"/>
+        <w:rPr>
+          <w:rFonts w:ascii="Calibri" w:hAnsi="Calibri" w:cs="Times New Roman"/>
+          <w:i/>
+          <w:iCs/>
+          <w:color w:val="2E74B5"/>
+        </w:rPr>
+      </w:pPr>
+      <w:r>
+        <w:rPr>
+          <w:rFonts w:ascii="Arial" w:hAnsi="Arial" w:cs="Arial"/>
+          <w:i/>
+          <w:iCs/>
+          <w:color w:val="2E74B5"/>
+          <w:sz w:val="28"/>
+          <w:szCs w:val="28"/>
+        </w:rPr>
+        <w:t>5.2</w:t>
+      </w:r>
+      <w:r>
+        <w:rPr>
+          <w:rFonts w:ascii="Arial" w:hAnsi="Arial" w:cs="Arial"/>
+          <w:i/>
+          <w:iCs/>
+          <w:color w:val="2E74B5"/>
+          <w:sz w:val="28"/>
+          <w:szCs w:val="28"/>
+        </w:rPr>
+        <w:t>.2 Meeting 2 </w:t>
+      </w:r>
+    </w:p>
+    <w:p>
+      <w:pPr>
+        <w:textAlignment w:val="baseline"/>
+        <w:rPr>
+          <w:rFonts w:ascii="Calibri" w:hAnsi="Calibri" w:cs="Times New Roman"/>
+        </w:rPr>
+      </w:pPr>
+      <w:r>
+        <w:rPr>
+          <w:rFonts w:ascii="Arial" w:hAnsi="Arial" w:cs="Arial"/>
+          <w:u w:val="single"/>
+        </w:rPr>
+        <w:t>Date:</w:t>
+      </w:r>
+      <w:r>
+        <w:rPr>
+          <w:rFonts w:ascii="Arial" w:hAnsi="Arial" w:cs="Arial"/>
+        </w:rPr>
+        <w:t> Monday February 19</w:t>
+      </w:r>
+      <w:r>
+        <w:rPr>
+          <w:rFonts w:ascii="Arial" w:hAnsi="Arial" w:cs="Arial"/>
+        </w:rPr>
+        <w:t>, 2018  </w:t>
+      </w:r>
+    </w:p>
+    <w:p>
+      <w:pPr>
+        <w:textAlignment w:val="baseline"/>
+        <w:rPr>
+          <w:rFonts w:ascii="Calibri" w:hAnsi="Calibri" w:cs="Times New Roman"/>
+        </w:rPr>
+      </w:pPr>
+      <w:r>
+        <w:rPr>
+          <w:rFonts w:ascii="Arial" w:hAnsi="Arial" w:cs="Arial"/>
+          <w:u w:val="single"/>
+        </w:rPr>
+        <w:t>Time:</w:t>
+      </w:r>
+      <w:r>
+        <w:rPr>
+          <w:rFonts w:ascii="Arial" w:hAnsi="Arial" w:cs="Arial"/>
+        </w:rPr>
+        <w:t xml:space="preserve"> 15:30-19:30 – 4 hours</w:t>
+      </w:r>
+    </w:p>
+    <w:p>
+      <w:pPr>
+        <w:textAlignment w:val="baseline"/>
+        <w:rPr>
+          <w:rFonts w:ascii="Calibri" w:hAnsi="Calibri" w:cs="Times New Roman"/>
+        </w:rPr>
+      </w:pPr>
+      <w:r>
+        <w:rPr>
+          <w:rFonts w:ascii="Arial" w:hAnsi="Arial" w:cs="Arial"/>
+          <w:u w:val="single"/>
+        </w:rPr>
+        <w:t>Location:</w:t>
+      </w:r>
+      <w:r>
+        <w:rPr>
+          <w:rFonts w:ascii="Arial" w:hAnsi="Arial" w:cs="Arial"/>
+        </w:rPr>
+        <w:t> Trottier Building, Room 5106</w:t>
+      </w:r>
+      <w:r>
+        <w:rPr>
+          <w:rFonts w:ascii="Arial" w:hAnsi="Arial" w:cs="Arial"/>
+        </w:rPr>
+        <w:t> </w:t>
+      </w:r>
+    </w:p>
+    <w:p>
+      <w:pPr>
+        <w:textAlignment w:val="baseline"/>
+        <w:rPr>
+          <w:rFonts w:ascii="Calibri" w:hAnsi="Calibri" w:cs="Times New Roman"/>
+        </w:rPr>
+      </w:pPr>
+      <w:r>
+        <w:rPr>
+          <w:rFonts w:ascii="Arial" w:hAnsi="Arial" w:cs="Arial"/>
+          <w:u w:val="single"/>
+        </w:rPr>
+        <w:t>Purpose:</w:t>
+      </w:r>
+      <w:r>
+        <w:rPr>
+          <w:rFonts w:ascii="Arial" w:hAnsi="Arial" w:cs="Arial"/>
+        </w:rPr>
+        <w:t xml:space="preserve"> Completing 40% of deliverable 2: Architecture and Detailed Design </w:t>
+      </w:r>
+    </w:p>
+    <w:p>
+      <w:pPr>
+        <w:textAlignment w:val="baseline"/>
+        <w:rPr>
+          <w:rFonts w:ascii="Calibri" w:hAnsi="Calibri" w:cs="Times New Roman"/>
+        </w:rPr>
+      </w:pPr>
+      <w:r>
+        <w:rPr>
+          <w:rFonts w:ascii="Arial" w:hAnsi="Arial" w:cs="Arial"/>
+          <w:u w:val="single"/>
+        </w:rPr>
+        <w:t>Members:</w:t>
+      </w:r>
+      <w:r>
+        <w:rPr>
+          <w:rFonts w:ascii="Arial" w:hAnsi="Arial" w:cs="Arial"/>
+        </w:rPr>
+        <w:t> Everyone </w:t>
+      </w:r>
+    </w:p>
+    <w:p>
+      <w:pPr>
+        <w:textAlignment w:val="baseline"/>
+        <w:rPr>
+          <w:rFonts w:ascii="Calibri" w:hAnsi="Calibri" w:cs="Times New Roman"/>
+        </w:rPr>
+      </w:pPr>
+      <w:r>
+        <w:rPr>
+          <w:rFonts w:ascii="Arial" w:hAnsi="Arial" w:cs="Arial"/>
+          <w:u w:val="single"/>
+        </w:rPr>
+        <w:t>Agenda:</w:t>
+      </w:r>
+      <w:r>
+        <w:rPr>
+          <w:rFonts w:ascii="Arial" w:hAnsi="Arial" w:cs="Arial"/>
+        </w:rPr>
+        <w:t> </w:t>
+      </w:r>
+    </w:p>
+    <w:p>
+      <w:pPr>
+        <w:pStyle w:val="ListParagraph"/>
+        <w:numPr>
+          <w:ilvl w:val="0"/>
+          <w:numId w:val="23"/>
+        </w:numPr>
+        <w:spacing w:after="0" w:line="240" w:lineRule="auto"/>
+        <w:textAlignment w:val="baseline"/>
+        <w:rPr>
+          <w:rFonts w:ascii="Calibri" w:hAnsi="Calibri" w:cs="Times New Roman"/>
+        </w:rPr>
+      </w:pPr>
+      <w:r>
+        <w:rPr>
+          <w:rFonts w:ascii="Calibri" w:hAnsi="Calibri" w:cs="Times New Roman"/>
+        </w:rPr>
+        <w:t xml:space="preserve">Everyone works on their task individually but also in coordination with others for help, guidance, and conformity </w:t>
+      </w:r>
+    </w:p>
+    <w:p>
+      <w:pPr>
+        <w:textAlignment w:val="baseline"/>
+        <w:rPr>
+          <w:rFonts w:ascii="Calibri" w:hAnsi="Calibri" w:cs="Times New Roman"/>
+        </w:rPr>
+      </w:pPr>
+      <w:r>
+        <w:rPr>
+          <w:rFonts w:ascii="Arial" w:hAnsi="Arial" w:cs="Arial"/>
+          <w:u w:val="single"/>
+        </w:rPr>
+        <w:t>Meeting minutes:</w:t>
+      </w:r>
+      <w:r>
+        <w:rPr>
+          <w:rFonts w:ascii="Arial" w:hAnsi="Arial" w:cs="Arial"/>
+        </w:rPr>
+        <w:t> </w:t>
+      </w:r>
+    </w:p>
+    <w:p>
+      <w:pPr>
+        <w:spacing w:before="40"/>
+        <w:rPr>
+          <w:rFonts w:ascii="Arial" w:eastAsia="Arial" w:hAnsi="Arial" w:cs="Arial"/>
+          <w:color w:val="2F5496" w:themeColor="accent1" w:themeShade="BF"/>
+          <w:sz w:val="32"/>
+          <w:szCs w:val="32"/>
+        </w:rPr>
+      </w:pPr>
+    </w:p>
+    <w:p>
+      <w:pPr>
+        <w:textAlignment w:val="baseline"/>
+        <w:rPr>
+          <w:rFonts w:ascii="Calibri" w:hAnsi="Calibri" w:cs="Times New Roman"/>
+          <w:i/>
+          <w:iCs/>
+          <w:color w:val="2E74B5"/>
+        </w:rPr>
+      </w:pPr>
+      <w:r>
+        <w:rPr>
+          <w:rFonts w:ascii="Arial" w:hAnsi="Arial" w:cs="Arial"/>
+          <w:i/>
+          <w:iCs/>
+          <w:color w:val="2E74B5"/>
+          <w:sz w:val="28"/>
+          <w:szCs w:val="28"/>
+        </w:rPr>
+        <w:t>5.2</w:t>
+      </w:r>
+      <w:r>
+        <w:rPr>
+          <w:rFonts w:ascii="Arial" w:hAnsi="Arial" w:cs="Arial"/>
+          <w:i/>
+          <w:iCs/>
+          <w:color w:val="2E74B5"/>
+          <w:sz w:val="28"/>
+          <w:szCs w:val="28"/>
+        </w:rPr>
+        <w:t>.3 Meeting 3</w:t>
+      </w:r>
+      <w:r>
+        <w:rPr>
+          <w:rFonts w:ascii="Arial" w:hAnsi="Arial" w:cs="Arial"/>
+          <w:i/>
+          <w:iCs/>
+          <w:color w:val="2E74B5"/>
+          <w:sz w:val="28"/>
+          <w:szCs w:val="28"/>
+        </w:rPr>
+        <w:t> </w:t>
+      </w:r>
+      <w:r>
+        <w:rPr>
+          <w:rFonts w:ascii="Arial" w:hAnsi="Arial" w:cs="Arial"/>
+          <w:i/>
+          <w:iCs/>
+          <w:color w:val="2E74B5"/>
+          <w:sz w:val="28"/>
+          <w:szCs w:val="28"/>
+        </w:rPr>
+        <w:t>- Tentative</w:t>
+      </w:r>
+    </w:p>
+    <w:p>
+      <w:pPr>
+        <w:textAlignment w:val="baseline"/>
+        <w:rPr>
+          <w:rFonts w:ascii="Calibri" w:hAnsi="Calibri" w:cs="Times New Roman"/>
+        </w:rPr>
+      </w:pPr>
+      <w:r>
+        <w:rPr>
+          <w:rFonts w:ascii="Arial" w:hAnsi="Arial" w:cs="Arial"/>
+          <w:u w:val="single"/>
+        </w:rPr>
+        <w:t>Date:</w:t>
+      </w:r>
+      <w:r>
+        <w:rPr>
+          <w:rFonts w:ascii="Arial" w:hAnsi="Arial" w:cs="Arial"/>
+        </w:rPr>
+        <w:t> Wednesday February 21</w:t>
+      </w:r>
+      <w:r>
+        <w:rPr>
+          <w:rFonts w:ascii="Arial" w:hAnsi="Arial" w:cs="Arial"/>
+        </w:rPr>
+        <w:t>, 2018  </w:t>
+      </w:r>
+    </w:p>
+    <w:p>
+      <w:pPr>
+        <w:textAlignment w:val="baseline"/>
+        <w:rPr>
+          <w:rFonts w:ascii="Calibri" w:hAnsi="Calibri" w:cs="Times New Roman"/>
+        </w:rPr>
+      </w:pPr>
+      <w:r>
+        <w:rPr>
+          <w:rFonts w:ascii="Arial" w:hAnsi="Arial" w:cs="Arial"/>
+          <w:u w:val="single"/>
+        </w:rPr>
+        <w:t>Time:</w:t>
+      </w:r>
+      <w:r>
+        <w:rPr>
+          <w:rFonts w:ascii="Arial" w:hAnsi="Arial" w:cs="Arial"/>
+        </w:rPr>
+        <w:t xml:space="preserve"> 20:30-22:30 – 2 hours</w:t>
+      </w:r>
+    </w:p>
+    <w:p>
+      <w:pPr>
+        <w:textAlignment w:val="baseline"/>
+        <w:rPr>
+          <w:rFonts w:ascii="Calibri" w:hAnsi="Calibri" w:cs="Times New Roman"/>
+        </w:rPr>
+      </w:pPr>
+      <w:r>
+        <w:rPr>
+          <w:rFonts w:ascii="Arial" w:hAnsi="Arial" w:cs="Arial"/>
+          <w:u w:val="single"/>
+        </w:rPr>
+        <w:t>Location:</w:t>
+      </w:r>
+      <w:r>
+        <w:rPr>
+          <w:rFonts w:ascii="Arial" w:hAnsi="Arial" w:cs="Arial"/>
+        </w:rPr>
+        <w:t xml:space="preserve"> Trottier Building, Room </w:t>
+      </w:r>
+      <w:r>
+        <w:rPr>
+          <w:rFonts w:ascii="Arial" w:hAnsi="Arial" w:cs="Arial"/>
+        </w:rPr>
+        <w:t> </w:t>
+      </w:r>
+    </w:p>
+    <w:p>
+      <w:pPr>
+        <w:textAlignment w:val="baseline"/>
+        <w:rPr>
+          <w:rFonts w:ascii="Calibri" w:hAnsi="Calibri" w:cs="Times New Roman"/>
+        </w:rPr>
+      </w:pPr>
+      <w:r>
+        <w:rPr>
+          <w:rFonts w:ascii="Arial" w:hAnsi="Arial" w:cs="Arial"/>
+          <w:u w:val="single"/>
+        </w:rPr>
+        <w:t>Purpose:</w:t>
+      </w:r>
+      <w:r>
+        <w:rPr>
+          <w:rFonts w:ascii="Arial" w:hAnsi="Arial" w:cs="Arial"/>
+        </w:rPr>
+        <w:t xml:space="preserve">  </w:t>
+      </w:r>
+    </w:p>
+    <w:p>
+      <w:pPr>
+        <w:textAlignment w:val="baseline"/>
+        <w:rPr>
+          <w:rFonts w:ascii="Calibri" w:hAnsi="Calibri" w:cs="Times New Roman"/>
+        </w:rPr>
+      </w:pPr>
+      <w:r>
+        <w:rPr>
+          <w:rFonts w:ascii="Arial" w:hAnsi="Arial" w:cs="Arial"/>
+          <w:u w:val="single"/>
+        </w:rPr>
+        <w:t>Members:</w:t>
+      </w:r>
+      <w:r>
+        <w:rPr>
+          <w:rFonts w:ascii="Arial" w:hAnsi="Arial" w:cs="Arial"/>
+        </w:rPr>
+        <w:t> Everyone </w:t>
+      </w:r>
+    </w:p>
+    <w:p>
+      <w:pPr>
+        <w:textAlignment w:val="baseline"/>
+        <w:rPr>
+          <w:rFonts w:ascii="Calibri" w:hAnsi="Calibri" w:cs="Times New Roman"/>
+        </w:rPr>
+      </w:pPr>
+      <w:r>
+        <w:rPr>
+          <w:rFonts w:ascii="Arial" w:hAnsi="Arial" w:cs="Arial"/>
+          <w:u w:val="single"/>
+        </w:rPr>
+        <w:t>Agenda:</w:t>
+      </w:r>
+      <w:r>
+        <w:rPr>
+          <w:rFonts w:ascii="Arial" w:hAnsi="Arial" w:cs="Arial"/>
+        </w:rPr>
+        <w:t> </w:t>
+      </w:r>
+    </w:p>
+    <w:p>
+      <w:pPr>
+        <w:textAlignment w:val="baseline"/>
+        <w:rPr>
+          <w:rFonts w:ascii="Calibri" w:hAnsi="Calibri" w:cs="Times New Roman"/>
+        </w:rPr>
+      </w:pPr>
+      <w:r>
+        <w:rPr>
+          <w:rFonts w:ascii="Arial" w:hAnsi="Arial" w:cs="Arial"/>
+          <w:u w:val="single"/>
+        </w:rPr>
+        <w:t>Meeting minutes:</w:t>
+      </w:r>
+      <w:r>
+        <w:rPr>
+          <w:rFonts w:ascii="Arial" w:hAnsi="Arial" w:cs="Arial"/>
+        </w:rPr>
+        <w:t> </w:t>
+      </w:r>
+    </w:p>
+    <w:p>
+      <w:pPr>
+        <w:spacing w:before="40"/>
+        <w:rPr>
+          <w:rFonts w:ascii="Arial" w:eastAsia="Arial" w:hAnsi="Arial" w:cs="Arial"/>
+          <w:color w:val="2F5496" w:themeColor="accent1" w:themeShade="BF"/>
+          <w:sz w:val="32"/>
+          <w:szCs w:val="32"/>
+        </w:rPr>
+      </w:pPr>
+    </w:p>
+    <w:p>
+      <w:pPr>
+        <w:textAlignment w:val="baseline"/>
+        <w:rPr>
+          <w:rFonts w:ascii="Calibri" w:hAnsi="Calibri" w:cs="Times New Roman"/>
+          <w:i/>
+          <w:iCs/>
+          <w:color w:val="2E74B5"/>
+        </w:rPr>
+      </w:pPr>
+      <w:r>
+        <w:rPr>
+          <w:rFonts w:ascii="Arial" w:hAnsi="Arial" w:cs="Arial"/>
+          <w:i/>
+          <w:iCs/>
+          <w:color w:val="2E74B5"/>
+          <w:sz w:val="28"/>
+          <w:szCs w:val="28"/>
+        </w:rPr>
+        <w:t>5.2</w:t>
+      </w:r>
+      <w:bookmarkStart w:id="0" w:name="_GoBack"/>
+      <w:bookmarkEnd w:id="0"/>
+      <w:r>
+        <w:rPr>
+          <w:rFonts w:ascii="Arial" w:hAnsi="Arial" w:cs="Arial"/>
+          <w:i/>
+          <w:iCs/>
+          <w:color w:val="2E74B5"/>
+          <w:sz w:val="28"/>
+          <w:szCs w:val="28"/>
+        </w:rPr>
+        <w:t>.4 Meeting 4</w:t>
+      </w:r>
+      <w:r>
+        <w:rPr>
+          <w:rFonts w:ascii="Arial" w:hAnsi="Arial" w:cs="Arial"/>
+          <w:i/>
+          <w:iCs/>
+          <w:color w:val="2E74B5"/>
+          <w:sz w:val="28"/>
+          <w:szCs w:val="28"/>
+        </w:rPr>
+        <w:t> </w:t>
+      </w:r>
+      <w:r>
+        <w:rPr>
+          <w:rFonts w:ascii="Arial" w:hAnsi="Arial" w:cs="Arial"/>
+          <w:i/>
+          <w:iCs/>
+          <w:color w:val="2E74B5"/>
+          <w:sz w:val="28"/>
+          <w:szCs w:val="28"/>
+        </w:rPr>
+        <w:t>- Tentative</w:t>
+      </w:r>
+    </w:p>
+    <w:p>
+      <w:pPr>
+        <w:textAlignment w:val="baseline"/>
+        <w:rPr>
+          <w:rFonts w:ascii="Calibri" w:hAnsi="Calibri" w:cs="Times New Roman"/>
+        </w:rPr>
+      </w:pPr>
+      <w:r>
+        <w:rPr>
+          <w:rFonts w:ascii="Arial" w:hAnsi="Arial" w:cs="Arial"/>
+          <w:u w:val="single"/>
+        </w:rPr>
+        <w:t>Date:</w:t>
+      </w:r>
+      <w:r>
+        <w:rPr>
+          <w:rFonts w:ascii="Arial" w:hAnsi="Arial" w:cs="Arial"/>
+        </w:rPr>
+        <w:t> Saturday February 24</w:t>
+      </w:r>
+      <w:r>
+        <w:rPr>
+          <w:rFonts w:ascii="Arial" w:hAnsi="Arial" w:cs="Arial"/>
+        </w:rPr>
+        <w:t>, 2018  </w:t>
+      </w:r>
+    </w:p>
+    <w:p>
+      <w:pPr>
+        <w:textAlignment w:val="baseline"/>
+        <w:rPr>
+          <w:rFonts w:ascii="Calibri" w:hAnsi="Calibri" w:cs="Times New Roman"/>
+        </w:rPr>
+      </w:pPr>
+      <w:r>
+        <w:rPr>
+          <w:rFonts w:ascii="Arial" w:hAnsi="Arial" w:cs="Arial"/>
+          <w:u w:val="single"/>
+        </w:rPr>
+        <w:t>Time:</w:t>
+      </w:r>
+      <w:r>
+        <w:rPr>
+          <w:rFonts w:ascii="Arial" w:hAnsi="Arial" w:cs="Arial"/>
+        </w:rPr>
+        <w:t xml:space="preserve"> 15:00-18:00 – 3 hours</w:t>
+      </w:r>
+    </w:p>
+    <w:p>
+      <w:pPr>
+        <w:textAlignment w:val="baseline"/>
+        <w:rPr>
+          <w:rFonts w:ascii="Calibri" w:hAnsi="Calibri" w:cs="Times New Roman"/>
+        </w:rPr>
+      </w:pPr>
+      <w:r>
+        <w:rPr>
+          <w:rFonts w:ascii="Arial" w:hAnsi="Arial" w:cs="Arial"/>
+          <w:u w:val="single"/>
+        </w:rPr>
+        <w:t>Location:</w:t>
+      </w:r>
+      <w:r>
+        <w:rPr>
+          <w:rFonts w:ascii="Arial" w:hAnsi="Arial" w:cs="Arial"/>
+        </w:rPr>
+        <w:t xml:space="preserve"> Trottier Building, Room </w:t>
+      </w:r>
+      <w:r>
+        <w:rPr>
+          <w:rFonts w:ascii="Arial" w:hAnsi="Arial" w:cs="Arial"/>
+        </w:rPr>
+        <w:t> </w:t>
+      </w:r>
+    </w:p>
+    <w:p>
+      <w:pPr>
+        <w:textAlignment w:val="baseline"/>
+        <w:rPr>
+          <w:rFonts w:ascii="Calibri" w:hAnsi="Calibri" w:cs="Times New Roman"/>
+        </w:rPr>
+      </w:pPr>
+      <w:r>
+        <w:rPr>
+          <w:rFonts w:ascii="Arial" w:hAnsi="Arial" w:cs="Arial"/>
+          <w:u w:val="single"/>
+        </w:rPr>
+        <w:t>Purpose:</w:t>
+      </w:r>
+      <w:r>
+        <w:rPr>
+          <w:rFonts w:ascii="Arial" w:hAnsi="Arial" w:cs="Arial"/>
+        </w:rPr>
+        <w:t xml:space="preserve">  </w:t>
+      </w:r>
+    </w:p>
+    <w:p>
+      <w:pPr>
+        <w:textAlignment w:val="baseline"/>
+        <w:rPr>
+          <w:rFonts w:ascii="Calibri" w:hAnsi="Calibri" w:cs="Times New Roman"/>
+        </w:rPr>
+      </w:pPr>
+      <w:r>
+        <w:rPr>
+          <w:rFonts w:ascii="Arial" w:hAnsi="Arial" w:cs="Arial"/>
+          <w:u w:val="single"/>
+        </w:rPr>
+        <w:t>Members:</w:t>
+      </w:r>
+      <w:r>
+        <w:rPr>
+          <w:rFonts w:ascii="Arial" w:hAnsi="Arial" w:cs="Arial"/>
+        </w:rPr>
+        <w:t> Everyone </w:t>
+      </w:r>
+    </w:p>
+    <w:p>
+      <w:pPr>
+        <w:textAlignment w:val="baseline"/>
+        <w:rPr>
+          <w:rFonts w:ascii="Calibri" w:hAnsi="Calibri" w:cs="Times New Roman"/>
+        </w:rPr>
+      </w:pPr>
+      <w:r>
+        <w:rPr>
+          <w:rFonts w:ascii="Arial" w:hAnsi="Arial" w:cs="Arial"/>
+          <w:u w:val="single"/>
+        </w:rPr>
+        <w:t>Agenda:</w:t>
+      </w:r>
+      <w:r>
+        <w:rPr>
+          <w:rFonts w:ascii="Arial" w:hAnsi="Arial" w:cs="Arial"/>
+        </w:rPr>
+        <w:t> </w:t>
+      </w:r>
+    </w:p>
+    <w:p>
+      <w:pPr>
+        <w:textAlignment w:val="baseline"/>
+        <w:rPr>
+          <w:rFonts w:ascii="Calibri" w:hAnsi="Calibri" w:cs="Times New Roman"/>
+        </w:rPr>
+      </w:pPr>
+      <w:r>
+        <w:rPr>
+          <w:rFonts w:ascii="Arial" w:hAnsi="Arial" w:cs="Arial"/>
+          <w:u w:val="single"/>
+        </w:rPr>
+        <w:t>Meeting minutes:</w:t>
+      </w:r>
+      <w:r>
+        <w:rPr>
+          <w:rFonts w:ascii="Arial" w:hAnsi="Arial" w:cs="Arial"/>
         </w:rPr>
         <w:t> </w:t>
       </w:r>
@@ -4990,6 +6461,155 @@
     </w:lvl>
   </w:abstractNum>
   <w:abstractNum w:abstractNumId="7">
+    <w:nsid w:val="241164D6"/>
+    <w:multiLevelType w:val="multilevel"/>
+    <w:tmpl w:val="3E7A5380"/>
+    <w:lvl w:ilvl="0">
+      <w:start w:val="1"/>
+      <w:numFmt w:val="bullet"/>
+      <w:lvlText w:val=""/>
+      <w:lvlJc w:val="left"/>
+      <w:pPr>
+        <w:tabs>
+          <w:tab w:val="num" w:pos="720"/>
+        </w:tabs>
+        <w:ind w:left="720" w:hanging="360"/>
+      </w:pPr>
+      <w:rPr>
+        <w:rFonts w:ascii="Symbol" w:hAnsi="Symbol" w:hint="default"/>
+        <w:sz w:val="20"/>
+      </w:rPr>
+    </w:lvl>
+    <w:lvl w:ilvl="1" w:tentative="1">
+      <w:start w:val="1"/>
+      <w:numFmt w:val="bullet"/>
+      <w:lvlText w:val=""/>
+      <w:lvlJc w:val="left"/>
+      <w:pPr>
+        <w:tabs>
+          <w:tab w:val="num" w:pos="1440"/>
+        </w:tabs>
+        <w:ind w:left="1440" w:hanging="360"/>
+      </w:pPr>
+      <w:rPr>
+        <w:rFonts w:ascii="Symbol" w:hAnsi="Symbol" w:hint="default"/>
+        <w:sz w:val="20"/>
+      </w:rPr>
+    </w:lvl>
+    <w:lvl w:ilvl="2" w:tentative="1">
+      <w:start w:val="1"/>
+      <w:numFmt w:val="bullet"/>
+      <w:lvlText w:val=""/>
+      <w:lvlJc w:val="left"/>
+      <w:pPr>
+        <w:tabs>
+          <w:tab w:val="num" w:pos="2160"/>
+        </w:tabs>
+        <w:ind w:left="2160" w:hanging="360"/>
+      </w:pPr>
+      <w:rPr>
+        <w:rFonts w:ascii="Symbol" w:hAnsi="Symbol" w:hint="default"/>
+        <w:sz w:val="20"/>
+      </w:rPr>
+    </w:lvl>
+    <w:lvl w:ilvl="3" w:tentative="1">
+      <w:start w:val="1"/>
+      <w:numFmt w:val="bullet"/>
+      <w:lvlText w:val=""/>
+      <w:lvlJc w:val="left"/>
+      <w:pPr>
+        <w:tabs>
+          <w:tab w:val="num" w:pos="2880"/>
+        </w:tabs>
+        <w:ind w:left="2880" w:hanging="360"/>
+      </w:pPr>
+      <w:rPr>
+        <w:rFonts w:ascii="Symbol" w:hAnsi="Symbol" w:hint="default"/>
+        <w:sz w:val="20"/>
+      </w:rPr>
+    </w:lvl>
+    <w:lvl w:ilvl="4" w:tentative="1">
+      <w:start w:val="1"/>
+      <w:numFmt w:val="bullet"/>
+      <w:lvlText w:val=""/>
+      <w:lvlJc w:val="left"/>
+      <w:pPr>
+        <w:tabs>
+          <w:tab w:val="num" w:pos="3600"/>
+        </w:tabs>
+        <w:ind w:left="3600" w:hanging="360"/>
+      </w:pPr>
+      <w:rPr>
+        <w:rFonts w:ascii="Symbol" w:hAnsi="Symbol" w:hint="default"/>
+        <w:sz w:val="20"/>
+      </w:rPr>
+    </w:lvl>
+    <w:lvl w:ilvl="5" w:tentative="1">
+      <w:start w:val="1"/>
+      <w:numFmt w:val="bullet"/>
+      <w:lvlText w:val=""/>
+      <w:lvlJc w:val="left"/>
+      <w:pPr>
+        <w:tabs>
+          <w:tab w:val="num" w:pos="4320"/>
+        </w:tabs>
+        <w:ind w:left="4320" w:hanging="360"/>
+      </w:pPr>
+      <w:rPr>
+        <w:rFonts w:ascii="Symbol" w:hAnsi="Symbol" w:hint="default"/>
+        <w:sz w:val="20"/>
+      </w:rPr>
+    </w:lvl>
+    <w:lvl w:ilvl="6" w:tentative="1">
+      <w:start w:val="1"/>
+      <w:numFmt w:val="bullet"/>
+      <w:lvlText w:val=""/>
+      <w:lvlJc w:val="left"/>
+      <w:pPr>
+        <w:tabs>
+          <w:tab w:val="num" w:pos="5040"/>
+        </w:tabs>
+        <w:ind w:left="5040" w:hanging="360"/>
+      </w:pPr>
+      <w:rPr>
+        <w:rFonts w:ascii="Symbol" w:hAnsi="Symbol" w:hint="default"/>
+        <w:sz w:val="20"/>
+      </w:rPr>
+    </w:lvl>
+    <w:lvl w:ilvl="7" w:tentative="1">
+      <w:start w:val="1"/>
+      <w:numFmt w:val="bullet"/>
+      <w:lvlText w:val=""/>
+      <w:lvlJc w:val="left"/>
+      <w:pPr>
+        <w:tabs>
+          <w:tab w:val="num" w:pos="5760"/>
+        </w:tabs>
+        <w:ind w:left="5760" w:hanging="360"/>
+      </w:pPr>
+      <w:rPr>
+        <w:rFonts w:ascii="Symbol" w:hAnsi="Symbol" w:hint="default"/>
+        <w:sz w:val="20"/>
+      </w:rPr>
+    </w:lvl>
+    <w:lvl w:ilvl="8" w:tentative="1">
+      <w:start w:val="1"/>
+      <w:numFmt w:val="bullet"/>
+      <w:lvlText w:val=""/>
+      <w:lvlJc w:val="left"/>
+      <w:pPr>
+        <w:tabs>
+          <w:tab w:val="num" w:pos="6480"/>
+        </w:tabs>
+        <w:ind w:left="6480" w:hanging="360"/>
+      </w:pPr>
+      <w:rPr>
+        <w:rFonts w:ascii="Symbol" w:hAnsi="Symbol" w:hint="default"/>
+        <w:sz w:val="20"/>
+      </w:rPr>
+    </w:lvl>
+  </w:abstractNum>
+  <w:abstractNum w:abstractNumId="8">
     <w:nsid w:val="295B3827"/>
     <w:multiLevelType w:val="multilevel"/>
     <w:tmpl w:val="E34A1FD4"/>
@@ -5138,7 +6758,7 @@
       </w:rPr>
     </w:lvl>
   </w:abstractNum>
-  <w:abstractNum w:abstractNumId="8">
+  <w:abstractNum w:abstractNumId="9">
     <w:nsid w:val="2F9B7FCA"/>
     <w:multiLevelType w:val="multilevel"/>
     <w:tmpl w:val="5C3240C0"/>
@@ -5287,7 +6907,7 @@
       </w:rPr>
     </w:lvl>
   </w:abstractNum>
-  <w:abstractNum w:abstractNumId="9">
+  <w:abstractNum w:abstractNumId="10">
     <w:nsid w:val="30E8746F"/>
     <w:multiLevelType w:val="multilevel"/>
     <w:tmpl w:val="28D4918A"/>
@@ -5436,7 +7056,7 @@
       </w:rPr>
     </w:lvl>
   </w:abstractNum>
-  <w:abstractNum w:abstractNumId="10">
+  <w:abstractNum w:abstractNumId="11">
     <w:nsid w:val="33ED3CC3"/>
     <w:multiLevelType w:val="multilevel"/>
     <w:tmpl w:val="6EFC33DA"/>
@@ -5585,7 +7205,7 @@
       </w:rPr>
     </w:lvl>
   </w:abstractNum>
-  <w:abstractNum w:abstractNumId="11">
+  <w:abstractNum w:abstractNumId="12">
     <w:nsid w:val="34671412"/>
     <w:multiLevelType w:val="multilevel"/>
     <w:tmpl w:val="4ED26076"/>
@@ -5734,7 +7354,7 @@
       </w:rPr>
     </w:lvl>
   </w:abstractNum>
-  <w:abstractNum w:abstractNumId="12">
+  <w:abstractNum w:abstractNumId="13">
     <w:nsid w:val="3A66181B"/>
     <w:multiLevelType w:val="multilevel"/>
     <w:tmpl w:val="01D6A62A"/>
@@ -5883,7 +7503,7 @@
       </w:rPr>
     </w:lvl>
   </w:abstractNum>
-  <w:abstractNum w:abstractNumId="13">
+  <w:abstractNum w:abstractNumId="14">
     <w:nsid w:val="43B36B26"/>
     <w:multiLevelType w:val="multilevel"/>
     <w:tmpl w:val="B060F7AA"/>
@@ -6032,7 +7652,7 @@
       </w:rPr>
     </w:lvl>
   </w:abstractNum>
-  <w:abstractNum w:abstractNumId="14">
+  <w:abstractNum w:abstractNumId="15">
     <w:nsid w:val="4C9242D0"/>
     <w:multiLevelType w:val="multilevel"/>
     <w:tmpl w:val="E1C02A72"/>
@@ -6181,7 +7801,305 @@
       </w:rPr>
     </w:lvl>
   </w:abstractNum>
-  <w:abstractNum w:abstractNumId="15">
+  <w:abstractNum w:abstractNumId="16">
+    <w:nsid w:val="54D52652"/>
+    <w:multiLevelType w:val="multilevel"/>
+    <w:tmpl w:val="A69EA80E"/>
+    <w:lvl w:ilvl="0">
+      <w:start w:val="1"/>
+      <w:numFmt w:val="bullet"/>
+      <w:lvlText w:val=""/>
+      <w:lvlJc w:val="left"/>
+      <w:pPr>
+        <w:tabs>
+          <w:tab w:val="num" w:pos="720"/>
+        </w:tabs>
+        <w:ind w:left="720" w:hanging="360"/>
+      </w:pPr>
+      <w:rPr>
+        <w:rFonts w:ascii="Symbol" w:hAnsi="Symbol" w:hint="default"/>
+        <w:sz w:val="20"/>
+      </w:rPr>
+    </w:lvl>
+    <w:lvl w:ilvl="1" w:tentative="1">
+      <w:start w:val="1"/>
+      <w:numFmt w:val="bullet"/>
+      <w:lvlText w:val=""/>
+      <w:lvlJc w:val="left"/>
+      <w:pPr>
+        <w:tabs>
+          <w:tab w:val="num" w:pos="1440"/>
+        </w:tabs>
+        <w:ind w:left="1440" w:hanging="360"/>
+      </w:pPr>
+      <w:rPr>
+        <w:rFonts w:ascii="Symbol" w:hAnsi="Symbol" w:hint="default"/>
+        <w:sz w:val="20"/>
+      </w:rPr>
+    </w:lvl>
+    <w:lvl w:ilvl="2" w:tentative="1">
+      <w:start w:val="1"/>
+      <w:numFmt w:val="bullet"/>
+      <w:lvlText w:val=""/>
+      <w:lvlJc w:val="left"/>
+      <w:pPr>
+        <w:tabs>
+          <w:tab w:val="num" w:pos="2160"/>
+        </w:tabs>
+        <w:ind w:left="2160" w:hanging="360"/>
+      </w:pPr>
+      <w:rPr>
+        <w:rFonts w:ascii="Symbol" w:hAnsi="Symbol" w:hint="default"/>
+        <w:sz w:val="20"/>
+      </w:rPr>
+    </w:lvl>
+    <w:lvl w:ilvl="3" w:tentative="1">
+      <w:start w:val="1"/>
+      <w:numFmt w:val="bullet"/>
+      <w:lvlText w:val=""/>
+      <w:lvlJc w:val="left"/>
+      <w:pPr>
+        <w:tabs>
+          <w:tab w:val="num" w:pos="2880"/>
+        </w:tabs>
+        <w:ind w:left="2880" w:hanging="360"/>
+      </w:pPr>
+      <w:rPr>
+        <w:rFonts w:ascii="Symbol" w:hAnsi="Symbol" w:hint="default"/>
+        <w:sz w:val="20"/>
+      </w:rPr>
+    </w:lvl>
+    <w:lvl w:ilvl="4" w:tentative="1">
+      <w:start w:val="1"/>
+      <w:numFmt w:val="bullet"/>
+      <w:lvlText w:val=""/>
+      <w:lvlJc w:val="left"/>
+      <w:pPr>
+        <w:tabs>
+          <w:tab w:val="num" w:pos="3600"/>
+        </w:tabs>
+        <w:ind w:left="3600" w:hanging="360"/>
+      </w:pPr>
+      <w:rPr>
+        <w:rFonts w:ascii="Symbol" w:hAnsi="Symbol" w:hint="default"/>
+        <w:sz w:val="20"/>
+      </w:rPr>
+    </w:lvl>
+    <w:lvl w:ilvl="5" w:tentative="1">
+      <w:start w:val="1"/>
+      <w:numFmt w:val="bullet"/>
+      <w:lvlText w:val=""/>
+      <w:lvlJc w:val="left"/>
+      <w:pPr>
+        <w:tabs>
+          <w:tab w:val="num" w:pos="4320"/>
+        </w:tabs>
+        <w:ind w:left="4320" w:hanging="360"/>
+      </w:pPr>
+      <w:rPr>
+        <w:rFonts w:ascii="Symbol" w:hAnsi="Symbol" w:hint="default"/>
+        <w:sz w:val="20"/>
+      </w:rPr>
+    </w:lvl>
+    <w:lvl w:ilvl="6" w:tentative="1">
+      <w:start w:val="1"/>
+      <w:numFmt w:val="bullet"/>
+      <w:lvlText w:val=""/>
+      <w:lvlJc w:val="left"/>
+      <w:pPr>
+        <w:tabs>
+          <w:tab w:val="num" w:pos="5040"/>
+        </w:tabs>
+        <w:ind w:left="5040" w:hanging="360"/>
+      </w:pPr>
+      <w:rPr>
+        <w:rFonts w:ascii="Symbol" w:hAnsi="Symbol" w:hint="default"/>
+        <w:sz w:val="20"/>
+      </w:rPr>
+    </w:lvl>
+    <w:lvl w:ilvl="7" w:tentative="1">
+      <w:start w:val="1"/>
+      <w:numFmt w:val="bullet"/>
+      <w:lvlText w:val=""/>
+      <w:lvlJc w:val="left"/>
+      <w:pPr>
+        <w:tabs>
+          <w:tab w:val="num" w:pos="5760"/>
+        </w:tabs>
+        <w:ind w:left="5760" w:hanging="360"/>
+      </w:pPr>
+      <w:rPr>
+        <w:rFonts w:ascii="Symbol" w:hAnsi="Symbol" w:hint="default"/>
+        <w:sz w:val="20"/>
+      </w:rPr>
+    </w:lvl>
+    <w:lvl w:ilvl="8" w:tentative="1">
+      <w:start w:val="1"/>
+      <w:numFmt w:val="bullet"/>
+      <w:lvlText w:val=""/>
+      <w:lvlJc w:val="left"/>
+      <w:pPr>
+        <w:tabs>
+          <w:tab w:val="num" w:pos="6480"/>
+        </w:tabs>
+        <w:ind w:left="6480" w:hanging="360"/>
+      </w:pPr>
+      <w:rPr>
+        <w:rFonts w:ascii="Symbol" w:hAnsi="Symbol" w:hint="default"/>
+        <w:sz w:val="20"/>
+      </w:rPr>
+    </w:lvl>
+  </w:abstractNum>
+  <w:abstractNum w:abstractNumId="17">
+    <w:nsid w:val="55B30836"/>
+    <w:multiLevelType w:val="multilevel"/>
+    <w:tmpl w:val="7B70045A"/>
+    <w:lvl w:ilvl="0">
+      <w:start w:val="1"/>
+      <w:numFmt w:val="bullet"/>
+      <w:lvlText w:val=""/>
+      <w:lvlJc w:val="left"/>
+      <w:pPr>
+        <w:tabs>
+          <w:tab w:val="num" w:pos="720"/>
+        </w:tabs>
+        <w:ind w:left="720" w:hanging="360"/>
+      </w:pPr>
+      <w:rPr>
+        <w:rFonts w:ascii="Symbol" w:hAnsi="Symbol" w:hint="default"/>
+        <w:sz w:val="20"/>
+      </w:rPr>
+    </w:lvl>
+    <w:lvl w:ilvl="1">
+      <w:start w:val="1"/>
+      <w:numFmt w:val="bullet"/>
+      <w:lvlText w:val=""/>
+      <w:lvlJc w:val="left"/>
+      <w:pPr>
+        <w:tabs>
+          <w:tab w:val="num" w:pos="1440"/>
+        </w:tabs>
+        <w:ind w:left="1440" w:hanging="360"/>
+      </w:pPr>
+      <w:rPr>
+        <w:rFonts w:ascii="Symbol" w:hAnsi="Symbol" w:hint="default"/>
+        <w:sz w:val="20"/>
+      </w:rPr>
+    </w:lvl>
+    <w:lvl w:ilvl="2" w:tentative="1">
+      <w:start w:val="1"/>
+      <w:numFmt w:val="bullet"/>
+      <w:lvlText w:val=""/>
+      <w:lvlJc w:val="left"/>
+      <w:pPr>
+        <w:tabs>
+          <w:tab w:val="num" w:pos="2160"/>
+        </w:tabs>
+        <w:ind w:left="2160" w:hanging="360"/>
+      </w:pPr>
+      <w:rPr>
+        <w:rFonts w:ascii="Symbol" w:hAnsi="Symbol" w:hint="default"/>
+        <w:sz w:val="20"/>
+      </w:rPr>
+    </w:lvl>
+    <w:lvl w:ilvl="3" w:tentative="1">
+      <w:start w:val="1"/>
+      <w:numFmt w:val="bullet"/>
+      <w:lvlText w:val=""/>
+      <w:lvlJc w:val="left"/>
+      <w:pPr>
+        <w:tabs>
+          <w:tab w:val="num" w:pos="2880"/>
+        </w:tabs>
+        <w:ind w:left="2880" w:hanging="360"/>
+      </w:pPr>
+      <w:rPr>
+        <w:rFonts w:ascii="Symbol" w:hAnsi="Symbol" w:hint="default"/>
+        <w:sz w:val="20"/>
+      </w:rPr>
+    </w:lvl>
+    <w:lvl w:ilvl="4" w:tentative="1">
+      <w:start w:val="1"/>
+      <w:numFmt w:val="bullet"/>
+      <w:lvlText w:val=""/>
+      <w:lvlJc w:val="left"/>
+      <w:pPr>
+        <w:tabs>
+          <w:tab w:val="num" w:pos="3600"/>
+        </w:tabs>
+        <w:ind w:left="3600" w:hanging="360"/>
+      </w:pPr>
+      <w:rPr>
+        <w:rFonts w:ascii="Symbol" w:hAnsi="Symbol" w:hint="default"/>
+        <w:sz w:val="20"/>
+      </w:rPr>
+    </w:lvl>
+    <w:lvl w:ilvl="5" w:tentative="1">
+      <w:start w:val="1"/>
+      <w:numFmt w:val="bullet"/>
+      <w:lvlText w:val=""/>
+      <w:lvlJc w:val="left"/>
+      <w:pPr>
+        <w:tabs>
+          <w:tab w:val="num" w:pos="4320"/>
+        </w:tabs>
+        <w:ind w:left="4320" w:hanging="360"/>
+      </w:pPr>
+      <w:rPr>
+        <w:rFonts w:ascii="Symbol" w:hAnsi="Symbol" w:hint="default"/>
+        <w:sz w:val="20"/>
+      </w:rPr>
+    </w:lvl>
+    <w:lvl w:ilvl="6" w:tentative="1">
+      <w:start w:val="1"/>
+      <w:numFmt w:val="bullet"/>
+      <w:lvlText w:val=""/>
+      <w:lvlJc w:val="left"/>
+      <w:pPr>
+        <w:tabs>
+          <w:tab w:val="num" w:pos="5040"/>
+        </w:tabs>
+        <w:ind w:left="5040" w:hanging="360"/>
+      </w:pPr>
+      <w:rPr>
+        <w:rFonts w:ascii="Symbol" w:hAnsi="Symbol" w:hint="default"/>
+        <w:sz w:val="20"/>
+      </w:rPr>
+    </w:lvl>
+    <w:lvl w:ilvl="7" w:tentative="1">
+      <w:start w:val="1"/>
+      <w:numFmt w:val="bullet"/>
+      <w:lvlText w:val=""/>
+      <w:lvlJc w:val="left"/>
+      <w:pPr>
+        <w:tabs>
+          <w:tab w:val="num" w:pos="5760"/>
+        </w:tabs>
+        <w:ind w:left="5760" w:hanging="360"/>
+      </w:pPr>
+      <w:rPr>
+        <w:rFonts w:ascii="Symbol" w:hAnsi="Symbol" w:hint="default"/>
+        <w:sz w:val="20"/>
+      </w:rPr>
+    </w:lvl>
+    <w:lvl w:ilvl="8" w:tentative="1">
+      <w:start w:val="1"/>
+      <w:numFmt w:val="bullet"/>
+      <w:lvlText w:val=""/>
+      <w:lvlJc w:val="left"/>
+      <w:pPr>
+        <w:tabs>
+          <w:tab w:val="num" w:pos="6480"/>
+        </w:tabs>
+        <w:ind w:left="6480" w:hanging="360"/>
+      </w:pPr>
+      <w:rPr>
+        <w:rFonts w:ascii="Symbol" w:hAnsi="Symbol" w:hint="default"/>
+        <w:sz w:val="20"/>
+      </w:rPr>
+    </w:lvl>
+  </w:abstractNum>
+  <w:abstractNum w:abstractNumId="18">
     <w:nsid w:val="5C6D18A8"/>
     <w:multiLevelType w:val="multilevel"/>
     <w:tmpl w:val="3B126BC8"/>
@@ -6330,7 +8248,7 @@
       </w:rPr>
     </w:lvl>
   </w:abstractNum>
-  <w:abstractNum w:abstractNumId="16">
+  <w:abstractNum w:abstractNumId="19">
     <w:nsid w:val="621759A3"/>
     <w:multiLevelType w:val="multilevel"/>
     <w:tmpl w:val="2DC07728"/>
@@ -6479,7 +8397,7 @@
       </w:rPr>
     </w:lvl>
   </w:abstractNum>
-  <w:abstractNum w:abstractNumId="17">
+  <w:abstractNum w:abstractNumId="20">
     <w:nsid w:val="698D17CB"/>
     <w:multiLevelType w:val="multilevel"/>
     <w:tmpl w:val="F784340A"/>
@@ -6628,7 +8546,7 @@
       </w:rPr>
     </w:lvl>
   </w:abstractNum>
-  <w:abstractNum w:abstractNumId="18">
+  <w:abstractNum w:abstractNumId="21">
     <w:nsid w:val="74874078"/>
     <w:multiLevelType w:val="multilevel"/>
     <w:tmpl w:val="F51246FC"/>
@@ -6777,7 +8695,7 @@
       </w:rPr>
     </w:lvl>
   </w:abstractNum>
-  <w:abstractNum w:abstractNumId="19">
+  <w:abstractNum w:abstractNumId="22">
     <w:nsid w:val="7FEC67BC"/>
     <w:multiLevelType w:val="multilevel"/>
     <w:tmpl w:val="AA609F82"/>
@@ -6927,28 +8845,28 @@
     </w:lvl>
   </w:abstractNum>
   <w:num w:numId="1">
-    <w:abstractNumId w:val="8"/>
+    <w:abstractNumId w:val="9"/>
   </w:num>
   <w:num w:numId="2">
     <w:abstractNumId w:val="1"/>
   </w:num>
   <w:num w:numId="3">
-    <w:abstractNumId w:val="7"/>
+    <w:abstractNumId w:val="8"/>
   </w:num>
   <w:num w:numId="4">
-    <w:abstractNumId w:val="18"/>
+    <w:abstractNumId w:val="21"/>
   </w:num>
   <w:num w:numId="5">
-    <w:abstractNumId w:val="13"/>
+    <w:abstractNumId w:val="14"/>
   </w:num>
   <w:num w:numId="6">
-    <w:abstractNumId w:val="11"/>
+    <w:abstractNumId w:val="12"/>
   </w:num>
   <w:num w:numId="7">
     <w:abstractNumId w:val="3"/>
   </w:num>
   <w:num w:numId="8">
-    <w:abstractNumId w:val="12"/>
+    <w:abstractNumId w:val="13"/>
   </w:num>
   <w:num w:numId="9">
     <w:abstractNumId w:val="6"/>
@@ -6957,22 +8875,22 @@
     <w:abstractNumId w:val="5"/>
   </w:num>
   <w:num w:numId="11">
-    <w:abstractNumId w:val="16"/>
+    <w:abstractNumId w:val="19"/>
   </w:num>
   <w:num w:numId="12">
     <w:abstractNumId w:val="0"/>
   </w:num>
   <w:num w:numId="13">
-    <w:abstractNumId w:val="19"/>
+    <w:abstractNumId w:val="22"/>
   </w:num>
   <w:num w:numId="14">
-    <w:abstractNumId w:val="9"/>
+    <w:abstractNumId w:val="10"/>
   </w:num>
   <w:num w:numId="15">
-    <w:abstractNumId w:val="17"/>
+    <w:abstractNumId w:val="20"/>
   </w:num>
   <w:num w:numId="16">
-    <w:abstractNumId w:val="15"/>
+    <w:abstractNumId w:val="18"/>
   </w:num>
   <w:num w:numId="17">
     <w:abstractNumId w:val="2"/>
@@ -6981,10 +8899,19 @@
     <w:abstractNumId w:val="4"/>
   </w:num>
   <w:num w:numId="19">
-    <w:abstractNumId w:val="10"/>
+    <w:abstractNumId w:val="11"/>
   </w:num>
   <w:num w:numId="20">
-    <w:abstractNumId w:val="14"/>
+    <w:abstractNumId w:val="15"/>
+  </w:num>
+  <w:num w:numId="21">
+    <w:abstractNumId w:val="16"/>
+  </w:num>
+  <w:num w:numId="22">
+    <w:abstractNumId w:val="17"/>
+  </w:num>
+  <w:num w:numId="23">
+    <w:abstractNumId w:val="7"/>
   </w:num>
 </w:numbering>
 </file>
@@ -7457,6 +9384,23 @@
     <w:basedOn w:val="DefaultParagraphFont"/>
     <w:rsid w:val="00414205"/>
   </w:style>
+  <w:style w:type="paragraph" w:styleId="ListParagraph">
+    <w:name w:val="List Paragraph"/>
+    <w:basedOn w:val="Normal"/>
+    <w:uiPriority w:val="34"/>
+    <w:qFormat/>
+    <w:rsid w:val="00660308"/>
+    <w:pPr>
+      <w:spacing w:after="160" w:line="259" w:lineRule="auto"/>
+      <w:ind w:left="720"/>
+      <w:contextualSpacing/>
+    </w:pPr>
+    <w:rPr>
+      <w:sz w:val="22"/>
+      <w:szCs w:val="22"/>
+      <w:lang w:val="en-US"/>
+    </w:rPr>
+  </w:style>
 </w:styles>
 </file>
 

</xml_diff>

<commit_message>
meeting log update + key design decisions
</commit_message>
<xml_diff>
--- a/ProgressReport.docx
+++ b/ProgressReport.docx
@@ -2316,6 +2316,15 @@
         </w:rPr>
         <w:t> </w:t>
       </w:r>
+      <w:r>
+        <w:rPr>
+          <w:rFonts w:ascii="Calibri" w:hAnsi="Calibri" w:cs="Arial"/>
+          <w:sz w:val="22"/>
+          <w:szCs w:val="22"/>
+          <w:lang w:val="en-US"/>
+        </w:rPr>
+        <w:t>4.1 Deliverable 1</w:t>
+      </w:r>
     </w:p>
     <w:p>
       <w:pPr>
@@ -2913,6 +2922,329 @@
     </w:p>
     <w:p>
       <w:pPr>
+        <w:textAlignment w:val="baseline"/>
+        <w:rPr>
+          <w:rFonts w:ascii="Calibri" w:hAnsi="Calibri" w:cs="Arial"/>
+          <w:sz w:val="22"/>
+          <w:szCs w:val="22"/>
+          <w:lang w:val="en-US"/>
+        </w:rPr>
+      </w:pPr>
+    </w:p>
+    <w:p>
+      <w:pPr>
+        <w:textAlignment w:val="baseline"/>
+        <w:rPr>
+          <w:rFonts w:ascii="Calibri" w:hAnsi="Calibri" w:cs="Arial"/>
+          <w:b/>
+          <w:sz w:val="32"/>
+          <w:szCs w:val="22"/>
+          <w:lang w:val="en-US"/>
+        </w:rPr>
+      </w:pPr>
+      <w:r>
+        <w:rPr>
+          <w:rFonts w:ascii="Calibri" w:hAnsi="Calibri" w:cs="Arial"/>
+          <w:b/>
+          <w:sz w:val="32"/>
+          <w:szCs w:val="22"/>
+          <w:lang w:val="en-US"/>
+        </w:rPr>
+        <w:t>Deliverabl</w:t>
+      </w:r>
+      <w:r>
+        <w:rPr>
+          <w:rFonts w:ascii="Calibri" w:hAnsi="Calibri" w:cs="Arial"/>
+          <w:b/>
+          <w:sz w:val="32"/>
+          <w:szCs w:val="22"/>
+          <w:lang w:val="en-US"/>
+        </w:rPr>
+        <w:t>e</w:t>
+      </w:r>
+      <w:r>
+        <w:rPr>
+          <w:rFonts w:ascii="Calibri" w:hAnsi="Calibri" w:cs="Arial"/>
+          <w:b/>
+          <w:sz w:val="32"/>
+          <w:szCs w:val="22"/>
+          <w:lang w:val="en-US"/>
+        </w:rPr>
+        <w:t xml:space="preserve"> 2: </w:t>
+      </w:r>
+    </w:p>
+    <w:p>
+      <w:pPr>
+        <w:textAlignment w:val="baseline"/>
+        <w:rPr>
+          <w:rFonts w:ascii="Calibri" w:hAnsi="Calibri" w:cs="Arial"/>
+          <w:sz w:val="22"/>
+          <w:szCs w:val="22"/>
+          <w:lang w:val="en-US"/>
+        </w:rPr>
+      </w:pPr>
+      <w:r>
+        <w:rPr>
+          <w:rFonts w:ascii="Calibri" w:hAnsi="Calibri" w:cs="Arial"/>
+          <w:sz w:val="22"/>
+          <w:szCs w:val="22"/>
+          <w:lang w:val="en-US"/>
+        </w:rPr>
+        <w:t>Changes to domain model:</w:t>
+      </w:r>
+    </w:p>
+    <w:p>
+      <w:pPr>
+        <w:pStyle w:val="ListParagraph"/>
+        <w:numPr>
+          <w:ilvl w:val="0"/>
+          <w:numId w:val="13"/>
+        </w:numPr>
+        <w:textAlignment w:val="baseline"/>
+        <w:rPr>
+          <w:rFonts w:ascii="Calibri" w:hAnsi="Calibri" w:cs="Arial"/>
+        </w:rPr>
+      </w:pPr>
+      <w:r>
+        <w:rPr>
+          <w:rFonts w:ascii="Calibri" w:hAnsi="Calibri" w:cs="Arial"/>
+        </w:rPr>
+        <w:t xml:space="preserve">Add </w:t>
+      </w:r>
+      <w:r>
+        <w:rPr>
+          <w:rFonts w:ascii="Calibri" w:hAnsi="Calibri" w:cs="Arial"/>
+        </w:rPr>
+        <w:t>Municipality class in order to list all trees in that municipality</w:t>
+      </w:r>
+      <w:r>
+        <w:rPr>
+          <w:rFonts w:ascii="Calibri" w:hAnsi="Calibri" w:cs="Arial"/>
+        </w:rPr>
+        <w:t>, change attribute in tree accordingly.</w:t>
+      </w:r>
+    </w:p>
+    <w:p>
+      <w:pPr>
+        <w:pStyle w:val="ListParagraph"/>
+        <w:numPr>
+          <w:ilvl w:val="0"/>
+          <w:numId w:val="13"/>
+        </w:numPr>
+        <w:textAlignment w:val="baseline"/>
+        <w:rPr>
+          <w:rFonts w:ascii="Calibri" w:hAnsi="Calibri" w:cs="Arial"/>
+        </w:rPr>
+      </w:pPr>
+      <w:r>
+        <w:rPr>
+          <w:rFonts w:ascii="Calibri" w:hAnsi="Calibri" w:cs="Arial"/>
+        </w:rPr>
+        <w:t>Change Local class to LocalResident</w:t>
+      </w:r>
+    </w:p>
+    <w:p>
+      <w:pPr>
+        <w:pStyle w:val="ListParagraph"/>
+        <w:numPr>
+          <w:ilvl w:val="0"/>
+          <w:numId w:val="13"/>
+        </w:numPr>
+        <w:textAlignment w:val="baseline"/>
+        <w:rPr>
+          <w:rFonts w:ascii="Calibri" w:hAnsi="Calibri" w:cs="Arial"/>
+        </w:rPr>
+      </w:pPr>
+      <w:r>
+        <w:rPr>
+          <w:rFonts w:ascii="Calibri" w:hAnsi="Calibri" w:cs="Arial"/>
+        </w:rPr>
+        <w:t>Change Report class to SustainabilityReport</w:t>
+      </w:r>
+    </w:p>
+    <w:p>
+      <w:pPr>
+        <w:pStyle w:val="ListParagraph"/>
+        <w:numPr>
+          <w:ilvl w:val="0"/>
+          <w:numId w:val="13"/>
+        </w:numPr>
+        <w:textAlignment w:val="baseline"/>
+        <w:rPr>
+          <w:rFonts w:ascii="Calibri" w:hAnsi="Calibri" w:cs="Arial"/>
+        </w:rPr>
+      </w:pPr>
+      <w:r>
+        <w:rPr>
+          <w:rFonts w:ascii="Calibri" w:hAnsi="Calibri" w:cs="Arial"/>
+        </w:rPr>
+        <w:t>Change location attributes to associations</w:t>
+      </w:r>
+      <w:r>
+        <w:rPr>
+          <w:rFonts w:ascii="Calibri" w:hAnsi="Calibri" w:cs="Arial"/>
+        </w:rPr>
+        <w:t xml:space="preserve"> with multiplicity 4: associate to LocalResident and SustainabilityReport</w:t>
+      </w:r>
+    </w:p>
+    <w:p>
+      <w:pPr>
+        <w:pStyle w:val="ListParagraph"/>
+        <w:numPr>
+          <w:ilvl w:val="0"/>
+          <w:numId w:val="13"/>
+        </w:numPr>
+        <w:textAlignment w:val="baseline"/>
+        <w:rPr>
+          <w:rFonts w:ascii="Calibri" w:hAnsi="Calibri" w:cs="Arial"/>
+        </w:rPr>
+      </w:pPr>
+      <w:r>
+        <w:rPr>
+          <w:rFonts w:ascii="Calibri" w:hAnsi="Calibri" w:cs="Arial"/>
+        </w:rPr>
+        <w:t xml:space="preserve">Add </w:t>
+      </w:r>
+      <w:r>
+        <w:rPr>
+          <w:rFonts w:ascii="Calibri" w:hAnsi="Calibri" w:cs="Arial"/>
+        </w:rPr>
+        <w:t>Forecast</w:t>
+      </w:r>
+      <w:r>
+        <w:rPr>
+          <w:rFonts w:ascii="Calibri" w:hAnsi="Calibri" w:cs="Arial"/>
+        </w:rPr>
+        <w:t xml:space="preserve"> class</w:t>
+      </w:r>
+      <w:r>
+        <w:rPr>
+          <w:rFonts w:ascii="Calibri" w:hAnsi="Calibri" w:cs="Arial"/>
+        </w:rPr>
+        <w:t xml:space="preserve">: </w:t>
+      </w:r>
+    </w:p>
+    <w:p>
+      <w:pPr>
+        <w:pStyle w:val="ListParagraph"/>
+        <w:numPr>
+          <w:ilvl w:val="1"/>
+          <w:numId w:val="13"/>
+        </w:numPr>
+        <w:textAlignment w:val="baseline"/>
+        <w:rPr>
+          <w:rFonts w:ascii="Calibri" w:hAnsi="Calibri" w:cs="Arial"/>
+        </w:rPr>
+      </w:pPr>
+      <w:r>
+        <w:rPr>
+          <w:rFonts w:ascii="Calibri" w:hAnsi="Calibri" w:cs="Arial"/>
+        </w:rPr>
+        <w:t>Associate</w:t>
+      </w:r>
+      <w:r>
+        <w:rPr>
+          <w:rFonts w:ascii="Calibri" w:hAnsi="Calibri" w:cs="Arial"/>
+        </w:rPr>
+        <w:t xml:space="preserve"> it to Location with multiplicity 4 in order to get </w:t>
+      </w:r>
+      <w:r>
+        <w:rPr>
+          <w:rFonts w:ascii="Calibri" w:hAnsi="Calibri" w:cs="Arial"/>
+        </w:rPr>
+        <w:t>a rectangle of area to forecast</w:t>
+      </w:r>
+    </w:p>
+    <w:p>
+      <w:pPr>
+        <w:pStyle w:val="ListParagraph"/>
+        <w:numPr>
+          <w:ilvl w:val="1"/>
+          <w:numId w:val="13"/>
+        </w:numPr>
+        <w:textAlignment w:val="baseline"/>
+        <w:rPr>
+          <w:rFonts w:ascii="Calibri" w:hAnsi="Calibri" w:cs="Arial"/>
+        </w:rPr>
+      </w:pPr>
+      <w:r>
+        <w:rPr>
+          <w:rFonts w:ascii="Calibri" w:hAnsi="Calibri" w:cs="Arial"/>
+        </w:rPr>
+        <w:t xml:space="preserve">Associate to tree: </w:t>
+      </w:r>
+      <w:r>
+        <w:rPr>
+          <w:rFonts w:ascii="Calibri" w:hAnsi="Calibri" w:cs="Arial"/>
+        </w:rPr>
+        <w:t>existingTrees, treesToCutDown, treesToPlant</w:t>
+      </w:r>
+    </w:p>
+    <w:p>
+      <w:pPr>
+        <w:pStyle w:val="ListParagraph"/>
+        <w:numPr>
+          <w:ilvl w:val="1"/>
+          <w:numId w:val="13"/>
+        </w:numPr>
+        <w:textAlignment w:val="baseline"/>
+        <w:rPr>
+          <w:rFonts w:ascii="Calibri" w:hAnsi="Calibri" w:cs="Arial"/>
+        </w:rPr>
+      </w:pPr>
+      <w:r>
+        <w:rPr>
+          <w:rFonts w:ascii="Calibri" w:hAnsi="Calibri" w:cs="Arial"/>
+        </w:rPr>
+        <w:t>Associtating new Municipality class to Forecast class</w:t>
+      </w:r>
+    </w:p>
+    <w:p>
+      <w:pPr>
+        <w:textAlignment w:val="baseline"/>
+        <w:rPr>
+          <w:rFonts w:ascii="Calibri" w:hAnsi="Calibri" w:cs="Arial"/>
+        </w:rPr>
+      </w:pPr>
+      <w:r>
+        <w:rPr>
+          <w:rFonts w:ascii="Calibri" w:hAnsi="Calibri" w:cs="Arial"/>
+        </w:rPr>
+        <w:t>Changes to Use Case Diagram:</w:t>
+      </w:r>
+    </w:p>
+    <w:p>
+      <w:pPr>
+        <w:pStyle w:val="ListParagraph"/>
+        <w:numPr>
+          <w:ilvl w:val="0"/>
+          <w:numId w:val="13"/>
+        </w:numPr>
+        <w:textAlignment w:val="baseline"/>
+        <w:rPr>
+          <w:rFonts w:ascii="Calibri" w:hAnsi="Calibri" w:cs="Arial"/>
+        </w:rPr>
+      </w:pPr>
+      <w:r>
+        <w:rPr>
+          <w:rFonts w:ascii="Calibri" w:hAnsi="Calibri" w:cs="Arial"/>
+          <w:i/>
+          <w:lang w:val="en-CA"/>
+        </w:rPr>
+        <w:t>todo</w:t>
+      </w:r>
+    </w:p>
+    <w:p>
+      <w:pPr>
+        <w:pStyle w:val="ListParagraph"/>
+        <w:textAlignment w:val="baseline"/>
+        <w:rPr>
+          <w:rFonts w:ascii="Calibri" w:hAnsi="Calibri" w:cs="Arial"/>
+        </w:rPr>
+      </w:pPr>
+    </w:p>
+    <w:p>
+      <w:pPr>
         <w:ind w:left="360"/>
         <w:textAlignment w:val="baseline"/>
         <w:rPr>
@@ -4327,26 +4659,38 @@
         <w:textAlignment w:val="baseline"/>
         <w:rPr>
           <w:rFonts w:ascii="Arial" w:hAnsi="Arial" w:cs="Arial"/>
+          <w:sz w:val="22"/>
+          <w:szCs w:val="22"/>
+          <w:lang w:val="en-US"/>
+        </w:rPr>
+      </w:pPr>
+      <w:r>
+        <w:rPr>
+          <w:rFonts w:ascii="Arial" w:hAnsi="Arial" w:cs="Arial"/>
+          <w:sz w:val="22"/>
+          <w:szCs w:val="22"/>
+          <w:lang w:val="en-US"/>
+        </w:rPr>
+        <w:t> </w:t>
+      </w:r>
+    </w:p>
+    <w:p>
+      <w:pPr>
+        <w:textAlignment w:val="baseline"/>
+        <w:rPr>
+          <w:rFonts w:ascii="Arial" w:hAnsi="Arial" w:cs="Arial"/>
           <w:sz w:val="18"/>
           <w:szCs w:val="18"/>
           <w:lang w:val="en-US"/>
         </w:rPr>
       </w:pPr>
-      <w:r>
-        <w:rPr>
-          <w:rFonts w:ascii="Arial" w:hAnsi="Arial" w:cs="Arial"/>
-          <w:sz w:val="22"/>
-          <w:szCs w:val="22"/>
-          <w:lang w:val="en-US"/>
-        </w:rPr>
-        <w:t> </w:t>
-      </w:r>
-    </w:p>
-    <w:p>
-      <w:pPr>
-        <w:textAlignment w:val="baseline"/>
-        <w:rPr>
-          <w:rFonts w:ascii="Arial" w:hAnsi="Arial" w:cs="Arial"/>
+    </w:p>
+    <w:p>
+      <w:pPr>
+        <w:textAlignment w:val="baseline"/>
+        <w:rPr>
+          <w:rFonts w:ascii="Arial" w:hAnsi="Arial" w:cs="Arial"/>
+          <w:b/>
           <w:i/>
           <w:iCs/>
           <w:color w:val="2E74B5"/>
@@ -4358,6 +4702,7 @@
       <w:r>
         <w:rPr>
           <w:rFonts w:ascii="Arial" w:hAnsi="Arial" w:cs="Arial"/>
+          <w:b/>
           <w:i/>
           <w:iCs/>
           <w:color w:val="2E74B5"/>
@@ -4365,8 +4710,19 @@
           <w:szCs w:val="28"/>
           <w:lang w:val="en-US"/>
         </w:rPr>
-        <w:t>5.2 Deliverable 2</w:t>
-      </w:r>
+        <w:t>5.2 Deliverable 2 Meetings</w:t>
+      </w:r>
+    </w:p>
+    <w:p>
+      <w:pPr>
+        <w:textAlignment w:val="baseline"/>
+        <w:rPr>
+          <w:rFonts w:ascii="Calibri" w:hAnsi="Calibri" w:cs="Times New Roman"/>
+          <w:i/>
+          <w:iCs/>
+          <w:color w:val="2E74B5"/>
+        </w:rPr>
+      </w:pPr>
       <w:r>
         <w:rPr>
           <w:rFonts w:ascii="Arial" w:hAnsi="Arial" w:cs="Arial"/>
@@ -4375,9 +4731,8 @@
           <w:color w:val="2E74B5"/>
           <w:sz w:val="28"/>
           <w:szCs w:val="28"/>
-          <w:lang w:val="en-US"/>
-        </w:rPr>
-        <w:t xml:space="preserve"> Meeting</w:t>
+        </w:rPr>
+        <w:t>5.2</w:t>
       </w:r>
       <w:r>
         <w:rPr>
@@ -4387,10 +4742,324 @@
           <w:color w:val="2E74B5"/>
           <w:sz w:val="28"/>
           <w:szCs w:val="28"/>
-          <w:lang w:val="en-US"/>
-        </w:rPr>
-        <w:t>s</w:t>
-      </w:r>
+        </w:rPr>
+        <w:t>.1 Meeting 1 </w:t>
+      </w:r>
+    </w:p>
+    <w:p>
+      <w:pPr>
+        <w:textAlignment w:val="baseline"/>
+        <w:rPr>
+          <w:rFonts w:ascii="Calibri" w:hAnsi="Calibri" w:cs="Times New Roman"/>
+        </w:rPr>
+      </w:pPr>
+      <w:r>
+        <w:rPr>
+          <w:rFonts w:ascii="Arial" w:hAnsi="Arial" w:cs="Arial"/>
+          <w:u w:val="single"/>
+        </w:rPr>
+        <w:t>Date</w:t>
+      </w:r>
+      <w:r>
+        <w:rPr>
+          <w:rFonts w:ascii="Arial" w:hAnsi="Arial" w:cs="Arial"/>
+        </w:rPr>
+        <w:t xml:space="preserve">: </w:t>
+      </w:r>
+      <w:r>
+        <w:rPr>
+          <w:rFonts w:ascii="Arial" w:hAnsi="Arial" w:cs="Arial"/>
+        </w:rPr>
+        <w:t xml:space="preserve">Friday </w:t>
+      </w:r>
+      <w:r>
+        <w:rPr>
+          <w:rFonts w:ascii="Arial" w:hAnsi="Arial" w:cs="Arial"/>
+        </w:rPr>
+        <w:t xml:space="preserve">February </w:t>
+      </w:r>
+      <w:r>
+        <w:rPr>
+          <w:rFonts w:ascii="Arial" w:hAnsi="Arial" w:cs="Arial"/>
+        </w:rPr>
+        <w:t>1</w:t>
+      </w:r>
+      <w:r>
+        <w:rPr>
+          <w:rFonts w:ascii="Arial" w:hAnsi="Arial" w:cs="Arial"/>
+        </w:rPr>
+        <w:t>6, 2018  </w:t>
+      </w:r>
+    </w:p>
+    <w:p>
+      <w:pPr>
+        <w:textAlignment w:val="baseline"/>
+        <w:rPr>
+          <w:rFonts w:ascii="Calibri" w:hAnsi="Calibri" w:cs="Times New Roman"/>
+        </w:rPr>
+      </w:pPr>
+      <w:r>
+        <w:rPr>
+          <w:rFonts w:ascii="Arial" w:hAnsi="Arial" w:cs="Arial"/>
+          <w:u w:val="single"/>
+        </w:rPr>
+        <w:t>Time:</w:t>
+      </w:r>
+      <w:r>
+        <w:rPr>
+          <w:rFonts w:ascii="Arial" w:hAnsi="Arial" w:cs="Arial"/>
+        </w:rPr>
+        <w:t> </w:t>
+      </w:r>
+      <w:r>
+        <w:rPr>
+          <w:rFonts w:ascii="Arial" w:hAnsi="Arial" w:cs="Arial"/>
+        </w:rPr>
+        <w:t>17:30-18:30 – 1 hour</w:t>
+      </w:r>
+    </w:p>
+    <w:p>
+      <w:pPr>
+        <w:textAlignment w:val="baseline"/>
+        <w:rPr>
+          <w:rFonts w:ascii="Calibri" w:hAnsi="Calibri" w:cs="Times New Roman"/>
+        </w:rPr>
+      </w:pPr>
+      <w:r>
+        <w:rPr>
+          <w:rFonts w:ascii="Arial" w:hAnsi="Arial" w:cs="Arial"/>
+          <w:u w:val="single"/>
+        </w:rPr>
+        <w:t>Location</w:t>
+      </w:r>
+      <w:r>
+        <w:rPr>
+          <w:rFonts w:ascii="Arial" w:hAnsi="Arial" w:cs="Arial"/>
+        </w:rPr>
+        <w:t>: Trottier Building, Room 5106</w:t>
+      </w:r>
+      <w:r>
+        <w:rPr>
+          <w:rFonts w:ascii="Arial" w:hAnsi="Arial" w:cs="Arial"/>
+        </w:rPr>
+        <w:t> </w:t>
+      </w:r>
+    </w:p>
+    <w:p>
+      <w:pPr>
+        <w:textAlignment w:val="baseline"/>
+        <w:rPr>
+          <w:rFonts w:ascii="Calibri" w:hAnsi="Calibri" w:cs="Times New Roman"/>
+        </w:rPr>
+      </w:pPr>
+      <w:r>
+        <w:rPr>
+          <w:rFonts w:ascii="Arial" w:hAnsi="Arial" w:cs="Arial"/>
+          <w:u w:val="single"/>
+        </w:rPr>
+        <w:t>Purpose</w:t>
+      </w:r>
+      <w:r>
+        <w:rPr>
+          <w:rFonts w:ascii="Arial" w:hAnsi="Arial" w:cs="Arial"/>
+        </w:rPr>
+        <w:t xml:space="preserve">: Deliverable </w:t>
+      </w:r>
+      <w:r>
+        <w:rPr>
+          <w:rFonts w:ascii="Arial" w:hAnsi="Arial" w:cs="Arial"/>
+        </w:rPr>
+        <w:t>2 overview and allocation of tasks</w:t>
+      </w:r>
+    </w:p>
+    <w:p>
+      <w:pPr>
+        <w:textAlignment w:val="baseline"/>
+        <w:rPr>
+          <w:rFonts w:ascii="Calibri" w:hAnsi="Calibri" w:cs="Times New Roman"/>
+        </w:rPr>
+      </w:pPr>
+      <w:r>
+        <w:rPr>
+          <w:rFonts w:ascii="Arial" w:hAnsi="Arial" w:cs="Arial"/>
+          <w:u w:val="single"/>
+        </w:rPr>
+        <w:t>Members</w:t>
+      </w:r>
+      <w:r>
+        <w:rPr>
+          <w:rFonts w:ascii="Arial" w:hAnsi="Arial" w:cs="Arial"/>
+        </w:rPr>
+        <w:t>: Everyone </w:t>
+      </w:r>
+    </w:p>
+    <w:p>
+      <w:pPr>
+        <w:textAlignment w:val="baseline"/>
+        <w:rPr>
+          <w:rFonts w:ascii="Calibri" w:hAnsi="Calibri" w:cs="Times New Roman"/>
+        </w:rPr>
+      </w:pPr>
+      <w:r>
+        <w:rPr>
+          <w:rFonts w:ascii="Arial" w:hAnsi="Arial" w:cs="Arial"/>
+          <w:u w:val="single"/>
+        </w:rPr>
+        <w:t>Meeting minutes:</w:t>
+      </w:r>
+      <w:r>
+        <w:rPr>
+          <w:rFonts w:ascii="Arial" w:hAnsi="Arial" w:cs="Arial"/>
+        </w:rPr>
+        <w:t> </w:t>
+      </w:r>
+    </w:p>
+    <w:p>
+      <w:pPr>
+        <w:numPr>
+          <w:ilvl w:val="0"/>
+          <w:numId w:val="21"/>
+        </w:numPr>
+        <w:ind w:left="360" w:firstLine="0"/>
+        <w:textAlignment w:val="baseline"/>
+        <w:rPr>
+          <w:rFonts w:ascii="Calibri" w:hAnsi="Calibri" w:cs="Times New Roman"/>
+        </w:rPr>
+      </w:pPr>
+      <w:r>
+        <w:rPr>
+          <w:rFonts w:ascii="Arial" w:hAnsi="Arial" w:cs="Arial"/>
+        </w:rPr>
+        <w:t>Reading over requirements for deliverable 2</w:t>
+      </w:r>
+    </w:p>
+    <w:p>
+      <w:pPr>
+        <w:numPr>
+          <w:ilvl w:val="0"/>
+          <w:numId w:val="22"/>
+        </w:numPr>
+        <w:ind w:left="360" w:firstLine="0"/>
+        <w:textAlignment w:val="baseline"/>
+        <w:rPr>
+          <w:rFonts w:ascii="Arial" w:hAnsi="Arial" w:cs="Arial"/>
+        </w:rPr>
+      </w:pPr>
+      <w:r>
+        <w:rPr>
+          <w:rFonts w:ascii="Arial" w:hAnsi="Arial" w:cs="Arial"/>
+        </w:rPr>
+        <w:t>Allocating tasks for Architecture and Detailed Design</w:t>
+      </w:r>
+    </w:p>
+    <w:p>
+      <w:pPr>
+        <w:numPr>
+          <w:ilvl w:val="0"/>
+          <w:numId w:val="22"/>
+        </w:numPr>
+        <w:ind w:left="360" w:firstLine="0"/>
+        <w:textAlignment w:val="baseline"/>
+        <w:rPr>
+          <w:rFonts w:ascii="Calibri" w:hAnsi="Calibri" w:cs="Times New Roman"/>
+        </w:rPr>
+      </w:pPr>
+      <w:r>
+        <w:rPr>
+          <w:rFonts w:ascii="Arial" w:hAnsi="Arial" w:cs="Arial"/>
+        </w:rPr>
+        <w:t>Work plan for next week:</w:t>
+      </w:r>
+    </w:p>
+    <w:p>
+      <w:pPr>
+        <w:numPr>
+          <w:ilvl w:val="1"/>
+          <w:numId w:val="22"/>
+        </w:numPr>
+        <w:textAlignment w:val="baseline"/>
+        <w:rPr>
+          <w:rFonts w:ascii="Calibri" w:hAnsi="Calibri" w:cs="Times New Roman"/>
+        </w:rPr>
+      </w:pPr>
+      <w:r>
+        <w:rPr>
+          <w:rFonts w:ascii="Arial" w:hAnsi="Arial" w:cs="Arial"/>
+        </w:rPr>
+        <w:t>Finish Architecture and Detailed Design (40% of deliverable) by end of Tuesday (Feb 20</w:t>
+      </w:r>
+      <w:r>
+        <w:rPr>
+          <w:rFonts w:ascii="Arial" w:hAnsi="Arial" w:cs="Arial"/>
+          <w:vertAlign w:val="superscript"/>
+        </w:rPr>
+        <w:t>th</w:t>
+      </w:r>
+      <w:r>
+        <w:rPr>
+          <w:rFonts w:ascii="Arial" w:hAnsi="Arial" w:cs="Arial"/>
+        </w:rPr>
+        <w:t>) night, using Tuesday’s office hours for help if needed</w:t>
+      </w:r>
+    </w:p>
+    <w:p>
+      <w:pPr>
+        <w:numPr>
+          <w:ilvl w:val="0"/>
+          <w:numId w:val="23"/>
+        </w:numPr>
+        <w:ind w:left="360" w:firstLine="0"/>
+        <w:textAlignment w:val="baseline"/>
+        <w:rPr>
+          <w:rFonts w:ascii="Calibri" w:hAnsi="Calibri" w:cs="Times New Roman"/>
+        </w:rPr>
+      </w:pPr>
+      <w:r>
+        <w:rPr>
+          <w:rFonts w:ascii="Arial" w:hAnsi="Arial" w:cs="Arial"/>
+        </w:rPr>
+        <w:t>Next Meeting </w:t>
+      </w:r>
+    </w:p>
+    <w:p>
+      <w:pPr>
+        <w:numPr>
+          <w:ilvl w:val="0"/>
+          <w:numId w:val="23"/>
+        </w:numPr>
+        <w:ind w:left="1080" w:firstLine="0"/>
+        <w:textAlignment w:val="baseline"/>
+        <w:rPr>
+          <w:rFonts w:ascii="Calibri" w:hAnsi="Calibri" w:cs="Times New Roman"/>
+        </w:rPr>
+      </w:pPr>
+      <w:r>
+        <w:rPr>
+          <w:rFonts w:ascii="Arial" w:hAnsi="Arial" w:cs="Arial"/>
+        </w:rPr>
+        <w:t xml:space="preserve">Scheduled for </w:t>
+      </w:r>
+      <w:r>
+        <w:rPr>
+          <w:rFonts w:ascii="Arial" w:hAnsi="Arial" w:cs="Arial"/>
+        </w:rPr>
+        <w:t>Monday, February 19th @ 15:3</w:t>
+      </w:r>
+      <w:r>
+        <w:rPr>
+          <w:rFonts w:ascii="Arial" w:hAnsi="Arial" w:cs="Arial"/>
+        </w:rPr>
+        <w:t>0 </w:t>
+      </w:r>
+    </w:p>
+    <w:p>
+      <w:pPr>
+        <w:ind w:left="1080"/>
+        <w:textAlignment w:val="baseline"/>
+        <w:rPr>
+          <w:rFonts w:ascii="Calibri" w:hAnsi="Calibri" w:cs="Times New Roman"/>
+        </w:rPr>
+      </w:pPr>
     </w:p>
     <w:p>
       <w:pPr>
@@ -4422,7 +5091,7 @@
           <w:sz w:val="28"/>
           <w:szCs w:val="28"/>
         </w:rPr>
-        <w:t>.1 Meeting 1 </w:t>
+        <w:t>.2 Meeting 2 </w:t>
       </w:r>
     </w:p>
     <w:p>
@@ -4437,37 +5106,19 @@
           <w:rFonts w:ascii="Arial" w:hAnsi="Arial" w:cs="Arial"/>
           <w:u w:val="single"/>
         </w:rPr>
-        <w:t>Date</w:t>
-      </w:r>
-      <w:r>
-        <w:rPr>
-          <w:rFonts w:ascii="Arial" w:hAnsi="Arial" w:cs="Arial"/>
-        </w:rPr>
-        <w:t xml:space="preserve">: </w:t>
-      </w:r>
-      <w:r>
-        <w:rPr>
-          <w:rFonts w:ascii="Arial" w:hAnsi="Arial" w:cs="Arial"/>
-        </w:rPr>
-        <w:t xml:space="preserve">Friday </w:t>
-      </w:r>
-      <w:r>
-        <w:rPr>
-          <w:rFonts w:ascii="Arial" w:hAnsi="Arial" w:cs="Arial"/>
-        </w:rPr>
-        <w:t xml:space="preserve">February </w:t>
-      </w:r>
-      <w:r>
-        <w:rPr>
-          <w:rFonts w:ascii="Arial" w:hAnsi="Arial" w:cs="Arial"/>
-        </w:rPr>
-        <w:t>1</w:t>
-      </w:r>
-      <w:r>
-        <w:rPr>
-          <w:rFonts w:ascii="Arial" w:hAnsi="Arial" w:cs="Arial"/>
-        </w:rPr>
-        <w:t>6, 2018  </w:t>
+        <w:t>Date:</w:t>
+      </w:r>
+      <w:r>
+        <w:rPr>
+          <w:rFonts w:ascii="Arial" w:hAnsi="Arial" w:cs="Arial"/>
+        </w:rPr>
+        <w:t> Monday February 19</w:t>
+      </w:r>
+      <w:r>
+        <w:rPr>
+          <w:rFonts w:ascii="Arial" w:hAnsi="Arial" w:cs="Arial"/>
+        </w:rPr>
+        <w:t>, 2018  </w:t>
       </w:r>
     </w:p>
     <w:p>
@@ -4488,14 +5139,35 @@
         <w:rPr>
           <w:rFonts w:ascii="Arial" w:hAnsi="Arial" w:cs="Arial"/>
         </w:rPr>
+        <w:t xml:space="preserve"> 15:30-19:30 – 4 hours</w:t>
+      </w:r>
+    </w:p>
+    <w:p>
+      <w:pPr>
+        <w:textAlignment w:val="baseline"/>
+        <w:rPr>
+          <w:rFonts w:ascii="Calibri" w:hAnsi="Calibri" w:cs="Times New Roman"/>
+        </w:rPr>
+      </w:pPr>
+      <w:r>
+        <w:rPr>
+          <w:rFonts w:ascii="Arial" w:hAnsi="Arial" w:cs="Arial"/>
+          <w:u w:val="single"/>
+        </w:rPr>
+        <w:t>Location:</w:t>
+      </w:r>
+      <w:r>
+        <w:rPr>
+          <w:rFonts w:ascii="Arial" w:hAnsi="Arial" w:cs="Arial"/>
+        </w:rPr>
+        <w:t> Trottier Building, Room 5106</w:t>
+      </w:r>
+      <w:r>
+        <w:rPr>
+          <w:rFonts w:ascii="Arial" w:hAnsi="Arial" w:cs="Arial"/>
+        </w:rPr>
         <w:t> </w:t>
       </w:r>
-      <w:r>
-        <w:rPr>
-          <w:rFonts w:ascii="Arial" w:hAnsi="Arial" w:cs="Arial"/>
-        </w:rPr>
-        <w:t>17:30-18:30 – 1 hour</w:t>
-      </w:r>
     </w:p>
     <w:p>
       <w:pPr>
@@ -4509,13 +5181,28 @@
           <w:rFonts w:ascii="Arial" w:hAnsi="Arial" w:cs="Arial"/>
           <w:u w:val="single"/>
         </w:rPr>
-        <w:t>Location</w:t>
-      </w:r>
-      <w:r>
-        <w:rPr>
-          <w:rFonts w:ascii="Arial" w:hAnsi="Arial" w:cs="Arial"/>
-        </w:rPr>
-        <w:t>: Trottier Building, Room 5106</w:t>
+        <w:t>Purpose:</w:t>
+      </w:r>
+      <w:r>
+        <w:rPr>
+          <w:rFonts w:ascii="Arial" w:hAnsi="Arial" w:cs="Arial"/>
+        </w:rPr>
+        <w:t xml:space="preserve"> Completing 40% of deliverable 2: Architecture and Detailed Design </w:t>
+      </w:r>
+    </w:p>
+    <w:p>
+      <w:pPr>
+        <w:textAlignment w:val="baseline"/>
+        <w:rPr>
+          <w:rFonts w:ascii="Calibri" w:hAnsi="Calibri" w:cs="Times New Roman"/>
+        </w:rPr>
+      </w:pPr>
+      <w:r>
+        <w:rPr>
+          <w:rFonts w:ascii="Arial" w:hAnsi="Arial" w:cs="Arial"/>
+          <w:u w:val="single"/>
+        </w:rPr>
+        <w:t>Members:</w:t>
       </w:r>
       <w:r>
         <w:rPr>
@@ -4523,371 +5210,11 @@
         </w:rPr>
         <w:t> </w:t>
       </w:r>
-    </w:p>
-    <w:p>
-      <w:pPr>
-        <w:textAlignment w:val="baseline"/>
-        <w:rPr>
-          <w:rFonts w:ascii="Calibri" w:hAnsi="Calibri" w:cs="Times New Roman"/>
-        </w:rPr>
-      </w:pPr>
-      <w:r>
-        <w:rPr>
-          <w:rFonts w:ascii="Arial" w:hAnsi="Arial" w:cs="Arial"/>
-          <w:u w:val="single"/>
-        </w:rPr>
-        <w:t>Purpose</w:t>
-      </w:r>
-      <w:r>
-        <w:rPr>
-          <w:rFonts w:ascii="Arial" w:hAnsi="Arial" w:cs="Arial"/>
-        </w:rPr>
-        <w:t xml:space="preserve">: Deliverable </w:t>
-      </w:r>
-      <w:r>
-        <w:rPr>
-          <w:rFonts w:ascii="Arial" w:hAnsi="Arial" w:cs="Arial"/>
-        </w:rPr>
-        <w:t>2 overview and allocation of tasks</w:t>
-      </w:r>
-    </w:p>
-    <w:p>
-      <w:pPr>
-        <w:textAlignment w:val="baseline"/>
-        <w:rPr>
-          <w:rFonts w:ascii="Calibri" w:hAnsi="Calibri" w:cs="Times New Roman"/>
-        </w:rPr>
-      </w:pPr>
-      <w:r>
-        <w:rPr>
-          <w:rFonts w:ascii="Arial" w:hAnsi="Arial" w:cs="Arial"/>
-          <w:u w:val="single"/>
-        </w:rPr>
-        <w:t>Members</w:t>
-      </w:r>
-      <w:r>
-        <w:rPr>
-          <w:rFonts w:ascii="Arial" w:hAnsi="Arial" w:cs="Arial"/>
-        </w:rPr>
-        <w:t>: Everyone </w:t>
-      </w:r>
-    </w:p>
-    <w:p>
-      <w:pPr>
-        <w:textAlignment w:val="baseline"/>
-        <w:rPr>
-          <w:rFonts w:ascii="Calibri" w:hAnsi="Calibri" w:cs="Times New Roman"/>
-        </w:rPr>
-      </w:pPr>
-      <w:r>
-        <w:rPr>
-          <w:rFonts w:ascii="Arial" w:hAnsi="Arial" w:cs="Arial"/>
-          <w:u w:val="single"/>
-        </w:rPr>
-        <w:t>Meeting minutes:</w:t>
-      </w:r>
-      <w:r>
-        <w:rPr>
-          <w:rFonts w:ascii="Arial" w:hAnsi="Arial" w:cs="Arial"/>
-        </w:rPr>
-        <w:t> </w:t>
-      </w:r>
-    </w:p>
-    <w:p>
-      <w:pPr>
-        <w:numPr>
-          <w:ilvl w:val="0"/>
-          <w:numId w:val="21"/>
-        </w:numPr>
-        <w:ind w:left="360" w:firstLine="0"/>
-        <w:textAlignment w:val="baseline"/>
-        <w:rPr>
-          <w:rFonts w:ascii="Calibri" w:hAnsi="Calibri" w:cs="Times New Roman"/>
-        </w:rPr>
-      </w:pPr>
-      <w:r>
-        <w:rPr>
-          <w:rFonts w:ascii="Arial" w:hAnsi="Arial" w:cs="Arial"/>
-        </w:rPr>
-        <w:t>Reading over requirements for deliverable 2</w:t>
-      </w:r>
-    </w:p>
-    <w:p>
-      <w:pPr>
-        <w:numPr>
-          <w:ilvl w:val="0"/>
-          <w:numId w:val="22"/>
-        </w:numPr>
-        <w:ind w:left="360" w:firstLine="0"/>
-        <w:textAlignment w:val="baseline"/>
-        <w:rPr>
-          <w:rFonts w:ascii="Arial" w:hAnsi="Arial" w:cs="Arial"/>
-        </w:rPr>
-      </w:pPr>
-      <w:r>
-        <w:rPr>
-          <w:rFonts w:ascii="Arial" w:hAnsi="Arial" w:cs="Arial"/>
-        </w:rPr>
-        <w:t>Allocating tasks for Architecture and Detailed Design</w:t>
-      </w:r>
-    </w:p>
-    <w:p>
-      <w:pPr>
-        <w:numPr>
-          <w:ilvl w:val="0"/>
-          <w:numId w:val="22"/>
-        </w:numPr>
-        <w:ind w:left="360" w:firstLine="0"/>
-        <w:textAlignment w:val="baseline"/>
-        <w:rPr>
-          <w:rFonts w:ascii="Calibri" w:hAnsi="Calibri" w:cs="Times New Roman"/>
-        </w:rPr>
-      </w:pPr>
-      <w:r>
-        <w:rPr>
-          <w:rFonts w:ascii="Arial" w:hAnsi="Arial" w:cs="Arial"/>
-        </w:rPr>
-        <w:t>Work plan for next week:</w:t>
-      </w:r>
-    </w:p>
-    <w:p>
-      <w:pPr>
-        <w:numPr>
-          <w:ilvl w:val="1"/>
-          <w:numId w:val="22"/>
-        </w:numPr>
-        <w:textAlignment w:val="baseline"/>
-        <w:rPr>
-          <w:rFonts w:ascii="Calibri" w:hAnsi="Calibri" w:cs="Times New Roman"/>
-        </w:rPr>
-      </w:pPr>
-      <w:r>
-        <w:rPr>
-          <w:rFonts w:ascii="Arial" w:hAnsi="Arial" w:cs="Arial"/>
-        </w:rPr>
-        <w:t>Finish Architecture and Detailed Design (40% of deliverable) by end of Tuesday (Feb 20</w:t>
-      </w:r>
-      <w:r>
-        <w:rPr>
-          <w:rFonts w:ascii="Arial" w:hAnsi="Arial" w:cs="Arial"/>
-          <w:vertAlign w:val="superscript"/>
-        </w:rPr>
-        <w:t>th</w:t>
-      </w:r>
-      <w:r>
-        <w:rPr>
-          <w:rFonts w:ascii="Arial" w:hAnsi="Arial" w:cs="Arial"/>
-        </w:rPr>
-        <w:t>) night, using Tuesday’s office hours for help if needed</w:t>
-      </w:r>
-    </w:p>
-    <w:p>
-      <w:pPr>
-        <w:numPr>
-          <w:ilvl w:val="0"/>
-          <w:numId w:val="23"/>
-        </w:numPr>
-        <w:ind w:left="360" w:firstLine="0"/>
-        <w:textAlignment w:val="baseline"/>
-        <w:rPr>
-          <w:rFonts w:ascii="Calibri" w:hAnsi="Calibri" w:cs="Times New Roman"/>
-        </w:rPr>
-      </w:pPr>
-      <w:r>
-        <w:rPr>
-          <w:rFonts w:ascii="Arial" w:hAnsi="Arial" w:cs="Arial"/>
-        </w:rPr>
-        <w:t>Next Meeting </w:t>
-      </w:r>
-    </w:p>
-    <w:p>
-      <w:pPr>
-        <w:numPr>
-          <w:ilvl w:val="0"/>
-          <w:numId w:val="23"/>
-        </w:numPr>
-        <w:ind w:left="1080" w:firstLine="0"/>
-        <w:textAlignment w:val="baseline"/>
-        <w:rPr>
-          <w:rFonts w:ascii="Calibri" w:hAnsi="Calibri" w:cs="Times New Roman"/>
-        </w:rPr>
-      </w:pPr>
-      <w:r>
-        <w:rPr>
-          <w:rFonts w:ascii="Arial" w:hAnsi="Arial" w:cs="Arial"/>
-        </w:rPr>
-        <w:t xml:space="preserve">Scheduled for </w:t>
-      </w:r>
-      <w:r>
-        <w:rPr>
-          <w:rFonts w:ascii="Arial" w:hAnsi="Arial" w:cs="Arial"/>
-        </w:rPr>
-        <w:t>Monday, February 19th @ 15:3</w:t>
-      </w:r>
-      <w:r>
-        <w:rPr>
-          <w:rFonts w:ascii="Arial" w:hAnsi="Arial" w:cs="Arial"/>
-        </w:rPr>
-        <w:t>0 </w:t>
-      </w:r>
-    </w:p>
-    <w:p>
-      <w:pPr>
-        <w:ind w:left="1080"/>
-        <w:textAlignment w:val="baseline"/>
-        <w:rPr>
-          <w:rFonts w:ascii="Calibri" w:hAnsi="Calibri" w:cs="Times New Roman"/>
-        </w:rPr>
-      </w:pPr>
-    </w:p>
-    <w:p>
-      <w:pPr>
-        <w:textAlignment w:val="baseline"/>
-        <w:rPr>
-          <w:rFonts w:ascii="Calibri" w:hAnsi="Calibri" w:cs="Times New Roman"/>
-          <w:i/>
-          <w:iCs/>
-          <w:color w:val="2E74B5"/>
-        </w:rPr>
-      </w:pPr>
-      <w:r>
-        <w:rPr>
-          <w:rFonts w:ascii="Arial" w:hAnsi="Arial" w:cs="Arial"/>
-          <w:i/>
-          <w:iCs/>
-          <w:color w:val="2E74B5"/>
-          <w:sz w:val="28"/>
-          <w:szCs w:val="28"/>
-        </w:rPr>
-        <w:t>5.2</w:t>
-      </w:r>
-      <w:r>
-        <w:rPr>
-          <w:rFonts w:ascii="Arial" w:hAnsi="Arial" w:cs="Arial"/>
-          <w:i/>
-          <w:iCs/>
-          <w:color w:val="2E74B5"/>
-          <w:sz w:val="28"/>
-          <w:szCs w:val="28"/>
-        </w:rPr>
-        <w:t>.2 Meeting 2 </w:t>
-      </w:r>
-    </w:p>
-    <w:p>
-      <w:pPr>
-        <w:textAlignment w:val="baseline"/>
-        <w:rPr>
-          <w:rFonts w:ascii="Calibri" w:hAnsi="Calibri" w:cs="Times New Roman"/>
-        </w:rPr>
-      </w:pPr>
-      <w:r>
-        <w:rPr>
-          <w:rFonts w:ascii="Arial" w:hAnsi="Arial" w:cs="Arial"/>
-          <w:u w:val="single"/>
-        </w:rPr>
-        <w:t>Date:</w:t>
-      </w:r>
-      <w:r>
-        <w:rPr>
-          <w:rFonts w:ascii="Arial" w:hAnsi="Arial" w:cs="Arial"/>
-        </w:rPr>
-        <w:t> Monday February 19</w:t>
-      </w:r>
-      <w:r>
-        <w:rPr>
-          <w:rFonts w:ascii="Arial" w:hAnsi="Arial" w:cs="Arial"/>
-        </w:rPr>
-        <w:t>, 2018  </w:t>
-      </w:r>
-    </w:p>
-    <w:p>
-      <w:pPr>
-        <w:textAlignment w:val="baseline"/>
-        <w:rPr>
-          <w:rFonts w:ascii="Calibri" w:hAnsi="Calibri" w:cs="Times New Roman"/>
-        </w:rPr>
-      </w:pPr>
-      <w:r>
-        <w:rPr>
-          <w:rFonts w:ascii="Arial" w:hAnsi="Arial" w:cs="Arial"/>
-          <w:u w:val="single"/>
-        </w:rPr>
-        <w:t>Time:</w:t>
-      </w:r>
-      <w:r>
-        <w:rPr>
-          <w:rFonts w:ascii="Arial" w:hAnsi="Arial" w:cs="Arial"/>
-        </w:rPr>
-        <w:t xml:space="preserve"> 15:30-19:30 – 4 hours</w:t>
-      </w:r>
-    </w:p>
-    <w:p>
-      <w:pPr>
-        <w:textAlignment w:val="baseline"/>
-        <w:rPr>
-          <w:rFonts w:ascii="Calibri" w:hAnsi="Calibri" w:cs="Times New Roman"/>
-        </w:rPr>
-      </w:pPr>
-      <w:r>
-        <w:rPr>
-          <w:rFonts w:ascii="Arial" w:hAnsi="Arial" w:cs="Arial"/>
-          <w:u w:val="single"/>
-        </w:rPr>
-        <w:t>Location:</w:t>
-      </w:r>
-      <w:r>
-        <w:rPr>
-          <w:rFonts w:ascii="Arial" w:hAnsi="Arial" w:cs="Arial"/>
-        </w:rPr>
-        <w:t> Trottier Building, Room 5106</w:t>
-      </w:r>
-      <w:r>
-        <w:rPr>
-          <w:rFonts w:ascii="Arial" w:hAnsi="Arial" w:cs="Arial"/>
-        </w:rPr>
-        <w:t> </w:t>
-      </w:r>
-    </w:p>
-    <w:p>
-      <w:pPr>
-        <w:textAlignment w:val="baseline"/>
-        <w:rPr>
-          <w:rFonts w:ascii="Calibri" w:hAnsi="Calibri" w:cs="Times New Roman"/>
-        </w:rPr>
-      </w:pPr>
-      <w:r>
-        <w:rPr>
-          <w:rFonts w:ascii="Arial" w:hAnsi="Arial" w:cs="Arial"/>
-          <w:u w:val="single"/>
-        </w:rPr>
-        <w:t>Purpose:</w:t>
-      </w:r>
-      <w:r>
-        <w:rPr>
-          <w:rFonts w:ascii="Arial" w:hAnsi="Arial" w:cs="Arial"/>
-        </w:rPr>
-        <w:t xml:space="preserve"> Completing 40% of deliverable 2: Architecture and Detailed Design </w:t>
-      </w:r>
-    </w:p>
-    <w:p>
-      <w:pPr>
-        <w:textAlignment w:val="baseline"/>
-        <w:rPr>
-          <w:rFonts w:ascii="Calibri" w:hAnsi="Calibri" w:cs="Times New Roman"/>
-        </w:rPr>
-      </w:pPr>
-      <w:r>
-        <w:rPr>
-          <w:rFonts w:ascii="Arial" w:hAnsi="Arial" w:cs="Arial"/>
-          <w:u w:val="single"/>
-        </w:rPr>
-        <w:t>Members:</w:t>
-      </w:r>
-      <w:r>
-        <w:rPr>
-          <w:rFonts w:ascii="Arial" w:hAnsi="Arial" w:cs="Arial"/>
-        </w:rPr>
-        <w:t> Everyone </w:t>
+      <w:r>
+        <w:rPr>
+          <w:rFonts w:ascii="Arial" w:hAnsi="Arial" w:cs="Arial"/>
+        </w:rPr>
+        <w:t>Ilana, Thomas, Diana, Asma</w:t>
       </w:r>
     </w:p>
     <w:p>
@@ -4935,22 +5262,157 @@
       <w:pPr>
         <w:textAlignment w:val="baseline"/>
         <w:rPr>
+          <w:rFonts w:ascii="Arial" w:hAnsi="Arial" w:cs="Arial"/>
+        </w:rPr>
+      </w:pPr>
+      <w:r>
+        <w:rPr>
+          <w:rFonts w:ascii="Arial" w:hAnsi="Arial" w:cs="Arial"/>
+          <w:u w:val="single"/>
+        </w:rPr>
+        <w:t>Meeting minutes:</w:t>
+      </w:r>
+      <w:r>
+        <w:rPr>
+          <w:rFonts w:ascii="Arial" w:hAnsi="Arial" w:cs="Arial"/>
+        </w:rPr>
+        <w:t> </w:t>
+      </w:r>
+    </w:p>
+    <w:p>
+      <w:pPr>
+        <w:pStyle w:val="ListParagraph"/>
+        <w:numPr>
+          <w:ilvl w:val="0"/>
+          <w:numId w:val="24"/>
+        </w:numPr>
+        <w:textAlignment w:val="baseline"/>
+        <w:rPr>
           <w:rFonts w:ascii="Calibri" w:hAnsi="Calibri" w:cs="Times New Roman"/>
         </w:rPr>
       </w:pPr>
       <w:r>
         <w:rPr>
-          <w:rFonts w:ascii="Arial" w:hAnsi="Arial" w:cs="Arial"/>
-          <w:u w:val="single"/>
-        </w:rPr>
-        <w:t>Meeting minutes:</w:t>
-      </w:r>
-      <w:r>
-        <w:rPr>
-          <w:rFonts w:ascii="Arial" w:hAnsi="Arial" w:cs="Arial"/>
-        </w:rPr>
-        <w:t> </w:t>
-      </w:r>
+          <w:rFonts w:ascii="Calibri" w:hAnsi="Calibri" w:cs="Times New Roman"/>
+        </w:rPr>
+        <w:t>Creating docs in github</w:t>
+      </w:r>
+    </w:p>
+    <w:p>
+      <w:pPr>
+        <w:pStyle w:val="ListParagraph"/>
+        <w:numPr>
+          <w:ilvl w:val="0"/>
+          <w:numId w:val="24"/>
+        </w:numPr>
+        <w:textAlignment w:val="baseline"/>
+        <w:rPr>
+          <w:rFonts w:ascii="Calibri" w:hAnsi="Calibri" w:cs="Times New Roman"/>
+        </w:rPr>
+      </w:pPr>
+      <w:r>
+        <w:rPr>
+          <w:rFonts w:ascii="Calibri" w:hAnsi="Calibri" w:cs="Times New Roman"/>
+        </w:rPr>
+        <w:t>Updating class diagram and key design decisions</w:t>
+      </w:r>
+    </w:p>
+    <w:p>
+      <w:pPr>
+        <w:pStyle w:val="ListParagraph"/>
+        <w:numPr>
+          <w:ilvl w:val="0"/>
+          <w:numId w:val="24"/>
+        </w:numPr>
+        <w:textAlignment w:val="baseline"/>
+        <w:rPr>
+          <w:rFonts w:ascii="Calibri" w:hAnsi="Calibri" w:cs="Times New Roman"/>
+        </w:rPr>
+      </w:pPr>
+      <w:r>
+        <w:rPr>
+          <w:rFonts w:ascii="Calibri" w:hAnsi="Calibri" w:cs="Times New Roman"/>
+        </w:rPr>
+        <w:t>Updating use case diagrams</w:t>
+      </w:r>
+    </w:p>
+    <w:p>
+      <w:pPr>
+        <w:pStyle w:val="ListParagraph"/>
+        <w:numPr>
+          <w:ilvl w:val="0"/>
+          <w:numId w:val="24"/>
+        </w:numPr>
+        <w:textAlignment w:val="baseline"/>
+        <w:rPr>
+          <w:rFonts w:ascii="Calibri" w:hAnsi="Calibri" w:cs="Times New Roman"/>
+        </w:rPr>
+      </w:pPr>
+      <w:r>
+        <w:rPr>
+          <w:rFonts w:ascii="Calibri" w:hAnsi="Calibri" w:cs="Times New Roman"/>
+        </w:rPr>
+        <w:t>Generated java code from .ump file with updated domain model</w:t>
+      </w:r>
+    </w:p>
+    <w:p>
+      <w:pPr>
+        <w:pStyle w:val="ListParagraph"/>
+        <w:numPr>
+          <w:ilvl w:val="0"/>
+          <w:numId w:val="24"/>
+        </w:numPr>
+        <w:textAlignment w:val="baseline"/>
+        <w:rPr>
+          <w:rFonts w:ascii="Calibri" w:hAnsi="Calibri" w:cs="Times New Roman"/>
+        </w:rPr>
+      </w:pPr>
+      <w:r>
+        <w:rPr>
+          <w:rFonts w:ascii="Calibri" w:hAnsi="Calibri" w:cs="Times New Roman"/>
+        </w:rPr>
+        <w:t>Created project in eclipse and linked it to gihub</w:t>
+      </w:r>
+    </w:p>
+    <w:p>
+      <w:pPr>
+        <w:pStyle w:val="ListParagraph"/>
+        <w:numPr>
+          <w:ilvl w:val="0"/>
+          <w:numId w:val="24"/>
+        </w:numPr>
+        <w:textAlignment w:val="baseline"/>
+        <w:rPr>
+          <w:rFonts w:ascii="Calibri" w:hAnsi="Calibri" w:cs="Times New Roman"/>
+        </w:rPr>
+      </w:pPr>
+      <w:r>
+        <w:rPr>
+          <w:rFonts w:ascii="Calibri" w:hAnsi="Calibri" w:cs="Times New Roman"/>
+        </w:rPr>
+        <w:t>Work plan for next meeting:</w:t>
+      </w:r>
+    </w:p>
+    <w:p>
+      <w:pPr>
+        <w:pStyle w:val="ListParagraph"/>
+        <w:numPr>
+          <w:ilvl w:val="1"/>
+          <w:numId w:val="24"/>
+        </w:numPr>
+        <w:textAlignment w:val="baseline"/>
+        <w:rPr>
+          <w:rFonts w:ascii="Calibri" w:hAnsi="Calibri" w:cs="Times New Roman"/>
+        </w:rPr>
+      </w:pPr>
+      <w:r>
+        <w:rPr>
+          <w:rFonts w:ascii="Calibri" w:hAnsi="Calibri" w:cs="Times New Roman"/>
+        </w:rPr>
+        <w:t>Asking all our questions during Tuesday’s office hours</w:t>
+      </w:r>
+      <w:bookmarkStart w:id="0" w:name="_GoBack"/>
+      <w:bookmarkEnd w:id="0"/>
     </w:p>
     <w:p>
       <w:pPr>
@@ -5209,8 +5671,6 @@
         </w:rPr>
         <w:t>5.2</w:t>
       </w:r>
-      <w:bookmarkStart w:id="0" w:name="_GoBack"/>
-      <w:bookmarkEnd w:id="0"/>
       <w:r>
         <w:rPr>
           <w:rFonts w:ascii="Arial" w:hAnsi="Arial" w:cs="Arial"/>
@@ -6461,6 +6921,119 @@
     </w:lvl>
   </w:abstractNum>
   <w:abstractNum w:abstractNumId="7">
+    <w:nsid w:val="21154EBF"/>
+    <w:multiLevelType w:val="hybridMultilevel"/>
+    <w:tmpl w:val="92680A76"/>
+    <w:lvl w:ilvl="0" w:tplc="04090001">
+      <w:start w:val="1"/>
+      <w:numFmt w:val="bullet"/>
+      <w:lvlText w:val=""/>
+      <w:lvlJc w:val="left"/>
+      <w:pPr>
+        <w:ind w:left="720" w:hanging="360"/>
+      </w:pPr>
+      <w:rPr>
+        <w:rFonts w:ascii="Symbol" w:hAnsi="Symbol" w:hint="default"/>
+      </w:rPr>
+    </w:lvl>
+    <w:lvl w:ilvl="1" w:tplc="04090003">
+      <w:start w:val="1"/>
+      <w:numFmt w:val="bullet"/>
+      <w:lvlText w:val="o"/>
+      <w:lvlJc w:val="left"/>
+      <w:pPr>
+        <w:ind w:left="1440" w:hanging="360"/>
+      </w:pPr>
+      <w:rPr>
+        <w:rFonts w:ascii="Courier New" w:hAnsi="Courier New" w:cs="Courier New" w:hint="default"/>
+      </w:rPr>
+    </w:lvl>
+    <w:lvl w:ilvl="2" w:tplc="04090005" w:tentative="1">
+      <w:start w:val="1"/>
+      <w:numFmt w:val="bullet"/>
+      <w:lvlText w:val=""/>
+      <w:lvlJc w:val="left"/>
+      <w:pPr>
+        <w:ind w:left="2160" w:hanging="360"/>
+      </w:pPr>
+      <w:rPr>
+        <w:rFonts w:ascii="Wingdings" w:hAnsi="Wingdings" w:hint="default"/>
+      </w:rPr>
+    </w:lvl>
+    <w:lvl w:ilvl="3" w:tplc="04090001" w:tentative="1">
+      <w:start w:val="1"/>
+      <w:numFmt w:val="bullet"/>
+      <w:lvlText w:val=""/>
+      <w:lvlJc w:val="left"/>
+      <w:pPr>
+        <w:ind w:left="2880" w:hanging="360"/>
+      </w:pPr>
+      <w:rPr>
+        <w:rFonts w:ascii="Symbol" w:hAnsi="Symbol" w:hint="default"/>
+      </w:rPr>
+    </w:lvl>
+    <w:lvl w:ilvl="4" w:tplc="04090003" w:tentative="1">
+      <w:start w:val="1"/>
+      <w:numFmt w:val="bullet"/>
+      <w:lvlText w:val="o"/>
+      <w:lvlJc w:val="left"/>
+      <w:pPr>
+        <w:ind w:left="3600" w:hanging="360"/>
+      </w:pPr>
+      <w:rPr>
+        <w:rFonts w:ascii="Courier New" w:hAnsi="Courier New" w:cs="Courier New" w:hint="default"/>
+      </w:rPr>
+    </w:lvl>
+    <w:lvl w:ilvl="5" w:tplc="04090005" w:tentative="1">
+      <w:start w:val="1"/>
+      <w:numFmt w:val="bullet"/>
+      <w:lvlText w:val=""/>
+      <w:lvlJc w:val="left"/>
+      <w:pPr>
+        <w:ind w:left="4320" w:hanging="360"/>
+      </w:pPr>
+      <w:rPr>
+        <w:rFonts w:ascii="Wingdings" w:hAnsi="Wingdings" w:hint="default"/>
+      </w:rPr>
+    </w:lvl>
+    <w:lvl w:ilvl="6" w:tplc="04090001" w:tentative="1">
+      <w:start w:val="1"/>
+      <w:numFmt w:val="bullet"/>
+      <w:lvlText w:val=""/>
+      <w:lvlJc w:val="left"/>
+      <w:pPr>
+        <w:ind w:left="5040" w:hanging="360"/>
+      </w:pPr>
+      <w:rPr>
+        <w:rFonts w:ascii="Symbol" w:hAnsi="Symbol" w:hint="default"/>
+      </w:rPr>
+    </w:lvl>
+    <w:lvl w:ilvl="7" w:tplc="04090003" w:tentative="1">
+      <w:start w:val="1"/>
+      <w:numFmt w:val="bullet"/>
+      <w:lvlText w:val="o"/>
+      <w:lvlJc w:val="left"/>
+      <w:pPr>
+        <w:ind w:left="5760" w:hanging="360"/>
+      </w:pPr>
+      <w:rPr>
+        <w:rFonts w:ascii="Courier New" w:hAnsi="Courier New" w:cs="Courier New" w:hint="default"/>
+      </w:rPr>
+    </w:lvl>
+    <w:lvl w:ilvl="8" w:tplc="04090005" w:tentative="1">
+      <w:start w:val="1"/>
+      <w:numFmt w:val="bullet"/>
+      <w:lvlText w:val=""/>
+      <w:lvlJc w:val="left"/>
+      <w:pPr>
+        <w:ind w:left="6480" w:hanging="360"/>
+      </w:pPr>
+      <w:rPr>
+        <w:rFonts w:ascii="Wingdings" w:hAnsi="Wingdings" w:hint="default"/>
+      </w:rPr>
+    </w:lvl>
+  </w:abstractNum>
+  <w:abstractNum w:abstractNumId="8">
     <w:nsid w:val="241164D6"/>
     <w:multiLevelType w:val="multilevel"/>
     <w:tmpl w:val="3E7A5380"/>
@@ -6609,7 +7182,7 @@
       </w:rPr>
     </w:lvl>
   </w:abstractNum>
-  <w:abstractNum w:abstractNumId="8">
+  <w:abstractNum w:abstractNumId="9">
     <w:nsid w:val="295B3827"/>
     <w:multiLevelType w:val="multilevel"/>
     <w:tmpl w:val="E34A1FD4"/>
@@ -6758,7 +7331,7 @@
       </w:rPr>
     </w:lvl>
   </w:abstractNum>
-  <w:abstractNum w:abstractNumId="9">
+  <w:abstractNum w:abstractNumId="10">
     <w:nsid w:val="2F9B7FCA"/>
     <w:multiLevelType w:val="multilevel"/>
     <w:tmpl w:val="5C3240C0"/>
@@ -6907,7 +7480,7 @@
       </w:rPr>
     </w:lvl>
   </w:abstractNum>
-  <w:abstractNum w:abstractNumId="10">
+  <w:abstractNum w:abstractNumId="11">
     <w:nsid w:val="30E8746F"/>
     <w:multiLevelType w:val="multilevel"/>
     <w:tmpl w:val="28D4918A"/>
@@ -7056,7 +7629,7 @@
       </w:rPr>
     </w:lvl>
   </w:abstractNum>
-  <w:abstractNum w:abstractNumId="11">
+  <w:abstractNum w:abstractNumId="12">
     <w:nsid w:val="33ED3CC3"/>
     <w:multiLevelType w:val="multilevel"/>
     <w:tmpl w:val="6EFC33DA"/>
@@ -7205,7 +7778,7 @@
       </w:rPr>
     </w:lvl>
   </w:abstractNum>
-  <w:abstractNum w:abstractNumId="12">
+  <w:abstractNum w:abstractNumId="13">
     <w:nsid w:val="34671412"/>
     <w:multiLevelType w:val="multilevel"/>
     <w:tmpl w:val="4ED26076"/>
@@ -7354,7 +7927,7 @@
       </w:rPr>
     </w:lvl>
   </w:abstractNum>
-  <w:abstractNum w:abstractNumId="13">
+  <w:abstractNum w:abstractNumId="14">
     <w:nsid w:val="3A66181B"/>
     <w:multiLevelType w:val="multilevel"/>
     <w:tmpl w:val="01D6A62A"/>
@@ -7503,7 +8076,7 @@
       </w:rPr>
     </w:lvl>
   </w:abstractNum>
-  <w:abstractNum w:abstractNumId="14">
+  <w:abstractNum w:abstractNumId="15">
     <w:nsid w:val="43B36B26"/>
     <w:multiLevelType w:val="multilevel"/>
     <w:tmpl w:val="B060F7AA"/>
@@ -7652,7 +8225,7 @@
       </w:rPr>
     </w:lvl>
   </w:abstractNum>
-  <w:abstractNum w:abstractNumId="15">
+  <w:abstractNum w:abstractNumId="16">
     <w:nsid w:val="4C9242D0"/>
     <w:multiLevelType w:val="multilevel"/>
     <w:tmpl w:val="E1C02A72"/>
@@ -7801,7 +8374,7 @@
       </w:rPr>
     </w:lvl>
   </w:abstractNum>
-  <w:abstractNum w:abstractNumId="16">
+  <w:abstractNum w:abstractNumId="17">
     <w:nsid w:val="54D52652"/>
     <w:multiLevelType w:val="multilevel"/>
     <w:tmpl w:val="A69EA80E"/>
@@ -7950,7 +8523,7 @@
       </w:rPr>
     </w:lvl>
   </w:abstractNum>
-  <w:abstractNum w:abstractNumId="17">
+  <w:abstractNum w:abstractNumId="18">
     <w:nsid w:val="55B30836"/>
     <w:multiLevelType w:val="multilevel"/>
     <w:tmpl w:val="7B70045A"/>
@@ -8099,7 +8672,7 @@
       </w:rPr>
     </w:lvl>
   </w:abstractNum>
-  <w:abstractNum w:abstractNumId="18">
+  <w:abstractNum w:abstractNumId="19">
     <w:nsid w:val="5C6D18A8"/>
     <w:multiLevelType w:val="multilevel"/>
     <w:tmpl w:val="3B126BC8"/>
@@ -8248,7 +8821,7 @@
       </w:rPr>
     </w:lvl>
   </w:abstractNum>
-  <w:abstractNum w:abstractNumId="19">
+  <w:abstractNum w:abstractNumId="20">
     <w:nsid w:val="621759A3"/>
     <w:multiLevelType w:val="multilevel"/>
     <w:tmpl w:val="2DC07728"/>
@@ -8397,7 +8970,7 @@
       </w:rPr>
     </w:lvl>
   </w:abstractNum>
-  <w:abstractNum w:abstractNumId="20">
+  <w:abstractNum w:abstractNumId="21">
     <w:nsid w:val="698D17CB"/>
     <w:multiLevelType w:val="multilevel"/>
     <w:tmpl w:val="F784340A"/>
@@ -8546,7 +9119,7 @@
       </w:rPr>
     </w:lvl>
   </w:abstractNum>
-  <w:abstractNum w:abstractNumId="21">
+  <w:abstractNum w:abstractNumId="22">
     <w:nsid w:val="74874078"/>
     <w:multiLevelType w:val="multilevel"/>
     <w:tmpl w:val="F51246FC"/>
@@ -8695,7 +9268,7 @@
       </w:rPr>
     </w:lvl>
   </w:abstractNum>
-  <w:abstractNum w:abstractNumId="22">
+  <w:abstractNum w:abstractNumId="23">
     <w:nsid w:val="7FEC67BC"/>
     <w:multiLevelType w:val="multilevel"/>
     <w:tmpl w:val="AA609F82"/>
@@ -8715,7 +9288,7 @@
         <w:sz w:val="20"/>
       </w:rPr>
     </w:lvl>
-    <w:lvl w:ilvl="1" w:tentative="1">
+    <w:lvl w:ilvl="1">
       <w:start w:val="1"/>
       <w:numFmt w:val="bullet"/>
       <w:lvlText w:val=""/>
@@ -8845,28 +9418,28 @@
     </w:lvl>
   </w:abstractNum>
   <w:num w:numId="1">
-    <w:abstractNumId w:val="9"/>
+    <w:abstractNumId w:val="10"/>
   </w:num>
   <w:num w:numId="2">
     <w:abstractNumId w:val="1"/>
   </w:num>
   <w:num w:numId="3">
-    <w:abstractNumId w:val="8"/>
+    <w:abstractNumId w:val="9"/>
   </w:num>
   <w:num w:numId="4">
-    <w:abstractNumId w:val="21"/>
+    <w:abstractNumId w:val="22"/>
   </w:num>
   <w:num w:numId="5">
-    <w:abstractNumId w:val="14"/>
+    <w:abstractNumId w:val="15"/>
   </w:num>
   <w:num w:numId="6">
-    <w:abstractNumId w:val="12"/>
+    <w:abstractNumId w:val="13"/>
   </w:num>
   <w:num w:numId="7">
     <w:abstractNumId w:val="3"/>
   </w:num>
   <w:num w:numId="8">
-    <w:abstractNumId w:val="13"/>
+    <w:abstractNumId w:val="14"/>
   </w:num>
   <w:num w:numId="9">
     <w:abstractNumId w:val="6"/>
@@ -8875,22 +9448,22 @@
     <w:abstractNumId w:val="5"/>
   </w:num>
   <w:num w:numId="11">
-    <w:abstractNumId w:val="19"/>
+    <w:abstractNumId w:val="20"/>
   </w:num>
   <w:num w:numId="12">
     <w:abstractNumId w:val="0"/>
   </w:num>
   <w:num w:numId="13">
-    <w:abstractNumId w:val="22"/>
+    <w:abstractNumId w:val="23"/>
   </w:num>
   <w:num w:numId="14">
-    <w:abstractNumId w:val="10"/>
+    <w:abstractNumId w:val="11"/>
   </w:num>
   <w:num w:numId="15">
-    <w:abstractNumId w:val="20"/>
+    <w:abstractNumId w:val="21"/>
   </w:num>
   <w:num w:numId="16">
-    <w:abstractNumId w:val="18"/>
+    <w:abstractNumId w:val="19"/>
   </w:num>
   <w:num w:numId="17">
     <w:abstractNumId w:val="2"/>
@@ -8899,18 +9472,21 @@
     <w:abstractNumId w:val="4"/>
   </w:num>
   <w:num w:numId="19">
-    <w:abstractNumId w:val="11"/>
+    <w:abstractNumId w:val="12"/>
   </w:num>
   <w:num w:numId="20">
-    <w:abstractNumId w:val="15"/>
+    <w:abstractNumId w:val="16"/>
   </w:num>
   <w:num w:numId="21">
-    <w:abstractNumId w:val="16"/>
+    <w:abstractNumId w:val="17"/>
   </w:num>
   <w:num w:numId="22">
-    <w:abstractNumId w:val="17"/>
+    <w:abstractNumId w:val="18"/>
   </w:num>
   <w:num w:numId="23">
+    <w:abstractNumId w:val="8"/>
+  </w:num>
+  <w:num w:numId="24">
     <w:abstractNumId w:val="7"/>
   </w:num>
 </w:numbering>

</xml_diff>

<commit_message>
Deliverable 2 - Meeting 3 Minutes
Deliverable 2 - Meeting 3 Minutes
</commit_message>
<xml_diff>
--- a/ProgressReport.docx
+++ b/ProgressReport.docx
@@ -194,7 +194,27 @@
           <w:szCs w:val="22"/>
           <w:lang w:val="en-US"/>
         </w:rPr>
-        <w:t>Work plan for remaining iterations of TreePLE. </w:t>
+        <w:t>Work plan for remaining iterations of </w:t>
+      </w:r>
+      <w:proofErr w:type="spellStart"/>
+      <w:r>
+        <w:rPr>
+          <w:rFonts w:ascii="Calibri" w:hAnsi="Calibri" w:cs="Arial"/>
+          <w:sz w:val="22"/>
+          <w:szCs w:val="22"/>
+          <w:lang w:val="en-US"/>
+        </w:rPr>
+        <w:t>TreePLE</w:t>
+      </w:r>
+      <w:proofErr w:type="spellEnd"/>
+      <w:r>
+        <w:rPr>
+          <w:rFonts w:ascii="Calibri" w:hAnsi="Calibri" w:cs="Arial"/>
+          <w:sz w:val="22"/>
+          <w:szCs w:val="22"/>
+          <w:lang w:val="en-US"/>
+        </w:rPr>
+        <w:t>. </w:t>
       </w:r>
     </w:p>
     <w:p>
@@ -301,6 +321,7 @@
         </w:rPr>
         <w:t>Project Team Leader: </w:t>
       </w:r>
+      <w:proofErr w:type="spellStart"/>
       <w:r>
         <w:rPr>
           <w:rFonts w:ascii="Arial" w:hAnsi="Arial" w:cs="Arial"/>
@@ -310,7 +331,19 @@
           <w:szCs w:val="22"/>
           <w:lang w:val="en-US"/>
         </w:rPr>
-        <w:t>Ilana Haddad</w:t>
+        <w:t>Ilana</w:t>
+      </w:r>
+      <w:proofErr w:type="spellEnd"/>
+      <w:r>
+        <w:rPr>
+          <w:rFonts w:ascii="Arial" w:hAnsi="Arial" w:cs="Arial"/>
+          <w:i/>
+          <w:iCs/>
+          <w:sz w:val="22"/>
+          <w:szCs w:val="22"/>
+          <w:lang w:val="en-US"/>
+        </w:rPr>
+        <w:t xml:space="preserve"> Haddad</w:t>
       </w:r>
       <w:r>
         <w:rPr>
@@ -442,8 +475,21 @@
           <w:szCs w:val="22"/>
           <w:lang w:val="en-US"/>
         </w:rPr>
-        <w:t>Jessica Udo</w:t>
-      </w:r>
+        <w:t xml:space="preserve">Jessica </w:t>
+      </w:r>
+      <w:proofErr w:type="spellStart"/>
+      <w:r>
+        <w:rPr>
+          <w:rFonts w:ascii="Arial" w:hAnsi="Arial" w:cs="Arial"/>
+          <w:i/>
+          <w:iCs/>
+          <w:sz w:val="22"/>
+          <w:szCs w:val="22"/>
+          <w:lang w:val="en-US"/>
+        </w:rPr>
+        <w:t>Udo</w:t>
+      </w:r>
+      <w:proofErr w:type="spellEnd"/>
       <w:r>
         <w:rPr>
           <w:rFonts w:ascii="Arial" w:hAnsi="Arial" w:cs="Arial"/>
@@ -472,7 +518,27 @@
           <w:szCs w:val="22"/>
           <w:lang w:val="en-US"/>
         </w:rPr>
-        <w:t>Responsible for building the website for TreePLE, the back end and all the infrastructure that sits behind them. </w:t>
+        <w:t>Responsible for building the website for </w:t>
+      </w:r>
+      <w:proofErr w:type="spellStart"/>
+      <w:r>
+        <w:rPr>
+          <w:rFonts w:ascii="Arial" w:hAnsi="Arial" w:cs="Arial"/>
+          <w:sz w:val="22"/>
+          <w:szCs w:val="22"/>
+          <w:lang w:val="en-US"/>
+        </w:rPr>
+        <w:t>TreePLE</w:t>
+      </w:r>
+      <w:proofErr w:type="spellEnd"/>
+      <w:r>
+        <w:rPr>
+          <w:rFonts w:ascii="Arial" w:hAnsi="Arial" w:cs="Arial"/>
+          <w:sz w:val="22"/>
+          <w:szCs w:val="22"/>
+          <w:lang w:val="en-US"/>
+        </w:rPr>
+        <w:t>, the back end and all the infrastructure that sits behind them. </w:t>
       </w:r>
     </w:p>
     <w:p>
@@ -538,7 +604,27 @@
           <w:szCs w:val="22"/>
           <w:lang w:val="en-US"/>
         </w:rPr>
-        <w:t>Responsible for building the android front end application for the TreePLE. </w:t>
+        <w:t>Responsible for building the android front end application for the </w:t>
+      </w:r>
+      <w:proofErr w:type="spellStart"/>
+      <w:r>
+        <w:rPr>
+          <w:rFonts w:ascii="Arial" w:hAnsi="Arial" w:cs="Arial"/>
+          <w:sz w:val="22"/>
+          <w:szCs w:val="22"/>
+          <w:lang w:val="en-US"/>
+        </w:rPr>
+        <w:t>TreePLE</w:t>
+      </w:r>
+      <w:proofErr w:type="spellEnd"/>
+      <w:r>
+        <w:rPr>
+          <w:rFonts w:ascii="Arial" w:hAnsi="Arial" w:cs="Arial"/>
+          <w:sz w:val="22"/>
+          <w:szCs w:val="22"/>
+          <w:lang w:val="en-US"/>
+        </w:rPr>
+        <w:t>. </w:t>
       </w:r>
     </w:p>
     <w:p>
@@ -565,6 +651,7 @@
         </w:rPr>
         <w:t>Software Tester: </w:t>
       </w:r>
+      <w:proofErr w:type="spellStart"/>
       <w:r>
         <w:rPr>
           <w:rFonts w:ascii="Arial" w:hAnsi="Arial" w:cs="Arial"/>
@@ -574,8 +661,33 @@
           <w:szCs w:val="22"/>
           <w:lang w:val="en-US"/>
         </w:rPr>
-        <w:t>Asma Alromaih</w:t>
-      </w:r>
+        <w:t>Asma</w:t>
+      </w:r>
+      <w:proofErr w:type="spellEnd"/>
+      <w:r>
+        <w:rPr>
+          <w:rFonts w:ascii="Arial" w:hAnsi="Arial" w:cs="Arial"/>
+          <w:i/>
+          <w:iCs/>
+          <w:sz w:val="22"/>
+          <w:szCs w:val="22"/>
+          <w:lang w:val="en-US"/>
+        </w:rPr>
+        <w:t> </w:t>
+      </w:r>
+      <w:proofErr w:type="spellStart"/>
+      <w:r>
+        <w:rPr>
+          <w:rFonts w:ascii="Arial" w:hAnsi="Arial" w:cs="Arial"/>
+          <w:i/>
+          <w:iCs/>
+          <w:sz w:val="22"/>
+          <w:szCs w:val="22"/>
+          <w:lang w:val="en-US"/>
+        </w:rPr>
+        <w:t>Alromaih</w:t>
+      </w:r>
+      <w:proofErr w:type="spellEnd"/>
       <w:r>
         <w:rPr>
           <w:rFonts w:ascii="Arial" w:hAnsi="Arial" w:cs="Arial"/>
@@ -920,6 +1032,7 @@
                 <w:lang w:val="en-US"/>
               </w:rPr>
             </w:pPr>
+            <w:proofErr w:type="spellStart"/>
             <w:r>
               <w:rPr>
                 <w:rFonts w:ascii="Arial" w:hAnsi="Arial" w:cs="Arial"/>
@@ -929,7 +1042,19 @@
                 <w:szCs w:val="22"/>
                 <w:lang w:val="en-US"/>
               </w:rPr>
-              <w:t>Asma </w:t>
+              <w:t>Asma</w:t>
+            </w:r>
+            <w:proofErr w:type="spellEnd"/>
+            <w:r>
+              <w:rPr>
+                <w:rFonts w:ascii="Arial" w:hAnsi="Arial" w:cs="Arial"/>
+                <w:b/>
+                <w:bCs/>
+                <w:sz w:val="22"/>
+                <w:szCs w:val="22"/>
+                <w:lang w:val="en-US"/>
+              </w:rPr>
+              <w:t> </w:t>
             </w:r>
           </w:p>
         </w:tc>
@@ -997,7 +1122,87 @@
                 <w:szCs w:val="22"/>
                 <w:lang w:val="en-US"/>
               </w:rPr>
-              <w:t>Overall structure of the document(1.5 hrs), brainstorming sessions(use case diagram sketch, requirements, Umple model sketch)(5hrs), Umple model &amp; class diagram(2hr), editing requirements(1.5hr).  </w:t>
+              <w:t xml:space="preserve">Overall structure of the </w:t>
+            </w:r>
+            <w:proofErr w:type="gramStart"/>
+            <w:r>
+              <w:rPr>
+                <w:rFonts w:ascii="Calibri" w:hAnsi="Calibri" w:cs="Times New Roman"/>
+                <w:sz w:val="22"/>
+                <w:szCs w:val="22"/>
+                <w:lang w:val="en-US"/>
+              </w:rPr>
+              <w:t>document(</w:t>
+            </w:r>
+            <w:proofErr w:type="gramEnd"/>
+            <w:r>
+              <w:rPr>
+                <w:rFonts w:ascii="Calibri" w:hAnsi="Calibri" w:cs="Times New Roman"/>
+                <w:sz w:val="22"/>
+                <w:szCs w:val="22"/>
+                <w:lang w:val="en-US"/>
+              </w:rPr>
+              <w:t>1.5 </w:t>
+            </w:r>
+            <w:proofErr w:type="spellStart"/>
+            <w:r>
+              <w:rPr>
+                <w:rFonts w:ascii="Calibri" w:hAnsi="Calibri" w:cs="Times New Roman"/>
+                <w:sz w:val="22"/>
+                <w:szCs w:val="22"/>
+                <w:lang w:val="en-US"/>
+              </w:rPr>
+              <w:t>hrs</w:t>
+            </w:r>
+            <w:proofErr w:type="spellEnd"/>
+            <w:r>
+              <w:rPr>
+                <w:rFonts w:ascii="Calibri" w:hAnsi="Calibri" w:cs="Times New Roman"/>
+                <w:sz w:val="22"/>
+                <w:szCs w:val="22"/>
+                <w:lang w:val="en-US"/>
+              </w:rPr>
+              <w:t>), brainstorming sessions(use case diagram sketch, requirements, </w:t>
+            </w:r>
+            <w:proofErr w:type="spellStart"/>
+            <w:r>
+              <w:rPr>
+                <w:rFonts w:ascii="Calibri" w:hAnsi="Calibri" w:cs="Times New Roman"/>
+                <w:sz w:val="22"/>
+                <w:szCs w:val="22"/>
+                <w:lang w:val="en-US"/>
+              </w:rPr>
+              <w:t>Umple</w:t>
+            </w:r>
+            <w:proofErr w:type="spellEnd"/>
+            <w:r>
+              <w:rPr>
+                <w:rFonts w:ascii="Calibri" w:hAnsi="Calibri" w:cs="Times New Roman"/>
+                <w:sz w:val="22"/>
+                <w:szCs w:val="22"/>
+                <w:lang w:val="en-US"/>
+              </w:rPr>
+              <w:t> model sketch)(5hrs), </w:t>
+            </w:r>
+            <w:proofErr w:type="spellStart"/>
+            <w:r>
+              <w:rPr>
+                <w:rFonts w:ascii="Calibri" w:hAnsi="Calibri" w:cs="Times New Roman"/>
+                <w:sz w:val="22"/>
+                <w:szCs w:val="22"/>
+                <w:lang w:val="en-US"/>
+              </w:rPr>
+              <w:t>Umple</w:t>
+            </w:r>
+            <w:proofErr w:type="spellEnd"/>
+            <w:r>
+              <w:rPr>
+                <w:rFonts w:ascii="Calibri" w:hAnsi="Calibri" w:cs="Times New Roman"/>
+                <w:sz w:val="22"/>
+                <w:szCs w:val="22"/>
+                <w:lang w:val="en-US"/>
+              </w:rPr>
+              <w:t> model &amp; class diagram(2hr), editing requirements(1.5hr).  </w:t>
             </w:r>
             <w:r>
               <w:rPr>
@@ -1160,6 +1365,7 @@
                 <w:lang w:val="en-US"/>
               </w:rPr>
             </w:pPr>
+            <w:proofErr w:type="spellStart"/>
             <w:r>
               <w:rPr>
                 <w:rFonts w:ascii="Arial" w:hAnsi="Arial" w:cs="Arial"/>
@@ -1170,7 +1376,19 @@
                 <w:lang w:val="en-US"/>
               </w:rPr>
               <w:lastRenderedPageBreak/>
-              <w:t>Ilana </w:t>
+              <w:t>Ilana</w:t>
+            </w:r>
+            <w:proofErr w:type="spellEnd"/>
+            <w:r>
+              <w:rPr>
+                <w:rFonts w:ascii="Arial" w:hAnsi="Arial" w:cs="Arial"/>
+                <w:b/>
+                <w:bCs/>
+                <w:sz w:val="22"/>
+                <w:szCs w:val="22"/>
+                <w:lang w:val="en-US"/>
+              </w:rPr>
+              <w:t> </w:t>
             </w:r>
           </w:p>
         </w:tc>
@@ -1492,7 +1710,67 @@
                 <w:szCs w:val="22"/>
                 <w:lang w:val="en-US"/>
               </w:rPr>
-              <w:t>Two group meetings consisting of brainstorming sessions on the use case diagrams, requirements and the domain model (5 hrs), activity diagrams (3 hrs), various help and editing (3 hrs) </w:t>
+              <w:t>Two group meetings consisting of brainstorming sessions on the use case diagrams, requirements and the domain model (5 </w:t>
+            </w:r>
+            <w:proofErr w:type="spellStart"/>
+            <w:r>
+              <w:rPr>
+                <w:rFonts w:ascii="Calibri" w:hAnsi="Calibri" w:cs="Times New Roman"/>
+                <w:sz w:val="22"/>
+                <w:szCs w:val="22"/>
+                <w:lang w:val="en-US"/>
+              </w:rPr>
+              <w:t>hrs</w:t>
+            </w:r>
+            <w:proofErr w:type="spellEnd"/>
+            <w:r>
+              <w:rPr>
+                <w:rFonts w:ascii="Calibri" w:hAnsi="Calibri" w:cs="Times New Roman"/>
+                <w:sz w:val="22"/>
+                <w:szCs w:val="22"/>
+                <w:lang w:val="en-US"/>
+              </w:rPr>
+              <w:t>), activity diagrams (3 </w:t>
+            </w:r>
+            <w:proofErr w:type="spellStart"/>
+            <w:r>
+              <w:rPr>
+                <w:rFonts w:ascii="Calibri" w:hAnsi="Calibri" w:cs="Times New Roman"/>
+                <w:sz w:val="22"/>
+                <w:szCs w:val="22"/>
+                <w:lang w:val="en-US"/>
+              </w:rPr>
+              <w:t>hrs</w:t>
+            </w:r>
+            <w:proofErr w:type="spellEnd"/>
+            <w:r>
+              <w:rPr>
+                <w:rFonts w:ascii="Calibri" w:hAnsi="Calibri" w:cs="Times New Roman"/>
+                <w:sz w:val="22"/>
+                <w:szCs w:val="22"/>
+                <w:lang w:val="en-US"/>
+              </w:rPr>
+              <w:t>), various help and editing (3 </w:t>
+            </w:r>
+            <w:proofErr w:type="spellStart"/>
+            <w:r>
+              <w:rPr>
+                <w:rFonts w:ascii="Calibri" w:hAnsi="Calibri" w:cs="Times New Roman"/>
+                <w:sz w:val="22"/>
+                <w:szCs w:val="22"/>
+                <w:lang w:val="en-US"/>
+              </w:rPr>
+              <w:t>hrs</w:t>
+            </w:r>
+            <w:proofErr w:type="spellEnd"/>
+            <w:r>
+              <w:rPr>
+                <w:rFonts w:ascii="Calibri" w:hAnsi="Calibri" w:cs="Times New Roman"/>
+                <w:sz w:val="22"/>
+                <w:szCs w:val="22"/>
+                <w:lang w:val="en-US"/>
+              </w:rPr>
+              <w:t>) </w:t>
             </w:r>
             <w:r>
               <w:rPr>
@@ -1735,6 +2013,7 @@
                 <w:lang w:val="en-US"/>
               </w:rPr>
             </w:pPr>
+            <w:proofErr w:type="spellStart"/>
             <w:r>
               <w:rPr>
                 <w:rFonts w:ascii="Arial" w:hAnsi="Arial" w:cs="Arial"/>
@@ -1744,7 +2023,19 @@
                 <w:szCs w:val="22"/>
                 <w:lang w:val="en-US"/>
               </w:rPr>
-              <w:t>Asma </w:t>
+              <w:t>Asma</w:t>
+            </w:r>
+            <w:proofErr w:type="spellEnd"/>
+            <w:r>
+              <w:rPr>
+                <w:rFonts w:ascii="Arial" w:hAnsi="Arial" w:cs="Arial"/>
+                <w:b/>
+                <w:bCs/>
+                <w:sz w:val="22"/>
+                <w:szCs w:val="22"/>
+                <w:lang w:val="en-US"/>
+              </w:rPr>
+              <w:t> </w:t>
             </w:r>
           </w:p>
         </w:tc>
@@ -1946,6 +2237,7 @@
                 <w:lang w:val="en-US"/>
               </w:rPr>
             </w:pPr>
+            <w:proofErr w:type="spellStart"/>
             <w:r>
               <w:rPr>
                 <w:rFonts w:ascii="Arial" w:hAnsi="Arial" w:cs="Arial"/>
@@ -1955,7 +2247,19 @@
                 <w:szCs w:val="22"/>
                 <w:lang w:val="en-US"/>
               </w:rPr>
-              <w:t>Ilana </w:t>
+              <w:t>Ilana</w:t>
+            </w:r>
+            <w:proofErr w:type="spellEnd"/>
+            <w:r>
+              <w:rPr>
+                <w:rFonts w:ascii="Arial" w:hAnsi="Arial" w:cs="Arial"/>
+                <w:b/>
+                <w:bCs/>
+                <w:sz w:val="22"/>
+                <w:szCs w:val="22"/>
+                <w:lang w:val="en-US"/>
+              </w:rPr>
+              <w:t> </w:t>
             </w:r>
           </w:p>
         </w:tc>
@@ -2680,7 +2984,27 @@
           <w:szCs w:val="22"/>
           <w:lang w:val="en-US"/>
         </w:rPr>
-        <w:t>the project description document, these are the users with access to the TreePLE from the android application.  </w:t>
+        <w:t>the project description document, these are the users with access to the </w:t>
+      </w:r>
+      <w:proofErr w:type="spellStart"/>
+      <w:r>
+        <w:rPr>
+          <w:rFonts w:ascii="Calibri" w:hAnsi="Calibri" w:cs="Arial"/>
+          <w:sz w:val="22"/>
+          <w:szCs w:val="22"/>
+          <w:lang w:val="en-US"/>
+        </w:rPr>
+        <w:t>TreePLE</w:t>
+      </w:r>
+      <w:proofErr w:type="spellEnd"/>
+      <w:r>
+        <w:rPr>
+          <w:rFonts w:ascii="Calibri" w:hAnsi="Calibri" w:cs="Arial"/>
+          <w:sz w:val="22"/>
+          <w:szCs w:val="22"/>
+          <w:lang w:val="en-US"/>
+        </w:rPr>
+        <w:t> from the android application.  </w:t>
       </w:r>
     </w:p>
     <w:p>
@@ -2730,7 +3054,27 @@
           <w:szCs w:val="22"/>
           <w:lang w:val="en-US"/>
         </w:rPr>
-        <w:t>Only the Professionals, however, have access to the TreePLE system from the Web front end, as indicated in the Web use case diagram.  </w:t>
+        <w:t>Only the Professionals, however, have access to the </w:t>
+      </w:r>
+      <w:proofErr w:type="spellStart"/>
+      <w:r>
+        <w:rPr>
+          <w:rFonts w:ascii="Calibri" w:hAnsi="Calibri" w:cs="Arial"/>
+          <w:sz w:val="22"/>
+          <w:szCs w:val="22"/>
+          <w:lang w:val="en-US"/>
+        </w:rPr>
+        <w:t>TreePLE</w:t>
+      </w:r>
+      <w:proofErr w:type="spellEnd"/>
+      <w:r>
+        <w:rPr>
+          <w:rFonts w:ascii="Calibri" w:hAnsi="Calibri" w:cs="Arial"/>
+          <w:sz w:val="22"/>
+          <w:szCs w:val="22"/>
+          <w:lang w:val="en-US"/>
+        </w:rPr>
+        <w:t> system from the Web front end, as indicated in the Web use case diagram.  </w:t>
       </w:r>
     </w:p>
     <w:p>
@@ -2836,7 +3180,27 @@
           <w:szCs w:val="22"/>
           <w:lang w:val="en-US"/>
         </w:rPr>
-        <w:t>This log in allows us authenticate the user. Moreover, since it is required that only local residents can mark tree as planted or cutdown, it also allows us validate the location of the user and the ownership of a tree by the user. </w:t>
+        <w:t xml:space="preserve">This log in allows us authenticate the user. Moreover, since it is required that only local residents can mark tree as planted or </w:t>
+      </w:r>
+      <w:proofErr w:type="spellStart"/>
+      <w:r>
+        <w:rPr>
+          <w:rFonts w:ascii="Calibri" w:hAnsi="Calibri" w:cs="Arial"/>
+          <w:sz w:val="22"/>
+          <w:szCs w:val="22"/>
+          <w:lang w:val="en-US"/>
+        </w:rPr>
+        <w:t>cutdown</w:t>
+      </w:r>
+      <w:proofErr w:type="spellEnd"/>
+      <w:r>
+        <w:rPr>
+          <w:rFonts w:ascii="Calibri" w:hAnsi="Calibri" w:cs="Arial"/>
+          <w:sz w:val="22"/>
+          <w:szCs w:val="22"/>
+          <w:lang w:val="en-US"/>
+        </w:rPr>
+        <w:t>, it also allows us validate the location of the user and the ownership of a tree by the user. </w:t>
       </w:r>
     </w:p>
     <w:p>
@@ -3040,8 +3404,16 @@
         <w:rPr>
           <w:rFonts w:ascii="Calibri" w:hAnsi="Calibri" w:cs="Arial"/>
         </w:rPr>
-        <w:t>Change Local class to LocalResident</w:t>
-      </w:r>
+        <w:t xml:space="preserve">Change Local class to </w:t>
+      </w:r>
+      <w:proofErr w:type="spellStart"/>
+      <w:r>
+        <w:rPr>
+          <w:rFonts w:ascii="Calibri" w:hAnsi="Calibri" w:cs="Arial"/>
+        </w:rPr>
+        <w:t>LocalResident</w:t>
+      </w:r>
+      <w:proofErr w:type="spellEnd"/>
     </w:p>
     <w:p>
       <w:pPr>
@@ -3059,8 +3431,16 @@
         <w:rPr>
           <w:rFonts w:ascii="Calibri" w:hAnsi="Calibri" w:cs="Arial"/>
         </w:rPr>
-        <w:t>Change Report class to SustainabilityReport</w:t>
-      </w:r>
+        <w:t xml:space="preserve">Change Report class to </w:t>
+      </w:r>
+      <w:proofErr w:type="spellStart"/>
+      <w:r>
+        <w:rPr>
+          <w:rFonts w:ascii="Calibri" w:hAnsi="Calibri" w:cs="Arial"/>
+        </w:rPr>
+        <w:t>SustainabilityReport</w:t>
+      </w:r>
+      <w:proofErr w:type="spellEnd"/>
     </w:p>
     <w:p>
       <w:pPr>
@@ -3084,8 +3464,30 @@
         <w:rPr>
           <w:rFonts w:ascii="Calibri" w:hAnsi="Calibri" w:cs="Arial"/>
         </w:rPr>
-        <w:t xml:space="preserve"> with multiplicity 4: associate to LocalResident and SustainabilityReport</w:t>
-      </w:r>
+        <w:t xml:space="preserve"> with multiplicity 4: associate to </w:t>
+      </w:r>
+      <w:proofErr w:type="spellStart"/>
+      <w:r>
+        <w:rPr>
+          <w:rFonts w:ascii="Calibri" w:hAnsi="Calibri" w:cs="Arial"/>
+        </w:rPr>
+        <w:t>LocalResident</w:t>
+      </w:r>
+      <w:proofErr w:type="spellEnd"/>
+      <w:r>
+        <w:rPr>
+          <w:rFonts w:ascii="Calibri" w:hAnsi="Calibri" w:cs="Arial"/>
+        </w:rPr>
+        <w:t xml:space="preserve"> and </w:t>
+      </w:r>
+      <w:proofErr w:type="spellStart"/>
+      <w:r>
+        <w:rPr>
+          <w:rFonts w:ascii="Calibri" w:hAnsi="Calibri" w:cs="Arial"/>
+        </w:rPr>
+        <w:t>SustainabilityReport</w:t>
+      </w:r>
+      <w:proofErr w:type="spellEnd"/>
     </w:p>
     <w:p>
       <w:pPr>
@@ -3173,12 +3575,42 @@
         </w:rPr>
         <w:t xml:space="preserve">Associate to tree: </w:t>
       </w:r>
-      <w:r>
-        <w:rPr>
-          <w:rFonts w:ascii="Calibri" w:hAnsi="Calibri" w:cs="Arial"/>
-        </w:rPr>
-        <w:t>existingTrees, treesToCutDown, treesToPlant</w:t>
-      </w:r>
+      <w:proofErr w:type="spellStart"/>
+      <w:r>
+        <w:rPr>
+          <w:rFonts w:ascii="Calibri" w:hAnsi="Calibri" w:cs="Arial"/>
+        </w:rPr>
+        <w:t>existingTrees</w:t>
+      </w:r>
+      <w:proofErr w:type="spellEnd"/>
+      <w:r>
+        <w:rPr>
+          <w:rFonts w:ascii="Calibri" w:hAnsi="Calibri" w:cs="Arial"/>
+        </w:rPr>
+        <w:t xml:space="preserve">, </w:t>
+      </w:r>
+      <w:proofErr w:type="spellStart"/>
+      <w:r>
+        <w:rPr>
+          <w:rFonts w:ascii="Calibri" w:hAnsi="Calibri" w:cs="Arial"/>
+        </w:rPr>
+        <w:t>treesToCutDown</w:t>
+      </w:r>
+      <w:proofErr w:type="spellEnd"/>
+      <w:r>
+        <w:rPr>
+          <w:rFonts w:ascii="Calibri" w:hAnsi="Calibri" w:cs="Arial"/>
+        </w:rPr>
+        <w:t xml:space="preserve">, </w:t>
+      </w:r>
+      <w:proofErr w:type="spellStart"/>
+      <w:r>
+        <w:rPr>
+          <w:rFonts w:ascii="Calibri" w:hAnsi="Calibri" w:cs="Arial"/>
+        </w:rPr>
+        <w:t>treesToPlant</w:t>
+      </w:r>
+      <w:proofErr w:type="spellEnd"/>
     </w:p>
     <w:p>
       <w:pPr>
@@ -3192,11 +3624,19 @@
           <w:rFonts w:ascii="Calibri" w:hAnsi="Calibri" w:cs="Arial"/>
         </w:rPr>
       </w:pPr>
-      <w:r>
-        <w:rPr>
-          <w:rFonts w:ascii="Calibri" w:hAnsi="Calibri" w:cs="Arial"/>
-        </w:rPr>
-        <w:t>Associtating new Municipality class to Forecast class</w:t>
+      <w:proofErr w:type="spellStart"/>
+      <w:r>
+        <w:rPr>
+          <w:rFonts w:ascii="Calibri" w:hAnsi="Calibri" w:cs="Arial"/>
+        </w:rPr>
+        <w:t>Associtating</w:t>
+      </w:r>
+      <w:proofErr w:type="spellEnd"/>
+      <w:r>
+        <w:rPr>
+          <w:rFonts w:ascii="Calibri" w:hAnsi="Calibri" w:cs="Arial"/>
+        </w:rPr>
+        <w:t xml:space="preserve"> new Municipality class to Forecast class</w:t>
       </w:r>
     </w:p>
     <w:p>
@@ -3225,6 +3665,7 @@
           <w:rFonts w:ascii="Calibri" w:hAnsi="Calibri" w:cs="Arial"/>
         </w:rPr>
       </w:pPr>
+      <w:proofErr w:type="spellStart"/>
       <w:r>
         <w:rPr>
           <w:rFonts w:ascii="Calibri" w:hAnsi="Calibri" w:cs="Arial"/>
@@ -3233,6 +3674,7 @@
         </w:rPr>
         <w:t>todo</w:t>
       </w:r>
+      <w:proofErr w:type="spellEnd"/>
     </w:p>
     <w:p>
       <w:pPr>
@@ -3460,7 +3902,27 @@
           <w:szCs w:val="22"/>
           <w:lang w:val="en-US"/>
         </w:rPr>
-        <w:t>: Trottier 5103 </w:t>
+        <w:t xml:space="preserve">: </w:t>
+      </w:r>
+      <w:proofErr w:type="spellStart"/>
+      <w:r>
+        <w:rPr>
+          <w:rFonts w:ascii="Arial" w:hAnsi="Arial" w:cs="Arial"/>
+          <w:sz w:val="22"/>
+          <w:szCs w:val="22"/>
+          <w:lang w:val="en-US"/>
+        </w:rPr>
+        <w:t>Trottier</w:t>
+      </w:r>
+      <w:proofErr w:type="spellEnd"/>
+      <w:r>
+        <w:rPr>
+          <w:rFonts w:ascii="Arial" w:hAnsi="Arial" w:cs="Arial"/>
+          <w:sz w:val="22"/>
+          <w:szCs w:val="22"/>
+          <w:lang w:val="en-US"/>
+        </w:rPr>
+        <w:t xml:space="preserve"> 5103 </w:t>
       </w:r>
     </w:p>
     <w:p>
@@ -3917,7 +4379,27 @@
           <w:szCs w:val="22"/>
           <w:lang w:val="en-US"/>
         </w:rPr>
-        <w:t> Trottier 5103 </w:t>
+        <w:t> </w:t>
+      </w:r>
+      <w:proofErr w:type="spellStart"/>
+      <w:r>
+        <w:rPr>
+          <w:rFonts w:ascii="Arial" w:hAnsi="Arial" w:cs="Arial"/>
+          <w:sz w:val="22"/>
+          <w:szCs w:val="22"/>
+          <w:lang w:val="en-US"/>
+        </w:rPr>
+        <w:t>Trottier</w:t>
+      </w:r>
+      <w:proofErr w:type="spellEnd"/>
+      <w:r>
+        <w:rPr>
+          <w:rFonts w:ascii="Arial" w:hAnsi="Arial" w:cs="Arial"/>
+          <w:sz w:val="22"/>
+          <w:szCs w:val="22"/>
+          <w:lang w:val="en-US"/>
+        </w:rPr>
+        <w:t xml:space="preserve"> 5103 </w:t>
       </w:r>
     </w:p>
     <w:p>
@@ -4182,6 +4664,7 @@
         </w:rPr>
         <w:t>Finished domain model and began defining it with </w:t>
       </w:r>
+      <w:proofErr w:type="spellStart"/>
       <w:r>
         <w:rPr>
           <w:rFonts w:ascii="Arial" w:hAnsi="Arial" w:cs="Arial"/>
@@ -4193,6 +4676,7 @@
         </w:rPr>
         <w:t>Umple</w:t>
       </w:r>
+      <w:proofErr w:type="spellEnd"/>
       <w:r>
         <w:rPr>
           <w:rFonts w:ascii="Arial" w:hAnsi="Arial" w:cs="Arial"/>
@@ -4318,6 +4802,7 @@
         </w:rPr>
         <w:t>Convert hand-written use case diagrams to digital format: </w:t>
       </w:r>
+      <w:proofErr w:type="spellStart"/>
       <w:r>
         <w:rPr>
           <w:rFonts w:ascii="Arial" w:hAnsi="Arial" w:cs="Arial"/>
@@ -4329,6 +4814,7 @@
         </w:rPr>
         <w:t>Ilana</w:t>
       </w:r>
+      <w:proofErr w:type="spellEnd"/>
       <w:r>
         <w:rPr>
           <w:rFonts w:ascii="Arial" w:hAnsi="Arial" w:cs="Arial"/>
@@ -4361,8 +4847,29 @@
           <w:szCs w:val="22"/>
           <w:lang w:val="en-US"/>
         </w:rPr>
-        <w:t>Convert domain model into Umple: </w:t>
-      </w:r>
+        <w:t>Convert domain model into </w:t>
+      </w:r>
+      <w:proofErr w:type="spellStart"/>
+      <w:r>
+        <w:rPr>
+          <w:rFonts w:ascii="Arial" w:hAnsi="Arial" w:cs="Arial"/>
+          <w:sz w:val="22"/>
+          <w:szCs w:val="22"/>
+          <w:lang w:val="en-US"/>
+        </w:rPr>
+        <w:t>Umple</w:t>
+      </w:r>
+      <w:proofErr w:type="spellEnd"/>
+      <w:r>
+        <w:rPr>
+          <w:rFonts w:ascii="Arial" w:hAnsi="Arial" w:cs="Arial"/>
+          <w:sz w:val="22"/>
+          <w:szCs w:val="22"/>
+          <w:lang w:val="en-US"/>
+        </w:rPr>
+        <w:t>: </w:t>
+      </w:r>
+      <w:proofErr w:type="spellStart"/>
       <w:r>
         <w:rPr>
           <w:rFonts w:ascii="Arial" w:hAnsi="Arial" w:cs="Arial"/>
@@ -4374,6 +4881,7 @@
         </w:rPr>
         <w:t>Asma</w:t>
       </w:r>
+      <w:proofErr w:type="spellEnd"/>
       <w:r>
         <w:rPr>
           <w:rFonts w:ascii="Arial" w:hAnsi="Arial" w:cs="Arial"/>
@@ -4408,6 +4916,7 @@
         </w:rPr>
         <w:t>Change format of requirements to table + trace them to use cases: </w:t>
       </w:r>
+      <w:proofErr w:type="spellStart"/>
       <w:r>
         <w:rPr>
           <w:rFonts w:ascii="Arial" w:hAnsi="Arial" w:cs="Arial"/>
@@ -4419,6 +4928,7 @@
         </w:rPr>
         <w:t>Asma</w:t>
       </w:r>
+      <w:proofErr w:type="spellEnd"/>
       <w:r>
         <w:rPr>
           <w:rFonts w:ascii="Arial" w:hAnsi="Arial" w:cs="Arial"/>
@@ -4498,6 +5008,7 @@
         </w:rPr>
         <w:t>Create domain-level state-chart: </w:t>
       </w:r>
+      <w:proofErr w:type="spellStart"/>
       <w:r>
         <w:rPr>
           <w:rFonts w:ascii="Arial" w:hAnsi="Arial" w:cs="Arial"/>
@@ -4509,6 +5020,7 @@
         </w:rPr>
         <w:t>Ilana</w:t>
       </w:r>
+      <w:proofErr w:type="spellEnd"/>
       <w:r>
         <w:rPr>
           <w:rFonts w:ascii="Arial" w:hAnsi="Arial" w:cs="Arial"/>
@@ -4836,7 +5348,21 @@
         <w:rPr>
           <w:rFonts w:ascii="Arial" w:hAnsi="Arial" w:cs="Arial"/>
         </w:rPr>
-        <w:t>: Trottier Building, Room 5106</w:t>
+        <w:t xml:space="preserve">: </w:t>
+      </w:r>
+      <w:proofErr w:type="spellStart"/>
+      <w:r>
+        <w:rPr>
+          <w:rFonts w:ascii="Arial" w:hAnsi="Arial" w:cs="Arial"/>
+        </w:rPr>
+        <w:t>Trottier</w:t>
+      </w:r>
+      <w:proofErr w:type="spellEnd"/>
+      <w:r>
+        <w:rPr>
+          <w:rFonts w:ascii="Arial" w:hAnsi="Arial" w:cs="Arial"/>
+        </w:rPr>
+        <w:t xml:space="preserve"> Building, Room 5106</w:t>
       </w:r>
       <w:r>
         <w:rPr>
@@ -5160,14 +5686,28 @@
         <w:rPr>
           <w:rFonts w:ascii="Arial" w:hAnsi="Arial" w:cs="Arial"/>
         </w:rPr>
-        <w:t> Trottier Building, Room 5106</w:t>
-      </w:r>
-      <w:r>
-        <w:rPr>
-          <w:rFonts w:ascii="Arial" w:hAnsi="Arial" w:cs="Arial"/>
-        </w:rPr>
         <w:t> </w:t>
       </w:r>
+      <w:proofErr w:type="spellStart"/>
+      <w:r>
+        <w:rPr>
+          <w:rFonts w:ascii="Arial" w:hAnsi="Arial" w:cs="Arial"/>
+        </w:rPr>
+        <w:t>Trottier</w:t>
+      </w:r>
+      <w:proofErr w:type="spellEnd"/>
+      <w:r>
+        <w:rPr>
+          <w:rFonts w:ascii="Arial" w:hAnsi="Arial" w:cs="Arial"/>
+        </w:rPr>
+        <w:t xml:space="preserve"> Building, Room 5106</w:t>
+      </w:r>
+      <w:r>
+        <w:rPr>
+          <w:rFonts w:ascii="Arial" w:hAnsi="Arial" w:cs="Arial"/>
+        </w:rPr>
+        <w:t> </w:t>
+      </w:r>
     </w:p>
     <w:p>
       <w:pPr>
@@ -5210,12 +5750,28 @@
         </w:rPr>
         <w:t> </w:t>
       </w:r>
-      <w:r>
-        <w:rPr>
-          <w:rFonts w:ascii="Arial" w:hAnsi="Arial" w:cs="Arial"/>
-        </w:rPr>
-        <w:t>Ilana, Thomas, Diana, Asma</w:t>
-      </w:r>
+      <w:proofErr w:type="spellStart"/>
+      <w:r>
+        <w:rPr>
+          <w:rFonts w:ascii="Arial" w:hAnsi="Arial" w:cs="Arial"/>
+        </w:rPr>
+        <w:t>Ilana</w:t>
+      </w:r>
+      <w:proofErr w:type="spellEnd"/>
+      <w:r>
+        <w:rPr>
+          <w:rFonts w:ascii="Arial" w:hAnsi="Arial" w:cs="Arial"/>
+        </w:rPr>
+        <w:t xml:space="preserve">, Thomas, Diana, </w:t>
+      </w:r>
+      <w:proofErr w:type="spellStart"/>
+      <w:r>
+        <w:rPr>
+          <w:rFonts w:ascii="Arial" w:hAnsi="Arial" w:cs="Arial"/>
+        </w:rPr>
+        <w:t>Asma</w:t>
+      </w:r>
+      <w:proofErr w:type="spellEnd"/>
     </w:p>
     <w:p>
       <w:pPr>
@@ -5295,8 +5851,16 @@
         <w:rPr>
           <w:rFonts w:ascii="Calibri" w:hAnsi="Calibri" w:cs="Times New Roman"/>
         </w:rPr>
-        <w:t>Creating docs in github</w:t>
-      </w:r>
+        <w:t xml:space="preserve">Creating docs in </w:t>
+      </w:r>
+      <w:proofErr w:type="spellStart"/>
+      <w:r>
+        <w:rPr>
+          <w:rFonts w:ascii="Calibri" w:hAnsi="Calibri" w:cs="Times New Roman"/>
+        </w:rPr>
+        <w:t>github</w:t>
+      </w:r>
+      <w:proofErr w:type="spellEnd"/>
     </w:p>
     <w:p>
       <w:pPr>
@@ -5352,7 +5916,21 @@
         <w:rPr>
           <w:rFonts w:ascii="Calibri" w:hAnsi="Calibri" w:cs="Times New Roman"/>
         </w:rPr>
-        <w:t>Generated java code from .ump file with updated domain model</w:t>
+        <w:t xml:space="preserve">Generated java code </w:t>
+      </w:r>
+      <w:proofErr w:type="gramStart"/>
+      <w:r>
+        <w:rPr>
+          <w:rFonts w:ascii="Calibri" w:hAnsi="Calibri" w:cs="Times New Roman"/>
+        </w:rPr>
+        <w:t>from .ump</w:t>
+      </w:r>
+      <w:proofErr w:type="gramEnd"/>
+      <w:r>
+        <w:rPr>
+          <w:rFonts w:ascii="Calibri" w:hAnsi="Calibri" w:cs="Times New Roman"/>
+        </w:rPr>
+        <w:t xml:space="preserve"> file with updated domain model</w:t>
       </w:r>
     </w:p>
     <w:p>
@@ -5371,8 +5949,16 @@
         <w:rPr>
           <w:rFonts w:ascii="Calibri" w:hAnsi="Calibri" w:cs="Times New Roman"/>
         </w:rPr>
-        <w:t>Created project in eclipse and linked it to gihub</w:t>
-      </w:r>
+        <w:t xml:space="preserve">Created project in eclipse and linked it to </w:t>
+      </w:r>
+      <w:proofErr w:type="spellStart"/>
+      <w:r>
+        <w:rPr>
+          <w:rFonts w:ascii="Calibri" w:hAnsi="Calibri" w:cs="Times New Roman"/>
+        </w:rPr>
+        <w:t>gihub</w:t>
+      </w:r>
+      <w:proofErr w:type="spellEnd"/>
     </w:p>
     <w:p>
       <w:pPr>
@@ -5411,31 +5997,10 @@
         </w:rPr>
         <w:t>Asking all our questions during Tuesday’s office hours</w:t>
       </w:r>
-      <w:bookmarkStart w:id="0" w:name="_GoBack"/>
-      <w:bookmarkEnd w:id="0"/>
-    </w:p>
-    <w:p>
-      <w:pPr>
-        <w:spacing w:before="40"/>
-        <w:rPr>
-          <w:rFonts w:ascii="Arial" w:eastAsia="Arial" w:hAnsi="Arial" w:cs="Arial"/>
-          <w:color w:val="2F5496" w:themeColor="accent1" w:themeShade="BF"/>
-          <w:sz w:val="32"/>
-          <w:szCs w:val="32"/>
-        </w:rPr>
-      </w:pPr>
-    </w:p>
-    <w:p>
-      <w:pPr>
-        <w:textAlignment w:val="baseline"/>
-        <w:rPr>
-          <w:rFonts w:ascii="Calibri" w:hAnsi="Calibri" w:cs="Times New Roman"/>
-          <w:i/>
-          <w:iCs/>
-          <w:color w:val="2E74B5"/>
-        </w:rPr>
-      </w:pPr>
-      <w:r>
+    </w:p>
+    <w:p>
+      <w:pPr>
+        <w:textAlignment w:val="baseline"/>
         <w:rPr>
           <w:rFonts w:ascii="Arial" w:hAnsi="Arial" w:cs="Arial"/>
           <w:i/>
@@ -5444,8 +6009,18 @@
           <w:sz w:val="28"/>
           <w:szCs w:val="28"/>
         </w:rPr>
-        <w:t>5.2</w:t>
-      </w:r>
+      </w:pPr>
+    </w:p>
+    <w:p>
+      <w:pPr>
+        <w:textAlignment w:val="baseline"/>
+        <w:rPr>
+          <w:rFonts w:ascii="Calibri" w:hAnsi="Calibri" w:cs="Times New Roman"/>
+          <w:i/>
+          <w:iCs/>
+          <w:color w:val="2E74B5"/>
+        </w:rPr>
+      </w:pPr>
       <w:r>
         <w:rPr>
           <w:rFonts w:ascii="Arial" w:hAnsi="Arial" w:cs="Arial"/>
@@ -5455,8 +6030,513 @@
           <w:sz w:val="28"/>
           <w:szCs w:val="28"/>
         </w:rPr>
-        <w:t>.3 Meeting 3</w:t>
-      </w:r>
+        <w:t>5.2.4 Meeting 4 - Tentative</w:t>
+      </w:r>
+    </w:p>
+    <w:p>
+      <w:pPr>
+        <w:pStyle w:val="ListParagraph"/>
+        <w:numPr>
+          <w:ilvl w:val="0"/>
+          <w:numId w:val="24"/>
+        </w:numPr>
+        <w:textAlignment w:val="baseline"/>
+        <w:rPr>
+          <w:rFonts w:ascii="Calibri" w:hAnsi="Calibri" w:cs="Times New Roman"/>
+        </w:rPr>
+      </w:pPr>
+      <w:r>
+        <w:rPr>
+          <w:rFonts w:ascii="Arial" w:hAnsi="Arial" w:cs="Arial"/>
+          <w:u w:val="single"/>
+        </w:rPr>
+        <w:t>Date:</w:t>
+      </w:r>
+      <w:r>
+        <w:rPr>
+          <w:rFonts w:ascii="Arial" w:hAnsi="Arial" w:cs="Arial"/>
+        </w:rPr>
+        <w:t> </w:t>
+      </w:r>
+      <w:r>
+        <w:rPr>
+          <w:rFonts w:ascii="Arial" w:hAnsi="Arial" w:cs="Arial"/>
+        </w:rPr>
+        <w:t>Tuesday February 20</w:t>
+      </w:r>
+      <w:r>
+        <w:rPr>
+          <w:rFonts w:ascii="Arial" w:hAnsi="Arial" w:cs="Arial"/>
+        </w:rPr>
+        <w:t>, 2018  </w:t>
+      </w:r>
+    </w:p>
+    <w:p>
+      <w:pPr>
+        <w:pStyle w:val="ListParagraph"/>
+        <w:numPr>
+          <w:ilvl w:val="0"/>
+          <w:numId w:val="24"/>
+        </w:numPr>
+        <w:textAlignment w:val="baseline"/>
+        <w:rPr>
+          <w:rFonts w:ascii="Calibri" w:hAnsi="Calibri" w:cs="Times New Roman"/>
+        </w:rPr>
+      </w:pPr>
+      <w:r>
+        <w:rPr>
+          <w:rFonts w:ascii="Arial" w:hAnsi="Arial" w:cs="Arial"/>
+          <w:u w:val="single"/>
+        </w:rPr>
+        <w:t>Time:</w:t>
+      </w:r>
+      <w:r>
+        <w:rPr>
+          <w:rFonts w:ascii="Arial" w:hAnsi="Arial" w:cs="Arial"/>
+        </w:rPr>
+        <w:t xml:space="preserve"> </w:t>
+      </w:r>
+      <w:r>
+        <w:rPr>
+          <w:rFonts w:ascii="Arial" w:hAnsi="Arial" w:cs="Arial"/>
+        </w:rPr>
+        <w:t>16:30</w:t>
+      </w:r>
+      <w:r>
+        <w:rPr>
+          <w:rFonts w:ascii="Arial" w:hAnsi="Arial" w:cs="Arial"/>
+        </w:rPr>
+        <w:t>-</w:t>
+      </w:r>
+      <w:r>
+        <w:rPr>
+          <w:rFonts w:ascii="Arial" w:hAnsi="Arial" w:cs="Arial"/>
+        </w:rPr>
+        <w:t>21:00</w:t>
+      </w:r>
+      <w:r>
+        <w:rPr>
+          <w:rFonts w:ascii="Arial" w:hAnsi="Arial" w:cs="Arial"/>
+        </w:rPr>
+        <w:t xml:space="preserve"> – </w:t>
+      </w:r>
+      <w:r>
+        <w:rPr>
+          <w:rFonts w:ascii="Arial" w:hAnsi="Arial" w:cs="Arial"/>
+        </w:rPr>
+        <w:t>4.5 hours</w:t>
+      </w:r>
+    </w:p>
+    <w:p>
+      <w:pPr>
+        <w:pStyle w:val="ListParagraph"/>
+        <w:numPr>
+          <w:ilvl w:val="0"/>
+          <w:numId w:val="24"/>
+        </w:numPr>
+        <w:textAlignment w:val="baseline"/>
+        <w:rPr>
+          <w:rFonts w:ascii="Calibri" w:hAnsi="Calibri" w:cs="Times New Roman"/>
+        </w:rPr>
+      </w:pPr>
+      <w:r>
+        <w:rPr>
+          <w:rFonts w:ascii="Arial" w:hAnsi="Arial" w:cs="Arial"/>
+          <w:u w:val="single"/>
+        </w:rPr>
+        <w:t>Location:</w:t>
+      </w:r>
+      <w:r>
+        <w:rPr>
+          <w:rFonts w:ascii="Arial" w:hAnsi="Arial" w:cs="Arial"/>
+        </w:rPr>
+        <w:t> </w:t>
+      </w:r>
+      <w:r>
+        <w:rPr>
+          <w:rFonts w:ascii="Arial" w:hAnsi="Arial" w:cs="Arial"/>
+        </w:rPr>
+        <w:t xml:space="preserve">McConnell, 627 + </w:t>
+      </w:r>
+      <w:proofErr w:type="spellStart"/>
+      <w:r>
+        <w:rPr>
+          <w:rFonts w:ascii="Arial" w:hAnsi="Arial" w:cs="Arial"/>
+        </w:rPr>
+        <w:t>Schulich</w:t>
+      </w:r>
+      <w:proofErr w:type="spellEnd"/>
+      <w:r>
+        <w:rPr>
+          <w:rFonts w:ascii="Arial" w:hAnsi="Arial" w:cs="Arial"/>
+        </w:rPr>
+        <w:t xml:space="preserve"> 5</w:t>
+      </w:r>
+      <w:r>
+        <w:rPr>
+          <w:rFonts w:ascii="Arial" w:hAnsi="Arial" w:cs="Arial"/>
+          <w:vertAlign w:val="superscript"/>
+        </w:rPr>
+        <w:t>th</w:t>
+      </w:r>
+      <w:r>
+        <w:rPr>
+          <w:rFonts w:ascii="Arial" w:hAnsi="Arial" w:cs="Arial"/>
+        </w:rPr>
+        <w:t xml:space="preserve"> floor</w:t>
+      </w:r>
+    </w:p>
+    <w:p>
+      <w:pPr>
+        <w:pStyle w:val="ListParagraph"/>
+        <w:numPr>
+          <w:ilvl w:val="0"/>
+          <w:numId w:val="24"/>
+        </w:numPr>
+        <w:textAlignment w:val="baseline"/>
+        <w:rPr>
+          <w:rFonts w:ascii="Calibri" w:hAnsi="Calibri" w:cs="Times New Roman"/>
+        </w:rPr>
+      </w:pPr>
+      <w:r>
+        <w:rPr>
+          <w:rFonts w:ascii="Arial" w:hAnsi="Arial" w:cs="Arial"/>
+          <w:u w:val="single"/>
+        </w:rPr>
+        <w:t>Purpose:</w:t>
+      </w:r>
+      <w:r>
+        <w:rPr>
+          <w:rFonts w:ascii="Arial" w:hAnsi="Arial" w:cs="Arial"/>
+        </w:rPr>
+        <w:t xml:space="preserve">  </w:t>
+      </w:r>
+      <w:r>
+        <w:rPr>
+          <w:rFonts w:ascii="Arial" w:hAnsi="Arial" w:cs="Arial"/>
+        </w:rPr>
+        <w:t>Office hours + design-level class diagrams</w:t>
+      </w:r>
+    </w:p>
+    <w:p>
+      <w:pPr>
+        <w:pStyle w:val="ListParagraph"/>
+        <w:numPr>
+          <w:ilvl w:val="0"/>
+          <w:numId w:val="24"/>
+        </w:numPr>
+        <w:textAlignment w:val="baseline"/>
+        <w:rPr>
+          <w:rFonts w:ascii="Calibri" w:hAnsi="Calibri" w:cs="Times New Roman"/>
+        </w:rPr>
+      </w:pPr>
+      <w:r>
+        <w:rPr>
+          <w:rFonts w:ascii="Arial" w:hAnsi="Arial" w:cs="Arial"/>
+          <w:u w:val="single"/>
+        </w:rPr>
+        <w:t>Members:</w:t>
+      </w:r>
+      <w:r>
+        <w:rPr>
+          <w:rFonts w:ascii="Arial" w:hAnsi="Arial" w:cs="Arial"/>
+        </w:rPr>
+        <w:t> Everyone </w:t>
+      </w:r>
+    </w:p>
+    <w:p>
+      <w:pPr>
+        <w:pStyle w:val="ListParagraph"/>
+        <w:numPr>
+          <w:ilvl w:val="0"/>
+          <w:numId w:val="24"/>
+        </w:numPr>
+        <w:textAlignment w:val="baseline"/>
+        <w:rPr>
+          <w:rFonts w:ascii="Calibri" w:hAnsi="Calibri" w:cs="Times New Roman"/>
+        </w:rPr>
+      </w:pPr>
+      <w:r>
+        <w:rPr>
+          <w:rFonts w:ascii="Arial" w:hAnsi="Arial" w:cs="Arial"/>
+          <w:u w:val="single"/>
+        </w:rPr>
+        <w:t>Agenda:</w:t>
+      </w:r>
+      <w:r>
+        <w:rPr>
+          <w:rFonts w:ascii="Arial" w:hAnsi="Arial" w:cs="Arial"/>
+        </w:rPr>
+        <w:t> </w:t>
+      </w:r>
+    </w:p>
+    <w:p>
+      <w:pPr>
+        <w:pStyle w:val="ListParagraph"/>
+        <w:numPr>
+          <w:ilvl w:val="1"/>
+          <w:numId w:val="24"/>
+        </w:numPr>
+        <w:textAlignment w:val="baseline"/>
+        <w:rPr>
+          <w:rFonts w:cs="Times New Roman"/>
+        </w:rPr>
+      </w:pPr>
+      <w:r>
+        <w:rPr>
+          <w:rFonts w:cs="Arial"/>
+        </w:rPr>
+        <w:t>Ask questions relating to deliverable 2</w:t>
+      </w:r>
+    </w:p>
+    <w:p>
+      <w:pPr>
+        <w:pStyle w:val="ListParagraph"/>
+        <w:numPr>
+          <w:ilvl w:val="0"/>
+          <w:numId w:val="24"/>
+        </w:numPr>
+        <w:textAlignment w:val="baseline"/>
+        <w:rPr>
+          <w:rFonts w:ascii="Calibri" w:hAnsi="Calibri" w:cs="Times New Roman"/>
+        </w:rPr>
+      </w:pPr>
+      <w:r>
+        <w:rPr>
+          <w:rFonts w:ascii="Arial" w:hAnsi="Arial" w:cs="Arial"/>
+          <w:u w:val="single"/>
+        </w:rPr>
+        <w:t>Meeting minutes:</w:t>
+      </w:r>
+      <w:r>
+        <w:rPr>
+          <w:rFonts w:ascii="Arial" w:hAnsi="Arial" w:cs="Arial"/>
+        </w:rPr>
+        <w:t> </w:t>
+      </w:r>
+    </w:p>
+    <w:p>
+      <w:pPr>
+        <w:pStyle w:val="ListParagraph"/>
+        <w:numPr>
+          <w:ilvl w:val="1"/>
+          <w:numId w:val="24"/>
+        </w:numPr>
+        <w:textAlignment w:val="baseline"/>
+        <w:rPr>
+          <w:rFonts w:ascii="Calibri" w:hAnsi="Calibri" w:cs="Times New Roman"/>
+        </w:rPr>
+      </w:pPr>
+      <w:r>
+        <w:rPr>
+          <w:rFonts w:ascii="Arial" w:hAnsi="Arial" w:cs="Arial"/>
+        </w:rPr>
+        <w:t>During office hours</w:t>
+      </w:r>
+    </w:p>
+    <w:p>
+      <w:pPr>
+        <w:pStyle w:val="ListParagraph"/>
+        <w:numPr>
+          <w:ilvl w:val="2"/>
+          <w:numId w:val="24"/>
+        </w:numPr>
+        <w:textAlignment w:val="baseline"/>
+        <w:rPr>
+          <w:rFonts w:ascii="Calibri" w:hAnsi="Calibri" w:cs="Times New Roman"/>
+        </w:rPr>
+      </w:pPr>
+      <w:r>
+        <w:rPr>
+          <w:rFonts w:ascii="Arial" w:hAnsi="Arial" w:cs="Arial"/>
+        </w:rPr>
+        <w:t>Clarification relating to forecasting. Suggestion that there needs to be a version control for each model whether it is the current situation or future models. Sustainability reports can then be evaluated based on the model that is being pointed to. This version control would also allow to create forecasting of hypothetical models and not only forecasting of the current model (Russian-doll forecasting)</w:t>
+      </w:r>
+    </w:p>
+    <w:p>
+      <w:pPr>
+        <w:pStyle w:val="ListParagraph"/>
+        <w:numPr>
+          <w:ilvl w:val="2"/>
+          <w:numId w:val="24"/>
+        </w:numPr>
+        <w:textAlignment w:val="baseline"/>
+        <w:rPr>
+          <w:rFonts w:ascii="Calibri" w:hAnsi="Calibri" w:cs="Times New Roman"/>
+        </w:rPr>
+      </w:pPr>
+      <w:r>
+        <w:rPr>
+          <w:rFonts w:ascii="Arial" w:hAnsi="Arial" w:cs="Arial"/>
+        </w:rPr>
+        <w:t>Difference between creating a tree and planting a tree</w:t>
+      </w:r>
+    </w:p>
+    <w:p>
+      <w:pPr>
+        <w:pStyle w:val="ListParagraph"/>
+        <w:numPr>
+          <w:ilvl w:val="3"/>
+          <w:numId w:val="24"/>
+        </w:numPr>
+        <w:textAlignment w:val="baseline"/>
+        <w:rPr>
+          <w:rFonts w:ascii="Calibri" w:hAnsi="Calibri" w:cs="Times New Roman"/>
+        </w:rPr>
+      </w:pPr>
+      <w:r>
+        <w:rPr>
+          <w:rFonts w:ascii="Arial" w:hAnsi="Arial" w:cs="Arial"/>
+        </w:rPr>
+        <w:t>Should try and reduce redundancies because they are essentially the same function</w:t>
+      </w:r>
+    </w:p>
+    <w:p>
+      <w:pPr>
+        <w:pStyle w:val="ListParagraph"/>
+        <w:numPr>
+          <w:ilvl w:val="2"/>
+          <w:numId w:val="24"/>
+        </w:numPr>
+        <w:textAlignment w:val="baseline"/>
+        <w:rPr>
+          <w:rFonts w:ascii="Calibri" w:hAnsi="Calibri" w:cs="Times New Roman"/>
+        </w:rPr>
+      </w:pPr>
+      <w:proofErr w:type="gramStart"/>
+      <w:r>
+        <w:rPr>
+          <w:rFonts w:ascii="Helvetica" w:hAnsi="Helvetica" w:cs="Helvetica"/>
+        </w:rPr>
+        <w:t>ca.mcgill</w:t>
+      </w:r>
+      <w:proofErr w:type="gramEnd"/>
+      <w:r>
+        <w:rPr>
+          <w:rFonts w:ascii="Helvetica" w:hAnsi="Helvetica" w:cs="Helvetica"/>
+        </w:rPr>
+        <w:t>.ecse321.TreePLE.model</w:t>
+      </w:r>
+      <w:r>
+        <w:rPr>
+          <w:rFonts w:ascii="Helvetica" w:hAnsi="Helvetica" w:cs="Helvetica"/>
+        </w:rPr>
+        <w:t xml:space="preserve"> instead of </w:t>
+      </w:r>
+      <w:proofErr w:type="spellStart"/>
+      <w:r>
+        <w:rPr>
+          <w:rFonts w:ascii="Helvetica" w:hAnsi="Helvetica" w:cs="Helvetica"/>
+        </w:rPr>
+        <w:t>TreePLE.model</w:t>
+      </w:r>
+      <w:proofErr w:type="spellEnd"/>
+      <w:r>
+        <w:rPr>
+          <w:rFonts w:ascii="Helvetica" w:hAnsi="Helvetica" w:cs="Helvetica"/>
+        </w:rPr>
+        <w:t xml:space="preserve"> is best practice</w:t>
+      </w:r>
+    </w:p>
+    <w:p>
+      <w:pPr>
+        <w:pStyle w:val="ListParagraph"/>
+        <w:numPr>
+          <w:ilvl w:val="2"/>
+          <w:numId w:val="24"/>
+        </w:numPr>
+        <w:textAlignment w:val="baseline"/>
+        <w:rPr>
+          <w:rFonts w:ascii="Calibri" w:hAnsi="Calibri" w:cs="Times New Roman"/>
+        </w:rPr>
+      </w:pPr>
+      <w:r>
+        <w:rPr>
+          <w:rFonts w:ascii="Helvetica" w:hAnsi="Helvetica" w:cs="Helvetica"/>
+        </w:rPr>
+        <w:t>Clarification relating to architecture block diagrams</w:t>
+      </w:r>
+    </w:p>
+    <w:p>
+      <w:pPr>
+        <w:pStyle w:val="ListParagraph"/>
+        <w:numPr>
+          <w:ilvl w:val="1"/>
+          <w:numId w:val="24"/>
+        </w:numPr>
+        <w:textAlignment w:val="baseline"/>
+        <w:rPr>
+          <w:rFonts w:ascii="Calibri" w:hAnsi="Calibri" w:cs="Times New Roman"/>
+        </w:rPr>
+      </w:pPr>
+      <w:proofErr w:type="spellStart"/>
+      <w:r>
+        <w:rPr>
+          <w:rFonts w:ascii="Helvetica" w:hAnsi="Helvetica" w:cs="Helvetica"/>
+        </w:rPr>
+        <w:t>Shulich</w:t>
+      </w:r>
+      <w:proofErr w:type="spellEnd"/>
+      <w:r>
+        <w:rPr>
+          <w:rFonts w:ascii="Helvetica" w:hAnsi="Helvetica" w:cs="Helvetica"/>
+        </w:rPr>
+        <w:t xml:space="preserve"> group meeting</w:t>
+      </w:r>
+    </w:p>
+    <w:p>
+      <w:pPr>
+        <w:pStyle w:val="ListParagraph"/>
+        <w:numPr>
+          <w:ilvl w:val="2"/>
+          <w:numId w:val="24"/>
+        </w:numPr>
+        <w:textAlignment w:val="baseline"/>
+        <w:rPr>
+          <w:rFonts w:ascii="Calibri" w:hAnsi="Calibri" w:cs="Times New Roman"/>
+        </w:rPr>
+      </w:pPr>
+      <w:r>
+        <w:rPr>
+          <w:rFonts w:ascii="Helvetica" w:hAnsi="Helvetica" w:cs="Helvetica"/>
+        </w:rPr>
+        <w:t>Completed design-level class diagram for Android and Web</w:t>
+      </w:r>
+    </w:p>
+    <w:p>
+      <w:pPr>
+        <w:spacing w:before="40"/>
+        <w:rPr>
+          <w:rFonts w:ascii="Arial" w:eastAsia="Arial" w:hAnsi="Arial" w:cs="Arial"/>
+          <w:color w:val="2F5496" w:themeColor="accent1" w:themeShade="BF"/>
+          <w:sz w:val="32"/>
+          <w:szCs w:val="32"/>
+        </w:rPr>
+      </w:pPr>
+      <w:bookmarkStart w:id="0" w:name="_GoBack"/>
+      <w:bookmarkEnd w:id="0"/>
+    </w:p>
+    <w:p>
+      <w:pPr>
+        <w:spacing w:before="40"/>
+        <w:rPr>
+          <w:rFonts w:ascii="Arial" w:eastAsia="Arial" w:hAnsi="Arial" w:cs="Arial"/>
+          <w:color w:val="2F5496" w:themeColor="accent1" w:themeShade="BF"/>
+          <w:sz w:val="32"/>
+          <w:szCs w:val="32"/>
+        </w:rPr>
+      </w:pPr>
+    </w:p>
+    <w:p>
+      <w:pPr>
+        <w:textAlignment w:val="baseline"/>
+        <w:rPr>
+          <w:rFonts w:ascii="Calibri" w:hAnsi="Calibri" w:cs="Times New Roman"/>
+          <w:i/>
+          <w:iCs/>
+          <w:color w:val="2E74B5"/>
+        </w:rPr>
+      </w:pPr>
       <w:r>
         <w:rPr>
           <w:rFonts w:ascii="Arial" w:hAnsi="Arial" w:cs="Arial"/>
@@ -5466,7 +6546,7 @@
           <w:sz w:val="28"/>
           <w:szCs w:val="28"/>
         </w:rPr>
-        <w:t> </w:t>
+        <w:t>5.2</w:t>
       </w:r>
       <w:r>
         <w:rPr>
@@ -5477,189 +6557,8 @@
           <w:sz w:val="28"/>
           <w:szCs w:val="28"/>
         </w:rPr>
-        <w:t>- Tentative</w:t>
-      </w:r>
-    </w:p>
-    <w:p>
-      <w:pPr>
-        <w:textAlignment w:val="baseline"/>
-        <w:rPr>
-          <w:rFonts w:ascii="Calibri" w:hAnsi="Calibri" w:cs="Times New Roman"/>
-        </w:rPr>
-      </w:pPr>
-      <w:r>
-        <w:rPr>
-          <w:rFonts w:ascii="Arial" w:hAnsi="Arial" w:cs="Arial"/>
-          <w:u w:val="single"/>
-        </w:rPr>
-        <w:t>Date:</w:t>
-      </w:r>
-      <w:r>
-        <w:rPr>
-          <w:rFonts w:ascii="Arial" w:hAnsi="Arial" w:cs="Arial"/>
-        </w:rPr>
-        <w:t> Wednesday February 21</w:t>
-      </w:r>
-      <w:r>
-        <w:rPr>
-          <w:rFonts w:ascii="Arial" w:hAnsi="Arial" w:cs="Arial"/>
-        </w:rPr>
-        <w:t>, 2018  </w:t>
-      </w:r>
-    </w:p>
-    <w:p>
-      <w:pPr>
-        <w:textAlignment w:val="baseline"/>
-        <w:rPr>
-          <w:rFonts w:ascii="Calibri" w:hAnsi="Calibri" w:cs="Times New Roman"/>
-        </w:rPr>
-      </w:pPr>
-      <w:r>
-        <w:rPr>
-          <w:rFonts w:ascii="Arial" w:hAnsi="Arial" w:cs="Arial"/>
-          <w:u w:val="single"/>
-        </w:rPr>
-        <w:t>Time:</w:t>
-      </w:r>
-      <w:r>
-        <w:rPr>
-          <w:rFonts w:ascii="Arial" w:hAnsi="Arial" w:cs="Arial"/>
-        </w:rPr>
-        <w:t xml:space="preserve"> 20:30-22:30 – 2 hours</w:t>
-      </w:r>
-    </w:p>
-    <w:p>
-      <w:pPr>
-        <w:textAlignment w:val="baseline"/>
-        <w:rPr>
-          <w:rFonts w:ascii="Calibri" w:hAnsi="Calibri" w:cs="Times New Roman"/>
-        </w:rPr>
-      </w:pPr>
-      <w:r>
-        <w:rPr>
-          <w:rFonts w:ascii="Arial" w:hAnsi="Arial" w:cs="Arial"/>
-          <w:u w:val="single"/>
-        </w:rPr>
-        <w:t>Location:</w:t>
-      </w:r>
-      <w:r>
-        <w:rPr>
-          <w:rFonts w:ascii="Arial" w:hAnsi="Arial" w:cs="Arial"/>
-        </w:rPr>
-        <w:t xml:space="preserve"> Trottier Building, Room </w:t>
-      </w:r>
-      <w:r>
-        <w:rPr>
-          <w:rFonts w:ascii="Arial" w:hAnsi="Arial" w:cs="Arial"/>
-        </w:rPr>
-        <w:t> </w:t>
-      </w:r>
-    </w:p>
-    <w:p>
-      <w:pPr>
-        <w:textAlignment w:val="baseline"/>
-        <w:rPr>
-          <w:rFonts w:ascii="Calibri" w:hAnsi="Calibri" w:cs="Times New Roman"/>
-        </w:rPr>
-      </w:pPr>
-      <w:r>
-        <w:rPr>
-          <w:rFonts w:ascii="Arial" w:hAnsi="Arial" w:cs="Arial"/>
-          <w:u w:val="single"/>
-        </w:rPr>
-        <w:t>Purpose:</w:t>
-      </w:r>
-      <w:r>
-        <w:rPr>
-          <w:rFonts w:ascii="Arial" w:hAnsi="Arial" w:cs="Arial"/>
-        </w:rPr>
-        <w:t xml:space="preserve">  </w:t>
-      </w:r>
-    </w:p>
-    <w:p>
-      <w:pPr>
-        <w:textAlignment w:val="baseline"/>
-        <w:rPr>
-          <w:rFonts w:ascii="Calibri" w:hAnsi="Calibri" w:cs="Times New Roman"/>
-        </w:rPr>
-      </w:pPr>
-      <w:r>
-        <w:rPr>
-          <w:rFonts w:ascii="Arial" w:hAnsi="Arial" w:cs="Arial"/>
-          <w:u w:val="single"/>
-        </w:rPr>
-        <w:t>Members:</w:t>
-      </w:r>
-      <w:r>
-        <w:rPr>
-          <w:rFonts w:ascii="Arial" w:hAnsi="Arial" w:cs="Arial"/>
-        </w:rPr>
-        <w:t> Everyone </w:t>
-      </w:r>
-    </w:p>
-    <w:p>
-      <w:pPr>
-        <w:textAlignment w:val="baseline"/>
-        <w:rPr>
-          <w:rFonts w:ascii="Calibri" w:hAnsi="Calibri" w:cs="Times New Roman"/>
-        </w:rPr>
-      </w:pPr>
-      <w:r>
-        <w:rPr>
-          <w:rFonts w:ascii="Arial" w:hAnsi="Arial" w:cs="Arial"/>
-          <w:u w:val="single"/>
-        </w:rPr>
-        <w:t>Agenda:</w:t>
-      </w:r>
-      <w:r>
-        <w:rPr>
-          <w:rFonts w:ascii="Arial" w:hAnsi="Arial" w:cs="Arial"/>
-        </w:rPr>
-        <w:t> </w:t>
-      </w:r>
-    </w:p>
-    <w:p>
-      <w:pPr>
-        <w:textAlignment w:val="baseline"/>
-        <w:rPr>
-          <w:rFonts w:ascii="Calibri" w:hAnsi="Calibri" w:cs="Times New Roman"/>
-        </w:rPr>
-      </w:pPr>
-      <w:r>
-        <w:rPr>
-          <w:rFonts w:ascii="Arial" w:hAnsi="Arial" w:cs="Arial"/>
-          <w:u w:val="single"/>
-        </w:rPr>
-        <w:t>Meeting minutes:</w:t>
-      </w:r>
-      <w:r>
-        <w:rPr>
-          <w:rFonts w:ascii="Arial" w:hAnsi="Arial" w:cs="Arial"/>
-        </w:rPr>
-        <w:t> </w:t>
-      </w:r>
-    </w:p>
-    <w:p>
-      <w:pPr>
-        <w:spacing w:before="40"/>
-        <w:rPr>
-          <w:rFonts w:ascii="Arial" w:eastAsia="Arial" w:hAnsi="Arial" w:cs="Arial"/>
-          <w:color w:val="2F5496" w:themeColor="accent1" w:themeShade="BF"/>
-          <w:sz w:val="32"/>
-          <w:szCs w:val="32"/>
-        </w:rPr>
-      </w:pPr>
-    </w:p>
-    <w:p>
-      <w:pPr>
-        <w:textAlignment w:val="baseline"/>
-        <w:rPr>
-          <w:rFonts w:ascii="Calibri" w:hAnsi="Calibri" w:cs="Times New Roman"/>
-          <w:i/>
-          <w:iCs/>
-          <w:color w:val="2E74B5"/>
-        </w:rPr>
-      </w:pPr>
+        <w:t>.4 Meeting 4</w:t>
+      </w:r>
       <w:r>
         <w:rPr>
           <w:rFonts w:ascii="Arial" w:hAnsi="Arial" w:cs="Arial"/>
@@ -5669,7 +6568,7 @@
           <w:sz w:val="28"/>
           <w:szCs w:val="28"/>
         </w:rPr>
-        <w:t>5.2</w:t>
+        <w:t> </w:t>
       </w:r>
       <w:r>
         <w:rPr>
@@ -5680,8 +6579,203 @@
           <w:sz w:val="28"/>
           <w:szCs w:val="28"/>
         </w:rPr>
-        <w:t>.4 Meeting 4</w:t>
-      </w:r>
+        <w:t>- Tentative</w:t>
+      </w:r>
+    </w:p>
+    <w:p>
+      <w:pPr>
+        <w:textAlignment w:val="baseline"/>
+        <w:rPr>
+          <w:rFonts w:ascii="Calibri" w:hAnsi="Calibri" w:cs="Times New Roman"/>
+        </w:rPr>
+      </w:pPr>
+      <w:r>
+        <w:rPr>
+          <w:rFonts w:ascii="Arial" w:hAnsi="Arial" w:cs="Arial"/>
+          <w:u w:val="single"/>
+        </w:rPr>
+        <w:t>Date:</w:t>
+      </w:r>
+      <w:r>
+        <w:rPr>
+          <w:rFonts w:ascii="Arial" w:hAnsi="Arial" w:cs="Arial"/>
+        </w:rPr>
+        <w:t> Wednesday February 21</w:t>
+      </w:r>
+      <w:r>
+        <w:rPr>
+          <w:rFonts w:ascii="Arial" w:hAnsi="Arial" w:cs="Arial"/>
+        </w:rPr>
+        <w:t>, 2018  </w:t>
+      </w:r>
+    </w:p>
+    <w:p>
+      <w:pPr>
+        <w:textAlignment w:val="baseline"/>
+        <w:rPr>
+          <w:rFonts w:ascii="Calibri" w:hAnsi="Calibri" w:cs="Times New Roman"/>
+        </w:rPr>
+      </w:pPr>
+      <w:r>
+        <w:rPr>
+          <w:rFonts w:ascii="Arial" w:hAnsi="Arial" w:cs="Arial"/>
+          <w:u w:val="single"/>
+        </w:rPr>
+        <w:t>Time:</w:t>
+      </w:r>
+      <w:r>
+        <w:rPr>
+          <w:rFonts w:ascii="Arial" w:hAnsi="Arial" w:cs="Arial"/>
+        </w:rPr>
+        <w:t xml:space="preserve"> 20:30-22:30 – 2 hours</w:t>
+      </w:r>
+    </w:p>
+    <w:p>
+      <w:pPr>
+        <w:textAlignment w:val="baseline"/>
+        <w:rPr>
+          <w:rFonts w:ascii="Calibri" w:hAnsi="Calibri" w:cs="Times New Roman"/>
+        </w:rPr>
+      </w:pPr>
+      <w:r>
+        <w:rPr>
+          <w:rFonts w:ascii="Arial" w:hAnsi="Arial" w:cs="Arial"/>
+          <w:u w:val="single"/>
+        </w:rPr>
+        <w:t>Location:</w:t>
+      </w:r>
+      <w:r>
+        <w:rPr>
+          <w:rFonts w:ascii="Arial" w:hAnsi="Arial" w:cs="Arial"/>
+        </w:rPr>
+        <w:t> </w:t>
+      </w:r>
+      <w:proofErr w:type="spellStart"/>
+      <w:r>
+        <w:rPr>
+          <w:rFonts w:ascii="Arial" w:hAnsi="Arial" w:cs="Arial"/>
+        </w:rPr>
+        <w:t>Trottier</w:t>
+      </w:r>
+      <w:proofErr w:type="spellEnd"/>
+      <w:r>
+        <w:rPr>
+          <w:rFonts w:ascii="Arial" w:hAnsi="Arial" w:cs="Arial"/>
+        </w:rPr>
+        <w:t xml:space="preserve"> Building, Room </w:t>
+      </w:r>
+      <w:r>
+        <w:rPr>
+          <w:rFonts w:ascii="Arial" w:hAnsi="Arial" w:cs="Arial"/>
+        </w:rPr>
+        <w:t> </w:t>
+      </w:r>
+    </w:p>
+    <w:p>
+      <w:pPr>
+        <w:textAlignment w:val="baseline"/>
+        <w:rPr>
+          <w:rFonts w:ascii="Calibri" w:hAnsi="Calibri" w:cs="Times New Roman"/>
+        </w:rPr>
+      </w:pPr>
+      <w:r>
+        <w:rPr>
+          <w:rFonts w:ascii="Arial" w:hAnsi="Arial" w:cs="Arial"/>
+          <w:u w:val="single"/>
+        </w:rPr>
+        <w:t>Purpose:</w:t>
+      </w:r>
+      <w:r>
+        <w:rPr>
+          <w:rFonts w:ascii="Arial" w:hAnsi="Arial" w:cs="Arial"/>
+        </w:rPr>
+        <w:t xml:space="preserve">  </w:t>
+      </w:r>
+    </w:p>
+    <w:p>
+      <w:pPr>
+        <w:textAlignment w:val="baseline"/>
+        <w:rPr>
+          <w:rFonts w:ascii="Calibri" w:hAnsi="Calibri" w:cs="Times New Roman"/>
+        </w:rPr>
+      </w:pPr>
+      <w:r>
+        <w:rPr>
+          <w:rFonts w:ascii="Arial" w:hAnsi="Arial" w:cs="Arial"/>
+          <w:u w:val="single"/>
+        </w:rPr>
+        <w:t>Members:</w:t>
+      </w:r>
+      <w:r>
+        <w:rPr>
+          <w:rFonts w:ascii="Arial" w:hAnsi="Arial" w:cs="Arial"/>
+        </w:rPr>
+        <w:t> Everyone </w:t>
+      </w:r>
+    </w:p>
+    <w:p>
+      <w:pPr>
+        <w:textAlignment w:val="baseline"/>
+        <w:rPr>
+          <w:rFonts w:ascii="Calibri" w:hAnsi="Calibri" w:cs="Times New Roman"/>
+        </w:rPr>
+      </w:pPr>
+      <w:r>
+        <w:rPr>
+          <w:rFonts w:ascii="Arial" w:hAnsi="Arial" w:cs="Arial"/>
+          <w:u w:val="single"/>
+        </w:rPr>
+        <w:t>Agenda:</w:t>
+      </w:r>
+      <w:r>
+        <w:rPr>
+          <w:rFonts w:ascii="Arial" w:hAnsi="Arial" w:cs="Arial"/>
+        </w:rPr>
+        <w:t> </w:t>
+      </w:r>
+    </w:p>
+    <w:p>
+      <w:pPr>
+        <w:textAlignment w:val="baseline"/>
+        <w:rPr>
+          <w:rFonts w:ascii="Calibri" w:hAnsi="Calibri" w:cs="Times New Roman"/>
+        </w:rPr>
+      </w:pPr>
+      <w:r>
+        <w:rPr>
+          <w:rFonts w:ascii="Arial" w:hAnsi="Arial" w:cs="Arial"/>
+          <w:u w:val="single"/>
+        </w:rPr>
+        <w:t>Meeting minutes:</w:t>
+      </w:r>
+      <w:r>
+        <w:rPr>
+          <w:rFonts w:ascii="Arial" w:hAnsi="Arial" w:cs="Arial"/>
+        </w:rPr>
+        <w:t> </w:t>
+      </w:r>
+    </w:p>
+    <w:p>
+      <w:pPr>
+        <w:spacing w:before="40"/>
+        <w:rPr>
+          <w:rFonts w:ascii="Arial" w:eastAsia="Arial" w:hAnsi="Arial" w:cs="Arial"/>
+          <w:color w:val="2F5496" w:themeColor="accent1" w:themeShade="BF"/>
+          <w:sz w:val="32"/>
+          <w:szCs w:val="32"/>
+        </w:rPr>
+      </w:pPr>
+    </w:p>
+    <w:p>
+      <w:pPr>
+        <w:textAlignment w:val="baseline"/>
+        <w:rPr>
+          <w:rFonts w:ascii="Calibri" w:hAnsi="Calibri" w:cs="Times New Roman"/>
+          <w:i/>
+          <w:iCs/>
+          <w:color w:val="2E74B5"/>
+        </w:rPr>
+      </w:pPr>
       <w:r>
         <w:rPr>
           <w:rFonts w:ascii="Arial" w:hAnsi="Arial" w:cs="Arial"/>
@@ -5691,7 +6785,7 @@
           <w:sz w:val="28"/>
           <w:szCs w:val="28"/>
         </w:rPr>
-        <w:t> </w:t>
+        <w:t>5.2</w:t>
       </w:r>
       <w:r>
         <w:rPr>
@@ -5702,6 +6796,28 @@
           <w:sz w:val="28"/>
           <w:szCs w:val="28"/>
         </w:rPr>
+        <w:t>.5 Meeting 5</w:t>
+      </w:r>
+      <w:r>
+        <w:rPr>
+          <w:rFonts w:ascii="Arial" w:hAnsi="Arial" w:cs="Arial"/>
+          <w:i/>
+          <w:iCs/>
+          <w:color w:val="2E74B5"/>
+          <w:sz w:val="28"/>
+          <w:szCs w:val="28"/>
+        </w:rPr>
+        <w:t> </w:t>
+      </w:r>
+      <w:r>
+        <w:rPr>
+          <w:rFonts w:ascii="Arial" w:hAnsi="Arial" w:cs="Arial"/>
+          <w:i/>
+          <w:iCs/>
+          <w:color w:val="2E74B5"/>
+          <w:sz w:val="28"/>
+          <w:szCs w:val="28"/>
+        </w:rPr>
         <w:t>- Tentative</w:t>
       </w:r>
     </w:p>
@@ -5771,7 +6887,21 @@
         <w:rPr>
           <w:rFonts w:ascii="Arial" w:hAnsi="Arial" w:cs="Arial"/>
         </w:rPr>
-        <w:t xml:space="preserve"> Trottier Building, Room </w:t>
+        <w:t> </w:t>
+      </w:r>
+      <w:proofErr w:type="spellStart"/>
+      <w:r>
+        <w:rPr>
+          <w:rFonts w:ascii="Arial" w:hAnsi="Arial" w:cs="Arial"/>
+        </w:rPr>
+        <w:t>Trottier</w:t>
+      </w:r>
+      <w:proofErr w:type="spellEnd"/>
+      <w:r>
+        <w:rPr>
+          <w:rFonts w:ascii="Arial" w:hAnsi="Arial" w:cs="Arial"/>
+        </w:rPr>
+        <w:t xml:space="preserve"> Building, Room </w:t>
       </w:r>
       <w:r>
         <w:rPr>
@@ -6948,7 +8078,7 @@
         <w:rFonts w:ascii="Courier New" w:hAnsi="Courier New" w:cs="Courier New" w:hint="default"/>
       </w:rPr>
     </w:lvl>
-    <w:lvl w:ilvl="2" w:tplc="04090005" w:tentative="1">
+    <w:lvl w:ilvl="2" w:tplc="04090005">
       <w:start w:val="1"/>
       <w:numFmt w:val="bullet"/>
       <w:lvlText w:val=""/>
@@ -6960,7 +8090,7 @@
         <w:rFonts w:ascii="Wingdings" w:hAnsi="Wingdings" w:hint="default"/>
       </w:rPr>
     </w:lvl>
-    <w:lvl w:ilvl="3" w:tplc="04090001" w:tentative="1">
+    <w:lvl w:ilvl="3" w:tplc="04090001">
       <w:start w:val="1"/>
       <w:numFmt w:val="bullet"/>
       <w:lvlText w:val=""/>
@@ -9505,7 +10635,7 @@
     </w:rPrDefault>
     <w:pPrDefault/>
   </w:docDefaults>
-  <w:latentStyles w:defLockedState="0" w:defUIPriority="99" w:defSemiHidden="0" w:defUnhideWhenUsed="0" w:defQFormat="0" w:count="382">
+  <w:latentStyles w:defLockedState="0" w:defUIPriority="99" w:defSemiHidden="0" w:defUnhideWhenUsed="0" w:defQFormat="0" w:count="380">
     <w:lsdException w:name="Normal" w:uiPriority="0" w:qFormat="1"/>
     <w:lsdException w:name="heading 1" w:uiPriority="9" w:qFormat="1"/>
     <w:lsdException w:name="heading 2" w:semiHidden="1" w:uiPriority="9" w:unhideWhenUsed="1" w:qFormat="1"/>
@@ -9886,8 +11016,6 @@
     <w:lsdException w:name="List Table 5 Dark Accent 6" w:uiPriority="50"/>
     <w:lsdException w:name="List Table 6 Colorful Accent 6" w:uiPriority="51"/>
     <w:lsdException w:name="List Table 7 Colorful Accent 6" w:uiPriority="52"/>
-    <w:lsdException w:name="Mention" w:semiHidden="1" w:unhideWhenUsed="1"/>
-    <w:lsdException w:name="Smart Hyperlink" w:semiHidden="1" w:unhideWhenUsed="1"/>
   </w:latentStyles>
   <w:style w:type="paragraph" w:default="1" w:styleId="Normal">
     <w:name w:val="Normal"/>

</xml_diff>

<commit_message>
Update Meeting Log 3 - Deliverable 2
Update Meeting Log 3 - Deliverable 2
</commit_message>
<xml_diff>
--- a/ProgressReport.docx
+++ b/ProgressReport.docx
@@ -194,27 +194,7 @@
           <w:szCs w:val="22"/>
           <w:lang w:val="en-US"/>
         </w:rPr>
-        <w:t>Work plan for remaining iterations of </w:t>
-      </w:r>
-      <w:proofErr w:type="spellStart"/>
-      <w:r>
-        <w:rPr>
-          <w:rFonts w:ascii="Calibri" w:hAnsi="Calibri" w:cs="Arial"/>
-          <w:sz w:val="22"/>
-          <w:szCs w:val="22"/>
-          <w:lang w:val="en-US"/>
-        </w:rPr>
-        <w:t>TreePLE</w:t>
-      </w:r>
-      <w:proofErr w:type="spellEnd"/>
-      <w:r>
-        <w:rPr>
-          <w:rFonts w:ascii="Calibri" w:hAnsi="Calibri" w:cs="Arial"/>
-          <w:sz w:val="22"/>
-          <w:szCs w:val="22"/>
-          <w:lang w:val="en-US"/>
-        </w:rPr>
-        <w:t>. </w:t>
+        <w:t>Work plan for remaining iterations of TreePLE. </w:t>
       </w:r>
     </w:p>
     <w:p>
@@ -321,7 +301,6 @@
         </w:rPr>
         <w:t>Project Team Leader: </w:t>
       </w:r>
-      <w:proofErr w:type="spellStart"/>
       <w:r>
         <w:rPr>
           <w:rFonts w:ascii="Arial" w:hAnsi="Arial" w:cs="Arial"/>
@@ -331,19 +310,7 @@
           <w:szCs w:val="22"/>
           <w:lang w:val="en-US"/>
         </w:rPr>
-        <w:t>Ilana</w:t>
-      </w:r>
-      <w:proofErr w:type="spellEnd"/>
-      <w:r>
-        <w:rPr>
-          <w:rFonts w:ascii="Arial" w:hAnsi="Arial" w:cs="Arial"/>
-          <w:i/>
-          <w:iCs/>
-          <w:sz w:val="22"/>
-          <w:szCs w:val="22"/>
-          <w:lang w:val="en-US"/>
-        </w:rPr>
-        <w:t xml:space="preserve"> Haddad</w:t>
+        <w:t>Ilana Haddad</w:t>
       </w:r>
       <w:r>
         <w:rPr>
@@ -475,21 +442,8 @@
           <w:szCs w:val="22"/>
           <w:lang w:val="en-US"/>
         </w:rPr>
-        <w:t xml:space="preserve">Jessica </w:t>
-      </w:r>
-      <w:proofErr w:type="spellStart"/>
-      <w:r>
-        <w:rPr>
-          <w:rFonts w:ascii="Arial" w:hAnsi="Arial" w:cs="Arial"/>
-          <w:i/>
-          <w:iCs/>
-          <w:sz w:val="22"/>
-          <w:szCs w:val="22"/>
-          <w:lang w:val="en-US"/>
-        </w:rPr>
-        <w:t>Udo</w:t>
-      </w:r>
-      <w:proofErr w:type="spellEnd"/>
+        <w:t>Jessica Udo</w:t>
+      </w:r>
       <w:r>
         <w:rPr>
           <w:rFonts w:ascii="Arial" w:hAnsi="Arial" w:cs="Arial"/>
@@ -518,27 +472,7 @@
           <w:szCs w:val="22"/>
           <w:lang w:val="en-US"/>
         </w:rPr>
-        <w:t>Responsible for building the website for </w:t>
-      </w:r>
-      <w:proofErr w:type="spellStart"/>
-      <w:r>
-        <w:rPr>
-          <w:rFonts w:ascii="Arial" w:hAnsi="Arial" w:cs="Arial"/>
-          <w:sz w:val="22"/>
-          <w:szCs w:val="22"/>
-          <w:lang w:val="en-US"/>
-        </w:rPr>
-        <w:t>TreePLE</w:t>
-      </w:r>
-      <w:proofErr w:type="spellEnd"/>
-      <w:r>
-        <w:rPr>
-          <w:rFonts w:ascii="Arial" w:hAnsi="Arial" w:cs="Arial"/>
-          <w:sz w:val="22"/>
-          <w:szCs w:val="22"/>
-          <w:lang w:val="en-US"/>
-        </w:rPr>
-        <w:t>, the back end and all the infrastructure that sits behind them. </w:t>
+        <w:t>Responsible for building the website for TreePLE, the back end and all the infrastructure that sits behind them. </w:t>
       </w:r>
     </w:p>
     <w:p>
@@ -604,27 +538,7 @@
           <w:szCs w:val="22"/>
           <w:lang w:val="en-US"/>
         </w:rPr>
-        <w:t>Responsible for building the android front end application for the </w:t>
-      </w:r>
-      <w:proofErr w:type="spellStart"/>
-      <w:r>
-        <w:rPr>
-          <w:rFonts w:ascii="Arial" w:hAnsi="Arial" w:cs="Arial"/>
-          <w:sz w:val="22"/>
-          <w:szCs w:val="22"/>
-          <w:lang w:val="en-US"/>
-        </w:rPr>
-        <w:t>TreePLE</w:t>
-      </w:r>
-      <w:proofErr w:type="spellEnd"/>
-      <w:r>
-        <w:rPr>
-          <w:rFonts w:ascii="Arial" w:hAnsi="Arial" w:cs="Arial"/>
-          <w:sz w:val="22"/>
-          <w:szCs w:val="22"/>
-          <w:lang w:val="en-US"/>
-        </w:rPr>
-        <w:t>. </w:t>
+        <w:t>Responsible for building the android front end application for the TreePLE. </w:t>
       </w:r>
     </w:p>
     <w:p>
@@ -651,7 +565,6 @@
         </w:rPr>
         <w:t>Software Tester: </w:t>
       </w:r>
-      <w:proofErr w:type="spellStart"/>
       <w:r>
         <w:rPr>
           <w:rFonts w:ascii="Arial" w:hAnsi="Arial" w:cs="Arial"/>
@@ -661,33 +574,8 @@
           <w:szCs w:val="22"/>
           <w:lang w:val="en-US"/>
         </w:rPr>
-        <w:t>Asma</w:t>
-      </w:r>
-      <w:proofErr w:type="spellEnd"/>
-      <w:r>
-        <w:rPr>
-          <w:rFonts w:ascii="Arial" w:hAnsi="Arial" w:cs="Arial"/>
-          <w:i/>
-          <w:iCs/>
-          <w:sz w:val="22"/>
-          <w:szCs w:val="22"/>
-          <w:lang w:val="en-US"/>
-        </w:rPr>
-        <w:t> </w:t>
-      </w:r>
-      <w:proofErr w:type="spellStart"/>
-      <w:r>
-        <w:rPr>
-          <w:rFonts w:ascii="Arial" w:hAnsi="Arial" w:cs="Arial"/>
-          <w:i/>
-          <w:iCs/>
-          <w:sz w:val="22"/>
-          <w:szCs w:val="22"/>
-          <w:lang w:val="en-US"/>
-        </w:rPr>
-        <w:t>Alromaih</w:t>
-      </w:r>
-      <w:proofErr w:type="spellEnd"/>
+        <w:t>Asma Alromaih</w:t>
+      </w:r>
       <w:r>
         <w:rPr>
           <w:rFonts w:ascii="Arial" w:hAnsi="Arial" w:cs="Arial"/>
@@ -1032,7 +920,6 @@
                 <w:lang w:val="en-US"/>
               </w:rPr>
             </w:pPr>
-            <w:proofErr w:type="spellStart"/>
             <w:r>
               <w:rPr>
                 <w:rFonts w:ascii="Arial" w:hAnsi="Arial" w:cs="Arial"/>
@@ -1042,19 +929,7 @@
                 <w:szCs w:val="22"/>
                 <w:lang w:val="en-US"/>
               </w:rPr>
-              <w:t>Asma</w:t>
-            </w:r>
-            <w:proofErr w:type="spellEnd"/>
-            <w:r>
-              <w:rPr>
-                <w:rFonts w:ascii="Arial" w:hAnsi="Arial" w:cs="Arial"/>
-                <w:b/>
-                <w:bCs/>
-                <w:sz w:val="22"/>
-                <w:szCs w:val="22"/>
-                <w:lang w:val="en-US"/>
-              </w:rPr>
-              <w:t> </w:t>
+              <w:t>Asma </w:t>
             </w:r>
           </w:p>
         </w:tc>
@@ -1122,87 +997,7 @@
                 <w:szCs w:val="22"/>
                 <w:lang w:val="en-US"/>
               </w:rPr>
-              <w:t xml:space="preserve">Overall structure of the </w:t>
-            </w:r>
-            <w:proofErr w:type="gramStart"/>
-            <w:r>
-              <w:rPr>
-                <w:rFonts w:ascii="Calibri" w:hAnsi="Calibri" w:cs="Times New Roman"/>
-                <w:sz w:val="22"/>
-                <w:szCs w:val="22"/>
-                <w:lang w:val="en-US"/>
-              </w:rPr>
-              <w:t>document(</w:t>
-            </w:r>
-            <w:proofErr w:type="gramEnd"/>
-            <w:r>
-              <w:rPr>
-                <w:rFonts w:ascii="Calibri" w:hAnsi="Calibri" w:cs="Times New Roman"/>
-                <w:sz w:val="22"/>
-                <w:szCs w:val="22"/>
-                <w:lang w:val="en-US"/>
-              </w:rPr>
-              <w:t>1.5 </w:t>
-            </w:r>
-            <w:proofErr w:type="spellStart"/>
-            <w:r>
-              <w:rPr>
-                <w:rFonts w:ascii="Calibri" w:hAnsi="Calibri" w:cs="Times New Roman"/>
-                <w:sz w:val="22"/>
-                <w:szCs w:val="22"/>
-                <w:lang w:val="en-US"/>
-              </w:rPr>
-              <w:t>hrs</w:t>
-            </w:r>
-            <w:proofErr w:type="spellEnd"/>
-            <w:r>
-              <w:rPr>
-                <w:rFonts w:ascii="Calibri" w:hAnsi="Calibri" w:cs="Times New Roman"/>
-                <w:sz w:val="22"/>
-                <w:szCs w:val="22"/>
-                <w:lang w:val="en-US"/>
-              </w:rPr>
-              <w:t>), brainstorming sessions(use case diagram sketch, requirements, </w:t>
-            </w:r>
-            <w:proofErr w:type="spellStart"/>
-            <w:r>
-              <w:rPr>
-                <w:rFonts w:ascii="Calibri" w:hAnsi="Calibri" w:cs="Times New Roman"/>
-                <w:sz w:val="22"/>
-                <w:szCs w:val="22"/>
-                <w:lang w:val="en-US"/>
-              </w:rPr>
-              <w:t>Umple</w:t>
-            </w:r>
-            <w:proofErr w:type="spellEnd"/>
-            <w:r>
-              <w:rPr>
-                <w:rFonts w:ascii="Calibri" w:hAnsi="Calibri" w:cs="Times New Roman"/>
-                <w:sz w:val="22"/>
-                <w:szCs w:val="22"/>
-                <w:lang w:val="en-US"/>
-              </w:rPr>
-              <w:t> model sketch)(5hrs), </w:t>
-            </w:r>
-            <w:proofErr w:type="spellStart"/>
-            <w:r>
-              <w:rPr>
-                <w:rFonts w:ascii="Calibri" w:hAnsi="Calibri" w:cs="Times New Roman"/>
-                <w:sz w:val="22"/>
-                <w:szCs w:val="22"/>
-                <w:lang w:val="en-US"/>
-              </w:rPr>
-              <w:t>Umple</w:t>
-            </w:r>
-            <w:proofErr w:type="spellEnd"/>
-            <w:r>
-              <w:rPr>
-                <w:rFonts w:ascii="Calibri" w:hAnsi="Calibri" w:cs="Times New Roman"/>
-                <w:sz w:val="22"/>
-                <w:szCs w:val="22"/>
-                <w:lang w:val="en-US"/>
-              </w:rPr>
-              <w:t> model &amp; class diagram(2hr), editing requirements(1.5hr).  </w:t>
+              <w:t>Overall structure of the document(1.5 hrs), brainstorming sessions(use case diagram sketch, requirements, Umple model sketch)(5hrs), Umple model &amp; class diagram(2hr), editing requirements(1.5hr).  </w:t>
             </w:r>
             <w:r>
               <w:rPr>
@@ -1365,7 +1160,6 @@
                 <w:lang w:val="en-US"/>
               </w:rPr>
             </w:pPr>
-            <w:proofErr w:type="spellStart"/>
             <w:r>
               <w:rPr>
                 <w:rFonts w:ascii="Arial" w:hAnsi="Arial" w:cs="Arial"/>
@@ -1376,19 +1170,7 @@
                 <w:lang w:val="en-US"/>
               </w:rPr>
               <w:lastRenderedPageBreak/>
-              <w:t>Ilana</w:t>
-            </w:r>
-            <w:proofErr w:type="spellEnd"/>
-            <w:r>
-              <w:rPr>
-                <w:rFonts w:ascii="Arial" w:hAnsi="Arial" w:cs="Arial"/>
-                <w:b/>
-                <w:bCs/>
-                <w:sz w:val="22"/>
-                <w:szCs w:val="22"/>
-                <w:lang w:val="en-US"/>
-              </w:rPr>
-              <w:t> </w:t>
+              <w:t>Ilana </w:t>
             </w:r>
           </w:p>
         </w:tc>
@@ -1710,67 +1492,7 @@
                 <w:szCs w:val="22"/>
                 <w:lang w:val="en-US"/>
               </w:rPr>
-              <w:t>Two group meetings consisting of brainstorming sessions on the use case diagrams, requirements and the domain model (5 </w:t>
-            </w:r>
-            <w:proofErr w:type="spellStart"/>
-            <w:r>
-              <w:rPr>
-                <w:rFonts w:ascii="Calibri" w:hAnsi="Calibri" w:cs="Times New Roman"/>
-                <w:sz w:val="22"/>
-                <w:szCs w:val="22"/>
-                <w:lang w:val="en-US"/>
-              </w:rPr>
-              <w:t>hrs</w:t>
-            </w:r>
-            <w:proofErr w:type="spellEnd"/>
-            <w:r>
-              <w:rPr>
-                <w:rFonts w:ascii="Calibri" w:hAnsi="Calibri" w:cs="Times New Roman"/>
-                <w:sz w:val="22"/>
-                <w:szCs w:val="22"/>
-                <w:lang w:val="en-US"/>
-              </w:rPr>
-              <w:t>), activity diagrams (3 </w:t>
-            </w:r>
-            <w:proofErr w:type="spellStart"/>
-            <w:r>
-              <w:rPr>
-                <w:rFonts w:ascii="Calibri" w:hAnsi="Calibri" w:cs="Times New Roman"/>
-                <w:sz w:val="22"/>
-                <w:szCs w:val="22"/>
-                <w:lang w:val="en-US"/>
-              </w:rPr>
-              <w:t>hrs</w:t>
-            </w:r>
-            <w:proofErr w:type="spellEnd"/>
-            <w:r>
-              <w:rPr>
-                <w:rFonts w:ascii="Calibri" w:hAnsi="Calibri" w:cs="Times New Roman"/>
-                <w:sz w:val="22"/>
-                <w:szCs w:val="22"/>
-                <w:lang w:val="en-US"/>
-              </w:rPr>
-              <w:t>), various help and editing (3 </w:t>
-            </w:r>
-            <w:proofErr w:type="spellStart"/>
-            <w:r>
-              <w:rPr>
-                <w:rFonts w:ascii="Calibri" w:hAnsi="Calibri" w:cs="Times New Roman"/>
-                <w:sz w:val="22"/>
-                <w:szCs w:val="22"/>
-                <w:lang w:val="en-US"/>
-              </w:rPr>
-              <w:t>hrs</w:t>
-            </w:r>
-            <w:proofErr w:type="spellEnd"/>
-            <w:r>
-              <w:rPr>
-                <w:rFonts w:ascii="Calibri" w:hAnsi="Calibri" w:cs="Times New Roman"/>
-                <w:sz w:val="22"/>
-                <w:szCs w:val="22"/>
-                <w:lang w:val="en-US"/>
-              </w:rPr>
-              <w:t>) </w:t>
+              <w:t>Two group meetings consisting of brainstorming sessions on the use case diagrams, requirements and the domain model (5 hrs), activity diagrams (3 hrs), various help and editing (3 hrs) </w:t>
             </w:r>
             <w:r>
               <w:rPr>
@@ -2013,7 +1735,6 @@
                 <w:lang w:val="en-US"/>
               </w:rPr>
             </w:pPr>
-            <w:proofErr w:type="spellStart"/>
             <w:r>
               <w:rPr>
                 <w:rFonts w:ascii="Arial" w:hAnsi="Arial" w:cs="Arial"/>
@@ -2023,19 +1744,7 @@
                 <w:szCs w:val="22"/>
                 <w:lang w:val="en-US"/>
               </w:rPr>
-              <w:t>Asma</w:t>
-            </w:r>
-            <w:proofErr w:type="spellEnd"/>
-            <w:r>
-              <w:rPr>
-                <w:rFonts w:ascii="Arial" w:hAnsi="Arial" w:cs="Arial"/>
-                <w:b/>
-                <w:bCs/>
-                <w:sz w:val="22"/>
-                <w:szCs w:val="22"/>
-                <w:lang w:val="en-US"/>
-              </w:rPr>
-              <w:t> </w:t>
+              <w:t>Asma </w:t>
             </w:r>
           </w:p>
         </w:tc>
@@ -2237,7 +1946,6 @@
                 <w:lang w:val="en-US"/>
               </w:rPr>
             </w:pPr>
-            <w:proofErr w:type="spellStart"/>
             <w:r>
               <w:rPr>
                 <w:rFonts w:ascii="Arial" w:hAnsi="Arial" w:cs="Arial"/>
@@ -2247,19 +1955,7 @@
                 <w:szCs w:val="22"/>
                 <w:lang w:val="en-US"/>
               </w:rPr>
-              <w:t>Ilana</w:t>
-            </w:r>
-            <w:proofErr w:type="spellEnd"/>
-            <w:r>
-              <w:rPr>
-                <w:rFonts w:ascii="Arial" w:hAnsi="Arial" w:cs="Arial"/>
-                <w:b/>
-                <w:bCs/>
-                <w:sz w:val="22"/>
-                <w:szCs w:val="22"/>
-                <w:lang w:val="en-US"/>
-              </w:rPr>
-              <w:t> </w:t>
+              <w:t>Ilana </w:t>
             </w:r>
           </w:p>
         </w:tc>
@@ -2984,27 +2680,7 @@
           <w:szCs w:val="22"/>
           <w:lang w:val="en-US"/>
         </w:rPr>
-        <w:t>the project description document, these are the users with access to the </w:t>
-      </w:r>
-      <w:proofErr w:type="spellStart"/>
-      <w:r>
-        <w:rPr>
-          <w:rFonts w:ascii="Calibri" w:hAnsi="Calibri" w:cs="Arial"/>
-          <w:sz w:val="22"/>
-          <w:szCs w:val="22"/>
-          <w:lang w:val="en-US"/>
-        </w:rPr>
-        <w:t>TreePLE</w:t>
-      </w:r>
-      <w:proofErr w:type="spellEnd"/>
-      <w:r>
-        <w:rPr>
-          <w:rFonts w:ascii="Calibri" w:hAnsi="Calibri" w:cs="Arial"/>
-          <w:sz w:val="22"/>
-          <w:szCs w:val="22"/>
-          <w:lang w:val="en-US"/>
-        </w:rPr>
-        <w:t> from the android application.  </w:t>
+        <w:t>the project description document, these are the users with access to the TreePLE from the android application.  </w:t>
       </w:r>
     </w:p>
     <w:p>
@@ -3054,27 +2730,7 @@
           <w:szCs w:val="22"/>
           <w:lang w:val="en-US"/>
         </w:rPr>
-        <w:t>Only the Professionals, however, have access to the </w:t>
-      </w:r>
-      <w:proofErr w:type="spellStart"/>
-      <w:r>
-        <w:rPr>
-          <w:rFonts w:ascii="Calibri" w:hAnsi="Calibri" w:cs="Arial"/>
-          <w:sz w:val="22"/>
-          <w:szCs w:val="22"/>
-          <w:lang w:val="en-US"/>
-        </w:rPr>
-        <w:t>TreePLE</w:t>
-      </w:r>
-      <w:proofErr w:type="spellEnd"/>
-      <w:r>
-        <w:rPr>
-          <w:rFonts w:ascii="Calibri" w:hAnsi="Calibri" w:cs="Arial"/>
-          <w:sz w:val="22"/>
-          <w:szCs w:val="22"/>
-          <w:lang w:val="en-US"/>
-        </w:rPr>
-        <w:t> system from the Web front end, as indicated in the Web use case diagram.  </w:t>
+        <w:t>Only the Professionals, however, have access to the TreePLE system from the Web front end, as indicated in the Web use case diagram.  </w:t>
       </w:r>
     </w:p>
     <w:p>
@@ -3180,27 +2836,7 @@
           <w:szCs w:val="22"/>
           <w:lang w:val="en-US"/>
         </w:rPr>
-        <w:t xml:space="preserve">This log in allows us authenticate the user. Moreover, since it is required that only local residents can mark tree as planted or </w:t>
-      </w:r>
-      <w:proofErr w:type="spellStart"/>
-      <w:r>
-        <w:rPr>
-          <w:rFonts w:ascii="Calibri" w:hAnsi="Calibri" w:cs="Arial"/>
-          <w:sz w:val="22"/>
-          <w:szCs w:val="22"/>
-          <w:lang w:val="en-US"/>
-        </w:rPr>
-        <w:t>cutdown</w:t>
-      </w:r>
-      <w:proofErr w:type="spellEnd"/>
-      <w:r>
-        <w:rPr>
-          <w:rFonts w:ascii="Calibri" w:hAnsi="Calibri" w:cs="Arial"/>
-          <w:sz w:val="22"/>
-          <w:szCs w:val="22"/>
-          <w:lang w:val="en-US"/>
-        </w:rPr>
-        <w:t>, it also allows us validate the location of the user and the ownership of a tree by the user. </w:t>
+        <w:t>This log in allows us authenticate the user. Moreover, since it is required that only local residents can mark tree as planted or cutdown, it also allows us validate the location of the user and the ownership of a tree by the user. </w:t>
       </w:r>
     </w:p>
     <w:p>
@@ -3404,16 +3040,8 @@
         <w:rPr>
           <w:rFonts w:ascii="Calibri" w:hAnsi="Calibri" w:cs="Arial"/>
         </w:rPr>
-        <w:t xml:space="preserve">Change Local class to </w:t>
-      </w:r>
-      <w:proofErr w:type="spellStart"/>
-      <w:r>
-        <w:rPr>
-          <w:rFonts w:ascii="Calibri" w:hAnsi="Calibri" w:cs="Arial"/>
-        </w:rPr>
-        <w:t>LocalResident</w:t>
-      </w:r>
-      <w:proofErr w:type="spellEnd"/>
+        <w:t>Change Local class to LocalResident</w:t>
+      </w:r>
     </w:p>
     <w:p>
       <w:pPr>
@@ -3431,16 +3059,8 @@
         <w:rPr>
           <w:rFonts w:ascii="Calibri" w:hAnsi="Calibri" w:cs="Arial"/>
         </w:rPr>
-        <w:t xml:space="preserve">Change Report class to </w:t>
-      </w:r>
-      <w:proofErr w:type="spellStart"/>
-      <w:r>
-        <w:rPr>
-          <w:rFonts w:ascii="Calibri" w:hAnsi="Calibri" w:cs="Arial"/>
-        </w:rPr>
-        <w:t>SustainabilityReport</w:t>
-      </w:r>
-      <w:proofErr w:type="spellEnd"/>
+        <w:t>Change Report class to SustainabilityReport</w:t>
+      </w:r>
     </w:p>
     <w:p>
       <w:pPr>
@@ -3464,30 +3084,8 @@
         <w:rPr>
           <w:rFonts w:ascii="Calibri" w:hAnsi="Calibri" w:cs="Arial"/>
         </w:rPr>
-        <w:t xml:space="preserve"> with multiplicity 4: associate to </w:t>
-      </w:r>
-      <w:proofErr w:type="spellStart"/>
-      <w:r>
-        <w:rPr>
-          <w:rFonts w:ascii="Calibri" w:hAnsi="Calibri" w:cs="Arial"/>
-        </w:rPr>
-        <w:t>LocalResident</w:t>
-      </w:r>
-      <w:proofErr w:type="spellEnd"/>
-      <w:r>
-        <w:rPr>
-          <w:rFonts w:ascii="Calibri" w:hAnsi="Calibri" w:cs="Arial"/>
-        </w:rPr>
-        <w:t xml:space="preserve"> and </w:t>
-      </w:r>
-      <w:proofErr w:type="spellStart"/>
-      <w:r>
-        <w:rPr>
-          <w:rFonts w:ascii="Calibri" w:hAnsi="Calibri" w:cs="Arial"/>
-        </w:rPr>
-        <w:t>SustainabilityReport</w:t>
-      </w:r>
-      <w:proofErr w:type="spellEnd"/>
+        <w:t xml:space="preserve"> with multiplicity 4: associate to LocalResident and SustainabilityReport</w:t>
+      </w:r>
     </w:p>
     <w:p>
       <w:pPr>
@@ -3575,42 +3173,12 @@
         </w:rPr>
         <w:t xml:space="preserve">Associate to tree: </w:t>
       </w:r>
-      <w:proofErr w:type="spellStart"/>
-      <w:r>
-        <w:rPr>
-          <w:rFonts w:ascii="Calibri" w:hAnsi="Calibri" w:cs="Arial"/>
-        </w:rPr>
-        <w:t>existingTrees</w:t>
-      </w:r>
-      <w:proofErr w:type="spellEnd"/>
-      <w:r>
-        <w:rPr>
-          <w:rFonts w:ascii="Calibri" w:hAnsi="Calibri" w:cs="Arial"/>
-        </w:rPr>
-        <w:t xml:space="preserve">, </w:t>
-      </w:r>
-      <w:proofErr w:type="spellStart"/>
-      <w:r>
-        <w:rPr>
-          <w:rFonts w:ascii="Calibri" w:hAnsi="Calibri" w:cs="Arial"/>
-        </w:rPr>
-        <w:t>treesToCutDown</w:t>
-      </w:r>
-      <w:proofErr w:type="spellEnd"/>
-      <w:r>
-        <w:rPr>
-          <w:rFonts w:ascii="Calibri" w:hAnsi="Calibri" w:cs="Arial"/>
-        </w:rPr>
-        <w:t xml:space="preserve">, </w:t>
-      </w:r>
-      <w:proofErr w:type="spellStart"/>
-      <w:r>
-        <w:rPr>
-          <w:rFonts w:ascii="Calibri" w:hAnsi="Calibri" w:cs="Arial"/>
-        </w:rPr>
-        <w:t>treesToPlant</w:t>
-      </w:r>
-      <w:proofErr w:type="spellEnd"/>
+      <w:r>
+        <w:rPr>
+          <w:rFonts w:ascii="Calibri" w:hAnsi="Calibri" w:cs="Arial"/>
+        </w:rPr>
+        <w:t>existingTrees, treesToCutDown, treesToPlant</w:t>
+      </w:r>
     </w:p>
     <w:p>
       <w:pPr>
@@ -3624,19 +3192,11 @@
           <w:rFonts w:ascii="Calibri" w:hAnsi="Calibri" w:cs="Arial"/>
         </w:rPr>
       </w:pPr>
-      <w:proofErr w:type="spellStart"/>
-      <w:r>
-        <w:rPr>
-          <w:rFonts w:ascii="Calibri" w:hAnsi="Calibri" w:cs="Arial"/>
-        </w:rPr>
-        <w:t>Associtating</w:t>
-      </w:r>
-      <w:proofErr w:type="spellEnd"/>
-      <w:r>
-        <w:rPr>
-          <w:rFonts w:ascii="Calibri" w:hAnsi="Calibri" w:cs="Arial"/>
-        </w:rPr>
-        <w:t xml:space="preserve"> new Municipality class to Forecast class</w:t>
+      <w:r>
+        <w:rPr>
+          <w:rFonts w:ascii="Calibri" w:hAnsi="Calibri" w:cs="Arial"/>
+        </w:rPr>
+        <w:t>Associtating new Municipality class to Forecast class</w:t>
       </w:r>
     </w:p>
     <w:p>
@@ -3665,7 +3225,6 @@
           <w:rFonts w:ascii="Calibri" w:hAnsi="Calibri" w:cs="Arial"/>
         </w:rPr>
       </w:pPr>
-      <w:proofErr w:type="spellStart"/>
       <w:r>
         <w:rPr>
           <w:rFonts w:ascii="Calibri" w:hAnsi="Calibri" w:cs="Arial"/>
@@ -3674,7 +3233,6 @@
         </w:rPr>
         <w:t>todo</w:t>
       </w:r>
-      <w:proofErr w:type="spellEnd"/>
     </w:p>
     <w:p>
       <w:pPr>
@@ -3902,27 +3460,7 @@
           <w:szCs w:val="22"/>
           <w:lang w:val="en-US"/>
         </w:rPr>
-        <w:t xml:space="preserve">: </w:t>
-      </w:r>
-      <w:proofErr w:type="spellStart"/>
-      <w:r>
-        <w:rPr>
-          <w:rFonts w:ascii="Arial" w:hAnsi="Arial" w:cs="Arial"/>
-          <w:sz w:val="22"/>
-          <w:szCs w:val="22"/>
-          <w:lang w:val="en-US"/>
-        </w:rPr>
-        <w:t>Trottier</w:t>
-      </w:r>
-      <w:proofErr w:type="spellEnd"/>
-      <w:r>
-        <w:rPr>
-          <w:rFonts w:ascii="Arial" w:hAnsi="Arial" w:cs="Arial"/>
-          <w:sz w:val="22"/>
-          <w:szCs w:val="22"/>
-          <w:lang w:val="en-US"/>
-        </w:rPr>
-        <w:t xml:space="preserve"> 5103 </w:t>
+        <w:t>: Trottier 5103 </w:t>
       </w:r>
     </w:p>
     <w:p>
@@ -4379,27 +3917,7 @@
           <w:szCs w:val="22"/>
           <w:lang w:val="en-US"/>
         </w:rPr>
-        <w:t> </w:t>
-      </w:r>
-      <w:proofErr w:type="spellStart"/>
-      <w:r>
-        <w:rPr>
-          <w:rFonts w:ascii="Arial" w:hAnsi="Arial" w:cs="Arial"/>
-          <w:sz w:val="22"/>
-          <w:szCs w:val="22"/>
-          <w:lang w:val="en-US"/>
-        </w:rPr>
-        <w:t>Trottier</w:t>
-      </w:r>
-      <w:proofErr w:type="spellEnd"/>
-      <w:r>
-        <w:rPr>
-          <w:rFonts w:ascii="Arial" w:hAnsi="Arial" w:cs="Arial"/>
-          <w:sz w:val="22"/>
-          <w:szCs w:val="22"/>
-          <w:lang w:val="en-US"/>
-        </w:rPr>
-        <w:t xml:space="preserve"> 5103 </w:t>
+        <w:t> Trottier 5103 </w:t>
       </w:r>
     </w:p>
     <w:p>
@@ -4664,7 +4182,6 @@
         </w:rPr>
         <w:t>Finished domain model and began defining it with </w:t>
       </w:r>
-      <w:proofErr w:type="spellStart"/>
       <w:r>
         <w:rPr>
           <w:rFonts w:ascii="Arial" w:hAnsi="Arial" w:cs="Arial"/>
@@ -4676,7 +4193,6 @@
         </w:rPr>
         <w:t>Umple</w:t>
       </w:r>
-      <w:proofErr w:type="spellEnd"/>
       <w:r>
         <w:rPr>
           <w:rFonts w:ascii="Arial" w:hAnsi="Arial" w:cs="Arial"/>
@@ -4802,7 +4318,6 @@
         </w:rPr>
         <w:t>Convert hand-written use case diagrams to digital format: </w:t>
       </w:r>
-      <w:proofErr w:type="spellStart"/>
       <w:r>
         <w:rPr>
           <w:rFonts w:ascii="Arial" w:hAnsi="Arial" w:cs="Arial"/>
@@ -4814,7 +4329,6 @@
         </w:rPr>
         <w:t>Ilana</w:t>
       </w:r>
-      <w:proofErr w:type="spellEnd"/>
       <w:r>
         <w:rPr>
           <w:rFonts w:ascii="Arial" w:hAnsi="Arial" w:cs="Arial"/>
@@ -4847,29 +4361,8 @@
           <w:szCs w:val="22"/>
           <w:lang w:val="en-US"/>
         </w:rPr>
-        <w:t>Convert domain model into </w:t>
-      </w:r>
-      <w:proofErr w:type="spellStart"/>
-      <w:r>
-        <w:rPr>
-          <w:rFonts w:ascii="Arial" w:hAnsi="Arial" w:cs="Arial"/>
-          <w:sz w:val="22"/>
-          <w:szCs w:val="22"/>
-          <w:lang w:val="en-US"/>
-        </w:rPr>
-        <w:t>Umple</w:t>
-      </w:r>
-      <w:proofErr w:type="spellEnd"/>
-      <w:r>
-        <w:rPr>
-          <w:rFonts w:ascii="Arial" w:hAnsi="Arial" w:cs="Arial"/>
-          <w:sz w:val="22"/>
-          <w:szCs w:val="22"/>
-          <w:lang w:val="en-US"/>
-        </w:rPr>
-        <w:t>: </w:t>
-      </w:r>
-      <w:proofErr w:type="spellStart"/>
+        <w:t>Convert domain model into Umple: </w:t>
+      </w:r>
       <w:r>
         <w:rPr>
           <w:rFonts w:ascii="Arial" w:hAnsi="Arial" w:cs="Arial"/>
@@ -4881,7 +4374,6 @@
         </w:rPr>
         <w:t>Asma</w:t>
       </w:r>
-      <w:proofErr w:type="spellEnd"/>
       <w:r>
         <w:rPr>
           <w:rFonts w:ascii="Arial" w:hAnsi="Arial" w:cs="Arial"/>
@@ -4916,7 +4408,6 @@
         </w:rPr>
         <w:t>Change format of requirements to table + trace them to use cases: </w:t>
       </w:r>
-      <w:proofErr w:type="spellStart"/>
       <w:r>
         <w:rPr>
           <w:rFonts w:ascii="Arial" w:hAnsi="Arial" w:cs="Arial"/>
@@ -4928,7 +4419,6 @@
         </w:rPr>
         <w:t>Asma</w:t>
       </w:r>
-      <w:proofErr w:type="spellEnd"/>
       <w:r>
         <w:rPr>
           <w:rFonts w:ascii="Arial" w:hAnsi="Arial" w:cs="Arial"/>
@@ -5008,7 +4498,6 @@
         </w:rPr>
         <w:t>Create domain-level state-chart: </w:t>
       </w:r>
-      <w:proofErr w:type="spellStart"/>
       <w:r>
         <w:rPr>
           <w:rFonts w:ascii="Arial" w:hAnsi="Arial" w:cs="Arial"/>
@@ -5020,7 +4509,6 @@
         </w:rPr>
         <w:t>Ilana</w:t>
       </w:r>
-      <w:proofErr w:type="spellEnd"/>
       <w:r>
         <w:rPr>
           <w:rFonts w:ascii="Arial" w:hAnsi="Arial" w:cs="Arial"/>
@@ -5348,21 +4836,7 @@
         <w:rPr>
           <w:rFonts w:ascii="Arial" w:hAnsi="Arial" w:cs="Arial"/>
         </w:rPr>
-        <w:t xml:space="preserve">: </w:t>
-      </w:r>
-      <w:proofErr w:type="spellStart"/>
-      <w:r>
-        <w:rPr>
-          <w:rFonts w:ascii="Arial" w:hAnsi="Arial" w:cs="Arial"/>
-        </w:rPr>
-        <w:t>Trottier</w:t>
-      </w:r>
-      <w:proofErr w:type="spellEnd"/>
-      <w:r>
-        <w:rPr>
-          <w:rFonts w:ascii="Arial" w:hAnsi="Arial" w:cs="Arial"/>
-        </w:rPr>
-        <w:t xml:space="preserve"> Building, Room 5106</w:t>
+        <w:t>: Trottier Building, Room 5106</w:t>
       </w:r>
       <w:r>
         <w:rPr>
@@ -5686,21 +5160,49 @@
         <w:rPr>
           <w:rFonts w:ascii="Arial" w:hAnsi="Arial" w:cs="Arial"/>
         </w:rPr>
+        <w:t> Trottier Building, Room 5106</w:t>
+      </w:r>
+      <w:r>
+        <w:rPr>
+          <w:rFonts w:ascii="Arial" w:hAnsi="Arial" w:cs="Arial"/>
+        </w:rPr>
         <w:t> </w:t>
       </w:r>
-      <w:proofErr w:type="spellStart"/>
-      <w:r>
-        <w:rPr>
-          <w:rFonts w:ascii="Arial" w:hAnsi="Arial" w:cs="Arial"/>
-        </w:rPr>
-        <w:t>Trottier</w:t>
-      </w:r>
-      <w:proofErr w:type="spellEnd"/>
-      <w:r>
-        <w:rPr>
-          <w:rFonts w:ascii="Arial" w:hAnsi="Arial" w:cs="Arial"/>
-        </w:rPr>
-        <w:t xml:space="preserve"> Building, Room 5106</w:t>
+    </w:p>
+    <w:p>
+      <w:pPr>
+        <w:textAlignment w:val="baseline"/>
+        <w:rPr>
+          <w:rFonts w:ascii="Calibri" w:hAnsi="Calibri" w:cs="Times New Roman"/>
+        </w:rPr>
+      </w:pPr>
+      <w:r>
+        <w:rPr>
+          <w:rFonts w:ascii="Arial" w:hAnsi="Arial" w:cs="Arial"/>
+          <w:u w:val="single"/>
+        </w:rPr>
+        <w:t>Purpose:</w:t>
+      </w:r>
+      <w:r>
+        <w:rPr>
+          <w:rFonts w:ascii="Arial" w:hAnsi="Arial" w:cs="Arial"/>
+        </w:rPr>
+        <w:t xml:space="preserve"> Completing 40% of deliverable 2: Architecture and Detailed Design </w:t>
+      </w:r>
+    </w:p>
+    <w:p>
+      <w:pPr>
+        <w:textAlignment w:val="baseline"/>
+        <w:rPr>
+          <w:rFonts w:ascii="Calibri" w:hAnsi="Calibri" w:cs="Times New Roman"/>
+        </w:rPr>
+      </w:pPr>
+      <w:r>
+        <w:rPr>
+          <w:rFonts w:ascii="Arial" w:hAnsi="Arial" w:cs="Arial"/>
+          <w:u w:val="single"/>
+        </w:rPr>
+        <w:t>Members:</w:t>
       </w:r>
       <w:r>
         <w:rPr>
@@ -5708,70 +5210,12 @@
         </w:rPr>
         <w:t> </w:t>
       </w:r>
-    </w:p>
-    <w:p>
-      <w:pPr>
-        <w:textAlignment w:val="baseline"/>
-        <w:rPr>
-          <w:rFonts w:ascii="Calibri" w:hAnsi="Calibri" w:cs="Times New Roman"/>
-        </w:rPr>
-      </w:pPr>
-      <w:r>
-        <w:rPr>
-          <w:rFonts w:ascii="Arial" w:hAnsi="Arial" w:cs="Arial"/>
-          <w:u w:val="single"/>
-        </w:rPr>
-        <w:t>Purpose:</w:t>
-      </w:r>
-      <w:r>
-        <w:rPr>
-          <w:rFonts w:ascii="Arial" w:hAnsi="Arial" w:cs="Arial"/>
-        </w:rPr>
-        <w:t xml:space="preserve"> Completing 40% of deliverable 2: Architecture and Detailed Design </w:t>
-      </w:r>
-    </w:p>
-    <w:p>
-      <w:pPr>
-        <w:textAlignment w:val="baseline"/>
-        <w:rPr>
-          <w:rFonts w:ascii="Calibri" w:hAnsi="Calibri" w:cs="Times New Roman"/>
-        </w:rPr>
-      </w:pPr>
-      <w:r>
-        <w:rPr>
-          <w:rFonts w:ascii="Arial" w:hAnsi="Arial" w:cs="Arial"/>
-          <w:u w:val="single"/>
-        </w:rPr>
-        <w:t>Members:</w:t>
-      </w:r>
-      <w:r>
-        <w:rPr>
-          <w:rFonts w:ascii="Arial" w:hAnsi="Arial" w:cs="Arial"/>
-        </w:rPr>
-        <w:t> </w:t>
-      </w:r>
-      <w:proofErr w:type="spellStart"/>
-      <w:r>
-        <w:rPr>
-          <w:rFonts w:ascii="Arial" w:hAnsi="Arial" w:cs="Arial"/>
-        </w:rPr>
-        <w:t>Ilana</w:t>
-      </w:r>
-      <w:proofErr w:type="spellEnd"/>
-      <w:r>
-        <w:rPr>
-          <w:rFonts w:ascii="Arial" w:hAnsi="Arial" w:cs="Arial"/>
-        </w:rPr>
-        <w:t xml:space="preserve">, Thomas, Diana, </w:t>
-      </w:r>
-      <w:proofErr w:type="spellStart"/>
-      <w:r>
-        <w:rPr>
-          <w:rFonts w:ascii="Arial" w:hAnsi="Arial" w:cs="Arial"/>
-        </w:rPr>
-        <w:t>Asma</w:t>
-      </w:r>
-      <w:proofErr w:type="spellEnd"/>
+      <w:r>
+        <w:rPr>
+          <w:rFonts w:ascii="Arial" w:hAnsi="Arial" w:cs="Arial"/>
+        </w:rPr>
+        <w:t>Ilana, Thomas, Diana, Asma</w:t>
+      </w:r>
     </w:p>
     <w:p>
       <w:pPr>
@@ -5851,16 +5295,8 @@
         <w:rPr>
           <w:rFonts w:ascii="Calibri" w:hAnsi="Calibri" w:cs="Times New Roman"/>
         </w:rPr>
-        <w:t xml:space="preserve">Creating docs in </w:t>
-      </w:r>
-      <w:proofErr w:type="spellStart"/>
-      <w:r>
-        <w:rPr>
-          <w:rFonts w:ascii="Calibri" w:hAnsi="Calibri" w:cs="Times New Roman"/>
-        </w:rPr>
-        <w:t>github</w:t>
-      </w:r>
-      <w:proofErr w:type="spellEnd"/>
+        <w:t>Creating docs in github</w:t>
+      </w:r>
     </w:p>
     <w:p>
       <w:pPr>
@@ -5916,21 +5352,7 @@
         <w:rPr>
           <w:rFonts w:ascii="Calibri" w:hAnsi="Calibri" w:cs="Times New Roman"/>
         </w:rPr>
-        <w:t xml:space="preserve">Generated java code </w:t>
-      </w:r>
-      <w:proofErr w:type="gramStart"/>
-      <w:r>
-        <w:rPr>
-          <w:rFonts w:ascii="Calibri" w:hAnsi="Calibri" w:cs="Times New Roman"/>
-        </w:rPr>
-        <w:t>from .ump</w:t>
-      </w:r>
-      <w:proofErr w:type="gramEnd"/>
-      <w:r>
-        <w:rPr>
-          <w:rFonts w:ascii="Calibri" w:hAnsi="Calibri" w:cs="Times New Roman"/>
-        </w:rPr>
-        <w:t xml:space="preserve"> file with updated domain model</w:t>
+        <w:t>Generated java code from .ump file with updated domain model</w:t>
       </w:r>
     </w:p>
     <w:p>
@@ -5949,16 +5371,8 @@
         <w:rPr>
           <w:rFonts w:ascii="Calibri" w:hAnsi="Calibri" w:cs="Times New Roman"/>
         </w:rPr>
-        <w:t xml:space="preserve">Created project in eclipse and linked it to </w:t>
-      </w:r>
-      <w:proofErr w:type="spellStart"/>
-      <w:r>
-        <w:rPr>
-          <w:rFonts w:ascii="Calibri" w:hAnsi="Calibri" w:cs="Times New Roman"/>
-        </w:rPr>
-        <w:t>gihub</w:t>
-      </w:r>
-      <w:proofErr w:type="spellEnd"/>
+        <w:t>Created project in eclipse and linked it to gihub</w:t>
+      </w:r>
     </w:p>
     <w:p>
       <w:pPr>
@@ -6112,7 +5526,13 @@
         <w:rPr>
           <w:rFonts w:ascii="Arial" w:hAnsi="Arial" w:cs="Arial"/>
         </w:rPr>
-        <w:t>21:00</w:t>
+        <w:t>22:3</w:t>
+      </w:r>
+      <w:r>
+        <w:rPr>
+          <w:rFonts w:ascii="Arial" w:hAnsi="Arial" w:cs="Arial"/>
+        </w:rPr>
+        <w:t>0</w:t>
       </w:r>
       <w:r>
         <w:rPr>
@@ -6124,7 +5544,15 @@
         <w:rPr>
           <w:rFonts w:ascii="Arial" w:hAnsi="Arial" w:cs="Arial"/>
         </w:rPr>
-        <w:t>4.5 hours</w:t>
+        <w:t>6</w:t>
+      </w:r>
+      <w:bookmarkStart w:id="0" w:name="_GoBack"/>
+      <w:bookmarkEnd w:id="0"/>
+      <w:r>
+        <w:rPr>
+          <w:rFonts w:ascii="Arial" w:hAnsi="Arial" w:cs="Arial"/>
+        </w:rPr>
+        <w:t xml:space="preserve"> hours</w:t>
       </w:r>
     </w:p>
     <w:p>
@@ -6156,21 +5584,7 @@
         <w:rPr>
           <w:rFonts w:ascii="Arial" w:hAnsi="Arial" w:cs="Arial"/>
         </w:rPr>
-        <w:t xml:space="preserve">McConnell, 627 + </w:t>
-      </w:r>
-      <w:proofErr w:type="spellStart"/>
-      <w:r>
-        <w:rPr>
-          <w:rFonts w:ascii="Arial" w:hAnsi="Arial" w:cs="Arial"/>
-        </w:rPr>
-        <w:t>Schulich</w:t>
-      </w:r>
-      <w:proofErr w:type="spellEnd"/>
-      <w:r>
-        <w:rPr>
-          <w:rFonts w:ascii="Arial" w:hAnsi="Arial" w:cs="Arial"/>
-        </w:rPr>
-        <w:t xml:space="preserve"> 5</w:t>
+        <w:t>McConnell, 627 + Schulich 5</w:t>
       </w:r>
       <w:r>
         <w:rPr>
@@ -6403,39 +5817,11 @@
           <w:rFonts w:ascii="Calibri" w:hAnsi="Calibri" w:cs="Times New Roman"/>
         </w:rPr>
       </w:pPr>
-      <w:proofErr w:type="gramStart"/>
       <w:r>
         <w:rPr>
           <w:rFonts w:ascii="Helvetica" w:hAnsi="Helvetica" w:cs="Helvetica"/>
         </w:rPr>
-        <w:t>ca.mcgill</w:t>
-      </w:r>
-      <w:proofErr w:type="gramEnd"/>
-      <w:r>
-        <w:rPr>
-          <w:rFonts w:ascii="Helvetica" w:hAnsi="Helvetica" w:cs="Helvetica"/>
-        </w:rPr>
-        <w:t>.ecse321.TreePLE.model</w:t>
-      </w:r>
-      <w:r>
-        <w:rPr>
-          <w:rFonts w:ascii="Helvetica" w:hAnsi="Helvetica" w:cs="Helvetica"/>
-        </w:rPr>
-        <w:t xml:space="preserve"> instead of </w:t>
-      </w:r>
-      <w:proofErr w:type="spellStart"/>
-      <w:r>
-        <w:rPr>
-          <w:rFonts w:ascii="Helvetica" w:hAnsi="Helvetica" w:cs="Helvetica"/>
-        </w:rPr>
-        <w:t>TreePLE.model</w:t>
-      </w:r>
-      <w:proofErr w:type="spellEnd"/>
-      <w:r>
-        <w:rPr>
-          <w:rFonts w:ascii="Helvetica" w:hAnsi="Helvetica" w:cs="Helvetica"/>
-        </w:rPr>
-        <w:t xml:space="preserve"> is best practice</w:t>
+        <w:t>ca.mcgill.ecse321.TreePLE.model instead of TreePLE.model is best practice</w:t>
       </w:r>
     </w:p>
     <w:p>
@@ -6469,19 +5855,11 @@
           <w:rFonts w:ascii="Calibri" w:hAnsi="Calibri" w:cs="Times New Roman"/>
         </w:rPr>
       </w:pPr>
-      <w:proofErr w:type="spellStart"/>
       <w:r>
         <w:rPr>
           <w:rFonts w:ascii="Helvetica" w:hAnsi="Helvetica" w:cs="Helvetica"/>
         </w:rPr>
-        <w:t>Shulich</w:t>
-      </w:r>
-      <w:proofErr w:type="spellEnd"/>
-      <w:r>
-        <w:rPr>
-          <w:rFonts w:ascii="Helvetica" w:hAnsi="Helvetica" w:cs="Helvetica"/>
-        </w:rPr>
-        <w:t xml:space="preserve"> group meeting</w:t>
+        <w:t>Shulich group meeting</w:t>
       </w:r>
     </w:p>
     <w:p>
@@ -6513,8 +5891,6 @@
           <w:szCs w:val="32"/>
         </w:rPr>
       </w:pPr>
-      <w:bookmarkStart w:id="0" w:name="_GoBack"/>
-      <w:bookmarkEnd w:id="0"/>
     </w:p>
     <w:p>
       <w:pPr>
@@ -6648,21 +6024,7 @@
         <w:rPr>
           <w:rFonts w:ascii="Arial" w:hAnsi="Arial" w:cs="Arial"/>
         </w:rPr>
-        <w:t> </w:t>
-      </w:r>
-      <w:proofErr w:type="spellStart"/>
-      <w:r>
-        <w:rPr>
-          <w:rFonts w:ascii="Arial" w:hAnsi="Arial" w:cs="Arial"/>
-        </w:rPr>
-        <w:t>Trottier</w:t>
-      </w:r>
-      <w:proofErr w:type="spellEnd"/>
-      <w:r>
-        <w:rPr>
-          <w:rFonts w:ascii="Arial" w:hAnsi="Arial" w:cs="Arial"/>
-        </w:rPr>
-        <w:t xml:space="preserve"> Building, Room </w:t>
+        <w:t xml:space="preserve"> Trottier Building, Room </w:t>
       </w:r>
       <w:r>
         <w:rPr>
@@ -6887,21 +6249,7 @@
         <w:rPr>
           <w:rFonts w:ascii="Arial" w:hAnsi="Arial" w:cs="Arial"/>
         </w:rPr>
-        <w:t> </w:t>
-      </w:r>
-      <w:proofErr w:type="spellStart"/>
-      <w:r>
-        <w:rPr>
-          <w:rFonts w:ascii="Arial" w:hAnsi="Arial" w:cs="Arial"/>
-        </w:rPr>
-        <w:t>Trottier</w:t>
-      </w:r>
-      <w:proofErr w:type="spellEnd"/>
-      <w:r>
-        <w:rPr>
-          <w:rFonts w:ascii="Arial" w:hAnsi="Arial" w:cs="Arial"/>
-        </w:rPr>
-        <w:t xml:space="preserve"> Building, Room </w:t>
+        <w:t xml:space="preserve"> Trottier Building, Room </w:t>
       </w:r>
       <w:r>
         <w:rPr>

</xml_diff>

<commit_message>
updating progress report for individual hours
</commit_message>
<xml_diff>
--- a/ProgressReport.docx
+++ b/ProgressReport.docx
@@ -1625,8 +1625,6 @@
                 <w:rFonts w:ascii="Arial" w:hAnsi="Arial" w:cs="Arial"/>
                 <w:b/>
                 <w:bCs/>
-                <w:sz w:val="22"/>
-                <w:szCs w:val="22"/>
                 <w:lang w:val="en-US"/>
               </w:rPr>
               <w:t>Members </w:t>
@@ -1662,8 +1660,6 @@
                 <w:rFonts w:ascii="Arial" w:hAnsi="Arial" w:cs="Arial"/>
                 <w:b/>
                 <w:bCs/>
-                <w:sz w:val="22"/>
-                <w:szCs w:val="22"/>
                 <w:lang w:val="en-US"/>
               </w:rPr>
               <w:t>Hours </w:t>
@@ -1699,8 +1695,6 @@
                 <w:rFonts w:ascii="Arial" w:hAnsi="Arial" w:cs="Arial"/>
                 <w:b/>
                 <w:bCs/>
-                <w:sz w:val="22"/>
-                <w:szCs w:val="22"/>
                 <w:lang w:val="en-US"/>
               </w:rPr>
               <w:t>Summary </w:t>
@@ -1740,8 +1734,6 @@
                 <w:rFonts w:ascii="Arial" w:hAnsi="Arial" w:cs="Arial"/>
                 <w:b/>
                 <w:bCs/>
-                <w:sz w:val="22"/>
-                <w:szCs w:val="22"/>
                 <w:lang w:val="en-US"/>
               </w:rPr>
               <w:t>Asma </w:t>
@@ -1774,8 +1766,6 @@
             <w:r>
               <w:rPr>
                 <w:rFonts w:ascii="Arial" w:hAnsi="Arial" w:cs="Arial"/>
-                <w:sz w:val="22"/>
-                <w:szCs w:val="22"/>
                 <w:lang w:val="en-US"/>
               </w:rPr>
               <w:t>10 </w:t>
@@ -1840,8 +1830,6 @@
                 <w:rFonts w:ascii="Arial" w:hAnsi="Arial" w:cs="Arial"/>
                 <w:b/>
                 <w:bCs/>
-                <w:sz w:val="22"/>
-                <w:szCs w:val="22"/>
                 <w:lang w:val="en-US"/>
               </w:rPr>
               <w:t>Diana </w:t>
@@ -1875,8 +1863,6 @@
             <w:r>
               <w:rPr>
                 <w:rFonts w:ascii="Arial" w:hAnsi="Arial" w:cs="Arial"/>
-                <w:sz w:val="22"/>
-                <w:szCs w:val="22"/>
                 <w:lang w:val="en-US"/>
               </w:rPr>
               <w:t>11  </w:t>
@@ -1910,8 +1896,6 @@
             <w:r>
               <w:rPr>
                 <w:rFonts w:ascii="Calibri" w:hAnsi="Calibri" w:cs="Times New Roman"/>
-                <w:sz w:val="22"/>
-                <w:szCs w:val="22"/>
                 <w:lang w:val="en-US"/>
               </w:rPr>
               <w:t> </w:t>
@@ -1951,8 +1935,6 @@
                 <w:rFonts w:ascii="Arial" w:hAnsi="Arial" w:cs="Arial"/>
                 <w:b/>
                 <w:bCs/>
-                <w:sz w:val="22"/>
-                <w:szCs w:val="22"/>
                 <w:lang w:val="en-US"/>
               </w:rPr>
               <w:t>Ilana </w:t>
@@ -1986,8 +1968,6 @@
             <w:r>
               <w:rPr>
                 <w:rFonts w:ascii="Calibri" w:hAnsi="Calibri" w:cs="Times New Roman"/>
-                <w:sz w:val="22"/>
-                <w:szCs w:val="22"/>
                 <w:lang w:val="en-US"/>
               </w:rPr>
               <w:t> </w:t>
@@ -1995,12 +1975,30 @@
             <w:r>
               <w:rPr>
                 <w:rFonts w:ascii="Calibri" w:hAnsi="Calibri" w:cs="Times New Roman"/>
-                <w:sz w:val="22"/>
-                <w:szCs w:val="22"/>
                 <w:lang w:val="en-US"/>
               </w:rPr>
               <w:br/>
-              <w:t>15 </w:t>
+            </w:r>
+            <w:r>
+              <w:rPr>
+                <w:rFonts w:ascii="Calibri" w:hAnsi="Calibri" w:cs="Times New Roman"/>
+                <w:lang w:val="en-US"/>
+              </w:rPr>
+              <w:t> </w:t>
+            </w:r>
+            <w:r>
+              <w:rPr>
+                <w:rFonts w:ascii="Calibri" w:hAnsi="Calibri" w:cs="Times New Roman"/>
+                <w:lang w:val="en-US"/>
+              </w:rPr>
+              <w:t>1</w:t>
+            </w:r>
+            <w:r>
+              <w:rPr>
+                <w:rFonts w:ascii="Calibri" w:hAnsi="Calibri" w:cs="Times New Roman"/>
+                <w:lang w:val="en-US"/>
+              </w:rPr>
+              <w:t>7</w:t>
             </w:r>
           </w:p>
         </w:tc>
@@ -2028,6 +2026,27 @@
                 <w:lang w:val="en-US"/>
               </w:rPr>
             </w:pPr>
+            <w:r>
+              <w:rPr>
+                <w:rFonts w:ascii="Times New Roman" w:hAnsi="Times New Roman" w:cs="Times New Roman"/>
+                <w:lang w:val="en-US"/>
+              </w:rPr>
+              <w:t>Group Meetings (</w:t>
+            </w:r>
+            <w:r>
+              <w:rPr>
+                <w:rFonts w:ascii="Times New Roman" w:hAnsi="Times New Roman" w:cs="Times New Roman"/>
+                <w:lang w:val="en-US"/>
+              </w:rPr>
+              <w:t>14hrs), Draw.io the Design-Level Class diagrams (3hrs)</w:t>
+            </w:r>
+            <w:r>
+              <w:rPr>
+                <w:rFonts w:ascii="Times New Roman" w:hAnsi="Times New Roman" w:cs="Times New Roman"/>
+                <w:lang w:val="en-US"/>
+              </w:rPr>
+              <w:t>. Last updated: Feb 21</w:t>
+            </w:r>
           </w:p>
         </w:tc>
       </w:tr>
@@ -2063,8 +2082,6 @@
                 <w:rFonts w:ascii="Arial" w:hAnsi="Arial" w:cs="Arial"/>
                 <w:b/>
                 <w:bCs/>
-                <w:sz w:val="22"/>
-                <w:szCs w:val="22"/>
                 <w:lang w:val="en-US"/>
               </w:rPr>
               <w:t>Jessica </w:t>
@@ -2098,8 +2115,6 @@
             <w:r>
               <w:rPr>
                 <w:rFonts w:ascii="Calibri" w:hAnsi="Calibri" w:cs="Times New Roman"/>
-                <w:sz w:val="22"/>
-                <w:szCs w:val="22"/>
                 <w:lang w:val="en-US"/>
               </w:rPr>
               <w:t>9 </w:t>
@@ -2107,8 +2122,6 @@
             <w:r>
               <w:rPr>
                 <w:rFonts w:ascii="Calibri" w:hAnsi="Calibri" w:cs="Times New Roman"/>
-                <w:sz w:val="22"/>
-                <w:szCs w:val="22"/>
                 <w:lang w:val="en-US"/>
               </w:rPr>
               <w:br/>
@@ -2175,8 +2188,6 @@
                 <w:rFonts w:ascii="Arial" w:hAnsi="Arial" w:cs="Arial"/>
                 <w:b/>
                 <w:bCs/>
-                <w:sz w:val="22"/>
-                <w:szCs w:val="22"/>
                 <w:lang w:val="en-US"/>
               </w:rPr>
               <w:t>Thomas </w:t>
@@ -2210,8 +2221,6 @@
             <w:r>
               <w:rPr>
                 <w:rFonts w:ascii="Calibri" w:hAnsi="Calibri" w:cs="Times New Roman"/>
-                <w:sz w:val="22"/>
-                <w:szCs w:val="22"/>
                 <w:lang w:val="en-US"/>
               </w:rPr>
               <w:t> </w:t>
@@ -2219,8 +2228,6 @@
             <w:r>
               <w:rPr>
                 <w:rFonts w:ascii="Calibri" w:hAnsi="Calibri" w:cs="Times New Roman"/>
-                <w:sz w:val="22"/>
-                <w:szCs w:val="22"/>
                 <w:lang w:val="en-US"/>
               </w:rPr>
               <w:br/>
@@ -2255,8 +2262,6 @@
             <w:r>
               <w:rPr>
                 <w:rFonts w:ascii="Calibri" w:hAnsi="Calibri" w:cs="Times New Roman"/>
-                <w:sz w:val="22"/>
-                <w:szCs w:val="22"/>
                 <w:lang w:val="en-US"/>
               </w:rPr>
               <w:t> </w:t>
@@ -3201,6 +3206,27 @@
     </w:p>
     <w:p>
       <w:pPr>
+        <w:pStyle w:val="ListParagraph"/>
+        <w:numPr>
+          <w:ilvl w:val="0"/>
+          <w:numId w:val="13"/>
+        </w:numPr>
+        <w:textAlignment w:val="baseline"/>
+        <w:rPr>
+          <w:rFonts w:ascii="Calibri" w:hAnsi="Calibri" w:cs="Arial"/>
+        </w:rPr>
+      </w:pPr>
+      <w:r>
+        <w:rPr>
+          <w:rFonts w:ascii="Calibri" w:hAnsi="Calibri" w:cs="Arial"/>
+        </w:rPr>
+        <w:t>Add Version class that is associated to Tree, Forecast, and SustainabilityReport</w:t>
+      </w:r>
+      <w:bookmarkStart w:id="0" w:name="_GoBack"/>
+      <w:bookmarkEnd w:id="0"/>
+    </w:p>
+    <w:p>
+      <w:pPr>
         <w:textAlignment w:val="baseline"/>
         <w:rPr>
           <w:rFonts w:ascii="Calibri" w:hAnsi="Calibri" w:cs="Arial"/>
@@ -5546,8 +5572,6 @@
         </w:rPr>
         <w:t>6</w:t>
       </w:r>
-      <w:bookmarkStart w:id="0" w:name="_GoBack"/>
-      <w:bookmarkEnd w:id="0"/>
       <w:r>
         <w:rPr>
           <w:rFonts w:ascii="Arial" w:hAnsi="Arial" w:cs="Arial"/>
@@ -5962,7 +5986,7 @@
       <w:pPr>
         <w:textAlignment w:val="baseline"/>
         <w:rPr>
-          <w:rFonts w:ascii="Calibri" w:hAnsi="Calibri" w:cs="Times New Roman"/>
+          <w:rFonts w:ascii="Arial" w:hAnsi="Arial" w:cs="Arial"/>
         </w:rPr>
       </w:pPr>
       <w:r>
@@ -5976,20 +6000,14 @@
         <w:rPr>
           <w:rFonts w:ascii="Arial" w:hAnsi="Arial" w:cs="Arial"/>
         </w:rPr>
-        <w:t> Wednesday February 21</w:t>
-      </w:r>
-      <w:r>
-        <w:rPr>
-          <w:rFonts w:ascii="Arial" w:hAnsi="Arial" w:cs="Arial"/>
-        </w:rPr>
-        <w:t>, 2018  </w:t>
-      </w:r>
-    </w:p>
-    <w:p>
-      <w:pPr>
-        <w:textAlignment w:val="baseline"/>
-        <w:rPr>
-          <w:rFonts w:ascii="Calibri" w:hAnsi="Calibri" w:cs="Times New Roman"/>
+        <w:t> Wednesday February 21, 2018  </w:t>
+      </w:r>
+    </w:p>
+    <w:p>
+      <w:pPr>
+        <w:textAlignment w:val="baseline"/>
+        <w:rPr>
+          <w:rFonts w:ascii="Arial" w:hAnsi="Arial" w:cs="Arial"/>
         </w:rPr>
       </w:pPr>
       <w:r>
@@ -6003,14 +6021,26 @@
         <w:rPr>
           <w:rFonts w:ascii="Arial" w:hAnsi="Arial" w:cs="Arial"/>
         </w:rPr>
-        <w:t xml:space="preserve"> 20:30-22:30 – 2 hours</w:t>
-      </w:r>
-    </w:p>
-    <w:p>
-      <w:pPr>
-        <w:textAlignment w:val="baseline"/>
-        <w:rPr>
-          <w:rFonts w:ascii="Calibri" w:hAnsi="Calibri" w:cs="Times New Roman"/>
+        <w:t xml:space="preserve"> 20:30-23</w:t>
+      </w:r>
+      <w:r>
+        <w:rPr>
+          <w:rFonts w:ascii="Arial" w:hAnsi="Arial" w:cs="Arial"/>
+        </w:rPr>
+        <w:t>:30 – 3</w:t>
+      </w:r>
+      <w:r>
+        <w:rPr>
+          <w:rFonts w:ascii="Arial" w:hAnsi="Arial" w:cs="Arial"/>
+        </w:rPr>
+        <w:t xml:space="preserve"> hours</w:t>
+      </w:r>
+    </w:p>
+    <w:p>
+      <w:pPr>
+        <w:textAlignment w:val="baseline"/>
+        <w:rPr>
+          <w:rFonts w:ascii="Arial" w:hAnsi="Arial" w:cs="Arial"/>
         </w:rPr>
       </w:pPr>
       <w:r>
@@ -6024,20 +6054,32 @@
         <w:rPr>
           <w:rFonts w:ascii="Arial" w:hAnsi="Arial" w:cs="Arial"/>
         </w:rPr>
-        <w:t xml:space="preserve"> Trottier Building, Room </w:t>
-      </w:r>
-      <w:r>
-        <w:rPr>
-          <w:rFonts w:ascii="Arial" w:hAnsi="Arial" w:cs="Arial"/>
-        </w:rPr>
         <w:t> </w:t>
       </w:r>
-    </w:p>
-    <w:p>
-      <w:pPr>
-        <w:textAlignment w:val="baseline"/>
-        <w:rPr>
-          <w:rFonts w:ascii="Calibri" w:hAnsi="Calibri" w:cs="Times New Roman"/>
+      <w:r>
+        <w:rPr>
+          <w:rFonts w:ascii="Arial" w:hAnsi="Arial" w:cs="Arial"/>
+        </w:rPr>
+        <w:t>McLennan Library</w:t>
+      </w:r>
+      <w:r>
+        <w:rPr>
+          <w:rFonts w:ascii="Arial" w:hAnsi="Arial" w:cs="Arial"/>
+        </w:rPr>
+        <w:t xml:space="preserve">, Room </w:t>
+      </w:r>
+      <w:r>
+        <w:rPr>
+          <w:rFonts w:ascii="Arial" w:hAnsi="Arial" w:cs="Arial"/>
+        </w:rPr>
+        <w:t>M3-17B</w:t>
+      </w:r>
+    </w:p>
+    <w:p>
+      <w:pPr>
+        <w:textAlignment w:val="baseline"/>
+        <w:rPr>
+          <w:rFonts w:ascii="Arial" w:hAnsi="Arial" w:cs="Arial"/>
         </w:rPr>
       </w:pPr>
       <w:r>
@@ -6051,14 +6093,14 @@
         <w:rPr>
           <w:rFonts w:ascii="Arial" w:hAnsi="Arial" w:cs="Arial"/>
         </w:rPr>
-        <w:t xml:space="preserve">  </w:t>
-      </w:r>
-    </w:p>
-    <w:p>
-      <w:pPr>
-        <w:textAlignment w:val="baseline"/>
-        <w:rPr>
-          <w:rFonts w:ascii="Calibri" w:hAnsi="Calibri" w:cs="Times New Roman"/>
+        <w:t> Begin Development of Features</w:t>
+      </w:r>
+    </w:p>
+    <w:p>
+      <w:pPr>
+        <w:textAlignment w:val="baseline"/>
+        <w:rPr>
+          <w:rFonts w:ascii="Arial" w:hAnsi="Arial" w:cs="Arial"/>
         </w:rPr>
       </w:pPr>
       <w:r>
@@ -6079,7 +6121,7 @@
       <w:pPr>
         <w:textAlignment w:val="baseline"/>
         <w:rPr>
-          <w:rFonts w:ascii="Calibri" w:hAnsi="Calibri" w:cs="Times New Roman"/>
+          <w:rFonts w:ascii="Arial" w:hAnsi="Arial" w:cs="Arial"/>
         </w:rPr>
       </w:pPr>
       <w:r>
@@ -6095,12 +6137,18 @@
         </w:rPr>
         <w:t> </w:t>
       </w:r>
-    </w:p>
-    <w:p>
-      <w:pPr>
-        <w:textAlignment w:val="baseline"/>
-        <w:rPr>
-          <w:rFonts w:ascii="Calibri" w:hAnsi="Calibri" w:cs="Times New Roman"/>
+      <w:r>
+        <w:rPr>
+          <w:rFonts w:ascii="Arial" w:hAnsi="Arial" w:cs="Arial"/>
+        </w:rPr>
+        <w:t xml:space="preserve">Start Implementation of features </w:t>
+      </w:r>
+    </w:p>
+    <w:p>
+      <w:pPr>
+        <w:textAlignment w:val="baseline"/>
+        <w:rPr>
+          <w:rFonts w:ascii="Arial" w:hAnsi="Arial" w:cs="Arial"/>
         </w:rPr>
       </w:pPr>
       <w:r>
@@ -6115,6 +6163,160 @@
           <w:rFonts w:ascii="Arial" w:hAnsi="Arial" w:cs="Arial"/>
         </w:rPr>
         <w:t> </w:t>
+      </w:r>
+    </w:p>
+    <w:p>
+      <w:pPr>
+        <w:pStyle w:val="ListParagraph"/>
+        <w:numPr>
+          <w:ilvl w:val="0"/>
+          <w:numId w:val="25"/>
+        </w:numPr>
+        <w:textAlignment w:val="baseline"/>
+        <w:rPr>
+          <w:rFonts w:ascii="Arial" w:hAnsi="Arial" w:cs="Arial"/>
+          <w:sz w:val="24"/>
+          <w:szCs w:val="24"/>
+        </w:rPr>
+      </w:pPr>
+      <w:r>
+        <w:rPr>
+          <w:rFonts w:ascii="Arial" w:hAnsi="Arial" w:cs="Arial"/>
+          <w:sz w:val="24"/>
+          <w:szCs w:val="24"/>
+        </w:rPr>
+        <w:t>Splitting up tasks for implementation:</w:t>
+      </w:r>
+    </w:p>
+    <w:p>
+      <w:pPr>
+        <w:pStyle w:val="ListParagraph"/>
+        <w:numPr>
+          <w:ilvl w:val="1"/>
+          <w:numId w:val="25"/>
+        </w:numPr>
+        <w:textAlignment w:val="baseline"/>
+        <w:rPr>
+          <w:rFonts w:ascii="Arial" w:hAnsi="Arial" w:cs="Arial"/>
+          <w:sz w:val="24"/>
+          <w:szCs w:val="24"/>
+        </w:rPr>
+      </w:pPr>
+      <w:r>
+        <w:rPr>
+          <w:rFonts w:ascii="Arial" w:hAnsi="Arial" w:cs="Arial"/>
+          <w:sz w:val="24"/>
+          <w:szCs w:val="24"/>
+        </w:rPr>
+        <w:t>Asma: Android front-end for plant t</w:t>
+      </w:r>
+      <w:r>
+        <w:rPr>
+          <w:rFonts w:ascii="Arial" w:hAnsi="Arial" w:cs="Arial"/>
+          <w:sz w:val="24"/>
+          <w:szCs w:val="24"/>
+        </w:rPr>
+        <w:t xml:space="preserve">ree and cut down tree, </w:t>
+      </w:r>
+      <w:r>
+        <w:rPr>
+          <w:rFonts w:ascii="Arial" w:hAnsi="Arial" w:cs="Arial"/>
+          <w:sz w:val="24"/>
+          <w:szCs w:val="24"/>
+        </w:rPr>
+        <w:t>block diagrams</w:t>
+      </w:r>
+    </w:p>
+    <w:p>
+      <w:pPr>
+        <w:pStyle w:val="ListParagraph"/>
+        <w:numPr>
+          <w:ilvl w:val="1"/>
+          <w:numId w:val="25"/>
+        </w:numPr>
+        <w:textAlignment w:val="baseline"/>
+        <w:rPr>
+          <w:rFonts w:ascii="Arial" w:hAnsi="Arial" w:cs="Arial"/>
+          <w:sz w:val="24"/>
+          <w:szCs w:val="24"/>
+        </w:rPr>
+      </w:pPr>
+      <w:r>
+        <w:rPr>
+          <w:rFonts w:ascii="Arial" w:hAnsi="Arial" w:cs="Arial"/>
+          <w:sz w:val="24"/>
+          <w:szCs w:val="24"/>
+        </w:rPr>
+        <w:t>Thomas: Web front-end for list all trees, 2 sequence diagrams</w:t>
+      </w:r>
+    </w:p>
+    <w:p>
+      <w:pPr>
+        <w:pStyle w:val="ListParagraph"/>
+        <w:numPr>
+          <w:ilvl w:val="1"/>
+          <w:numId w:val="25"/>
+        </w:numPr>
+        <w:textAlignment w:val="baseline"/>
+        <w:rPr>
+          <w:rFonts w:ascii="Arial" w:hAnsi="Arial" w:cs="Arial"/>
+          <w:sz w:val="24"/>
+          <w:szCs w:val="24"/>
+        </w:rPr>
+      </w:pPr>
+      <w:r>
+        <w:rPr>
+          <w:rFonts w:ascii="Arial" w:hAnsi="Arial" w:cs="Arial"/>
+          <w:sz w:val="24"/>
+          <w:szCs w:val="24"/>
+        </w:rPr>
+        <w:t>Ilana: all of backend implementation for plant tree</w:t>
+      </w:r>
+    </w:p>
+    <w:p>
+      <w:pPr>
+        <w:pStyle w:val="ListParagraph"/>
+        <w:numPr>
+          <w:ilvl w:val="1"/>
+          <w:numId w:val="25"/>
+        </w:numPr>
+        <w:textAlignment w:val="baseline"/>
+        <w:rPr>
+          <w:rFonts w:ascii="Arial" w:hAnsi="Arial" w:cs="Arial"/>
+          <w:sz w:val="24"/>
+          <w:szCs w:val="24"/>
+        </w:rPr>
+      </w:pPr>
+      <w:r>
+        <w:rPr>
+          <w:rFonts w:ascii="Arial" w:hAnsi="Arial" w:cs="Arial"/>
+          <w:sz w:val="24"/>
+          <w:szCs w:val="24"/>
+        </w:rPr>
+        <w:t>Diana: all of backend implementation for cut down tree</w:t>
+      </w:r>
+    </w:p>
+    <w:p>
+      <w:pPr>
+        <w:pStyle w:val="ListParagraph"/>
+        <w:numPr>
+          <w:ilvl w:val="1"/>
+          <w:numId w:val="25"/>
+        </w:numPr>
+        <w:textAlignment w:val="baseline"/>
+        <w:rPr>
+          <w:rFonts w:ascii="Arial" w:hAnsi="Arial" w:cs="Arial"/>
+          <w:sz w:val="24"/>
+          <w:szCs w:val="24"/>
+        </w:rPr>
+      </w:pPr>
+      <w:r>
+        <w:rPr>
+          <w:rFonts w:ascii="Arial" w:hAnsi="Arial" w:cs="Arial"/>
+          <w:sz w:val="24"/>
+          <w:szCs w:val="24"/>
+        </w:rPr>
+        <w:t>Jess: all of backend implementation for list all trees</w:t>
       </w:r>
     </w:p>
     <w:p>
@@ -8555,6 +8757,119 @@
     </w:lvl>
   </w:abstractNum>
   <w:abstractNum w:abstractNumId="15">
+    <w:nsid w:val="43584A33"/>
+    <w:multiLevelType w:val="hybridMultilevel"/>
+    <w:tmpl w:val="9ECED802"/>
+    <w:lvl w:ilvl="0" w:tplc="04090001">
+      <w:start w:val="1"/>
+      <w:numFmt w:val="bullet"/>
+      <w:lvlText w:val=""/>
+      <w:lvlJc w:val="left"/>
+      <w:pPr>
+        <w:ind w:left="720" w:hanging="360"/>
+      </w:pPr>
+      <w:rPr>
+        <w:rFonts w:ascii="Symbol" w:hAnsi="Symbol" w:hint="default"/>
+      </w:rPr>
+    </w:lvl>
+    <w:lvl w:ilvl="1" w:tplc="04090003">
+      <w:start w:val="1"/>
+      <w:numFmt w:val="bullet"/>
+      <w:lvlText w:val="o"/>
+      <w:lvlJc w:val="left"/>
+      <w:pPr>
+        <w:ind w:left="1440" w:hanging="360"/>
+      </w:pPr>
+      <w:rPr>
+        <w:rFonts w:ascii="Courier New" w:hAnsi="Courier New" w:cs="Courier New" w:hint="default"/>
+      </w:rPr>
+    </w:lvl>
+    <w:lvl w:ilvl="2" w:tplc="04090005" w:tentative="1">
+      <w:start w:val="1"/>
+      <w:numFmt w:val="bullet"/>
+      <w:lvlText w:val=""/>
+      <w:lvlJc w:val="left"/>
+      <w:pPr>
+        <w:ind w:left="2160" w:hanging="360"/>
+      </w:pPr>
+      <w:rPr>
+        <w:rFonts w:ascii="Wingdings" w:hAnsi="Wingdings" w:hint="default"/>
+      </w:rPr>
+    </w:lvl>
+    <w:lvl w:ilvl="3" w:tplc="04090001" w:tentative="1">
+      <w:start w:val="1"/>
+      <w:numFmt w:val="bullet"/>
+      <w:lvlText w:val=""/>
+      <w:lvlJc w:val="left"/>
+      <w:pPr>
+        <w:ind w:left="2880" w:hanging="360"/>
+      </w:pPr>
+      <w:rPr>
+        <w:rFonts w:ascii="Symbol" w:hAnsi="Symbol" w:hint="default"/>
+      </w:rPr>
+    </w:lvl>
+    <w:lvl w:ilvl="4" w:tplc="04090003" w:tentative="1">
+      <w:start w:val="1"/>
+      <w:numFmt w:val="bullet"/>
+      <w:lvlText w:val="o"/>
+      <w:lvlJc w:val="left"/>
+      <w:pPr>
+        <w:ind w:left="3600" w:hanging="360"/>
+      </w:pPr>
+      <w:rPr>
+        <w:rFonts w:ascii="Courier New" w:hAnsi="Courier New" w:cs="Courier New" w:hint="default"/>
+      </w:rPr>
+    </w:lvl>
+    <w:lvl w:ilvl="5" w:tplc="04090005" w:tentative="1">
+      <w:start w:val="1"/>
+      <w:numFmt w:val="bullet"/>
+      <w:lvlText w:val=""/>
+      <w:lvlJc w:val="left"/>
+      <w:pPr>
+        <w:ind w:left="4320" w:hanging="360"/>
+      </w:pPr>
+      <w:rPr>
+        <w:rFonts w:ascii="Wingdings" w:hAnsi="Wingdings" w:hint="default"/>
+      </w:rPr>
+    </w:lvl>
+    <w:lvl w:ilvl="6" w:tplc="04090001" w:tentative="1">
+      <w:start w:val="1"/>
+      <w:numFmt w:val="bullet"/>
+      <w:lvlText w:val=""/>
+      <w:lvlJc w:val="left"/>
+      <w:pPr>
+        <w:ind w:left="5040" w:hanging="360"/>
+      </w:pPr>
+      <w:rPr>
+        <w:rFonts w:ascii="Symbol" w:hAnsi="Symbol" w:hint="default"/>
+      </w:rPr>
+    </w:lvl>
+    <w:lvl w:ilvl="7" w:tplc="04090003" w:tentative="1">
+      <w:start w:val="1"/>
+      <w:numFmt w:val="bullet"/>
+      <w:lvlText w:val="o"/>
+      <w:lvlJc w:val="left"/>
+      <w:pPr>
+        <w:ind w:left="5760" w:hanging="360"/>
+      </w:pPr>
+      <w:rPr>
+        <w:rFonts w:ascii="Courier New" w:hAnsi="Courier New" w:cs="Courier New" w:hint="default"/>
+      </w:rPr>
+    </w:lvl>
+    <w:lvl w:ilvl="8" w:tplc="04090005" w:tentative="1">
+      <w:start w:val="1"/>
+      <w:numFmt w:val="bullet"/>
+      <w:lvlText w:val=""/>
+      <w:lvlJc w:val="left"/>
+      <w:pPr>
+        <w:ind w:left="6480" w:hanging="360"/>
+      </w:pPr>
+      <w:rPr>
+        <w:rFonts w:ascii="Wingdings" w:hAnsi="Wingdings" w:hint="default"/>
+      </w:rPr>
+    </w:lvl>
+  </w:abstractNum>
+  <w:abstractNum w:abstractNumId="16">
     <w:nsid w:val="43B36B26"/>
     <w:multiLevelType w:val="multilevel"/>
     <w:tmpl w:val="B060F7AA"/>
@@ -8703,7 +9018,7 @@
       </w:rPr>
     </w:lvl>
   </w:abstractNum>
-  <w:abstractNum w:abstractNumId="16">
+  <w:abstractNum w:abstractNumId="17">
     <w:nsid w:val="4C9242D0"/>
     <w:multiLevelType w:val="multilevel"/>
     <w:tmpl w:val="E1C02A72"/>
@@ -8852,7 +9167,7 @@
       </w:rPr>
     </w:lvl>
   </w:abstractNum>
-  <w:abstractNum w:abstractNumId="17">
+  <w:abstractNum w:abstractNumId="18">
     <w:nsid w:val="54D52652"/>
     <w:multiLevelType w:val="multilevel"/>
     <w:tmpl w:val="A69EA80E"/>
@@ -9001,7 +9316,7 @@
       </w:rPr>
     </w:lvl>
   </w:abstractNum>
-  <w:abstractNum w:abstractNumId="18">
+  <w:abstractNum w:abstractNumId="19">
     <w:nsid w:val="55B30836"/>
     <w:multiLevelType w:val="multilevel"/>
     <w:tmpl w:val="7B70045A"/>
@@ -9150,7 +9465,7 @@
       </w:rPr>
     </w:lvl>
   </w:abstractNum>
-  <w:abstractNum w:abstractNumId="19">
+  <w:abstractNum w:abstractNumId="20">
     <w:nsid w:val="5C6D18A8"/>
     <w:multiLevelType w:val="multilevel"/>
     <w:tmpl w:val="3B126BC8"/>
@@ -9299,7 +9614,7 @@
       </w:rPr>
     </w:lvl>
   </w:abstractNum>
-  <w:abstractNum w:abstractNumId="20">
+  <w:abstractNum w:abstractNumId="21">
     <w:nsid w:val="621759A3"/>
     <w:multiLevelType w:val="multilevel"/>
     <w:tmpl w:val="2DC07728"/>
@@ -9448,7 +9763,7 @@
       </w:rPr>
     </w:lvl>
   </w:abstractNum>
-  <w:abstractNum w:abstractNumId="21">
+  <w:abstractNum w:abstractNumId="22">
     <w:nsid w:val="698D17CB"/>
     <w:multiLevelType w:val="multilevel"/>
     <w:tmpl w:val="F784340A"/>
@@ -9597,7 +9912,7 @@
       </w:rPr>
     </w:lvl>
   </w:abstractNum>
-  <w:abstractNum w:abstractNumId="22">
+  <w:abstractNum w:abstractNumId="23">
     <w:nsid w:val="74874078"/>
     <w:multiLevelType w:val="multilevel"/>
     <w:tmpl w:val="F51246FC"/>
@@ -9746,7 +10061,7 @@
       </w:rPr>
     </w:lvl>
   </w:abstractNum>
-  <w:abstractNum w:abstractNumId="23">
+  <w:abstractNum w:abstractNumId="24">
     <w:nsid w:val="7FEC67BC"/>
     <w:multiLevelType w:val="multilevel"/>
     <w:tmpl w:val="AA609F82"/>
@@ -9905,10 +10220,10 @@
     <w:abstractNumId w:val="9"/>
   </w:num>
   <w:num w:numId="4">
-    <w:abstractNumId w:val="22"/>
+    <w:abstractNumId w:val="23"/>
   </w:num>
   <w:num w:numId="5">
-    <w:abstractNumId w:val="15"/>
+    <w:abstractNumId w:val="16"/>
   </w:num>
   <w:num w:numId="6">
     <w:abstractNumId w:val="13"/>
@@ -9926,22 +10241,22 @@
     <w:abstractNumId w:val="5"/>
   </w:num>
   <w:num w:numId="11">
-    <w:abstractNumId w:val="20"/>
+    <w:abstractNumId w:val="21"/>
   </w:num>
   <w:num w:numId="12">
     <w:abstractNumId w:val="0"/>
   </w:num>
   <w:num w:numId="13">
-    <w:abstractNumId w:val="23"/>
+    <w:abstractNumId w:val="24"/>
   </w:num>
   <w:num w:numId="14">
     <w:abstractNumId w:val="11"/>
   </w:num>
   <w:num w:numId="15">
-    <w:abstractNumId w:val="21"/>
+    <w:abstractNumId w:val="22"/>
   </w:num>
   <w:num w:numId="16">
-    <w:abstractNumId w:val="19"/>
+    <w:abstractNumId w:val="20"/>
   </w:num>
   <w:num w:numId="17">
     <w:abstractNumId w:val="2"/>
@@ -9953,19 +10268,22 @@
     <w:abstractNumId w:val="12"/>
   </w:num>
   <w:num w:numId="20">
-    <w:abstractNumId w:val="16"/>
+    <w:abstractNumId w:val="17"/>
   </w:num>
   <w:num w:numId="21">
-    <w:abstractNumId w:val="17"/>
+    <w:abstractNumId w:val="18"/>
   </w:num>
   <w:num w:numId="22">
-    <w:abstractNumId w:val="18"/>
+    <w:abstractNumId w:val="19"/>
   </w:num>
   <w:num w:numId="23">
     <w:abstractNumId w:val="8"/>
   </w:num>
   <w:num w:numId="24">
     <w:abstractNumId w:val="7"/>
+  </w:num>
+  <w:num w:numId="25">
+    <w:abstractNumId w:val="15"/>
   </w:num>
 </w:numbering>
 </file>
@@ -9983,7 +10301,7 @@
     </w:rPrDefault>
     <w:pPrDefault/>
   </w:docDefaults>
-  <w:latentStyles w:defLockedState="0" w:defUIPriority="99" w:defSemiHidden="0" w:defUnhideWhenUsed="0" w:defQFormat="0" w:count="380">
+  <w:latentStyles w:defLockedState="0" w:defUIPriority="99" w:defSemiHidden="0" w:defUnhideWhenUsed="0" w:defQFormat="0" w:count="382">
     <w:lsdException w:name="Normal" w:uiPriority="0" w:qFormat="1"/>
     <w:lsdException w:name="heading 1" w:uiPriority="9" w:qFormat="1"/>
     <w:lsdException w:name="heading 2" w:semiHidden="1" w:uiPriority="9" w:unhideWhenUsed="1" w:qFormat="1"/>
@@ -10089,7 +10407,6 @@
     <w:lsdException w:name="HTML Sample" w:semiHidden="1" w:unhideWhenUsed="1"/>
     <w:lsdException w:name="HTML Typewriter" w:semiHidden="1" w:unhideWhenUsed="1"/>
     <w:lsdException w:name="HTML Variable" w:semiHidden="1" w:unhideWhenUsed="1"/>
-    <w:lsdException w:name="Normal Table" w:semiHidden="1" w:unhideWhenUsed="1"/>
     <w:lsdException w:name="annotation subject" w:semiHidden="1" w:unhideWhenUsed="1"/>
     <w:lsdException w:name="No List" w:semiHidden="1" w:unhideWhenUsed="1"/>
     <w:lsdException w:name="Outline List 1" w:semiHidden="1" w:unhideWhenUsed="1"/>
@@ -10135,11 +10452,9 @@
     <w:lsdException w:name="Table Subtle 1" w:semiHidden="1" w:unhideWhenUsed="1"/>
     <w:lsdException w:name="Table Subtle 2" w:semiHidden="1" w:unhideWhenUsed="1"/>
     <w:lsdException w:name="Table Web 1" w:semiHidden="1" w:unhideWhenUsed="1"/>
-    <w:lsdException w:name="Table Web 2" w:semiHidden="1" w:unhideWhenUsed="1"/>
     <w:lsdException w:name="Table Web 3" w:semiHidden="1" w:unhideWhenUsed="1"/>
     <w:lsdException w:name="Balloon Text" w:semiHidden="1" w:unhideWhenUsed="1"/>
     <w:lsdException w:name="Table Grid" w:uiPriority="39"/>
-    <w:lsdException w:name="Table Theme" w:semiHidden="1" w:unhideWhenUsed="1"/>
     <w:lsdException w:name="Note Level 1" w:semiHidden="1" w:unhideWhenUsed="1"/>
     <w:lsdException w:name="Note Level 2" w:semiHidden="1" w:unhideWhenUsed="1"/>
     <w:lsdException w:name="Note Level 3" w:semiHidden="1" w:unhideWhenUsed="1"/>
@@ -10364,6 +10679,8 @@
     <w:lsdException w:name="List Table 5 Dark Accent 6" w:uiPriority="50"/>
     <w:lsdException w:name="List Table 6 Colorful Accent 6" w:uiPriority="51"/>
     <w:lsdException w:name="List Table 7 Colorful Accent 6" w:uiPriority="52"/>
+    <w:lsdException w:name="Mention" w:semiHidden="1" w:unhideWhenUsed="1"/>
+    <w:lsdException w:name="Smart Hyperlink" w:semiHidden="1" w:unhideWhenUsed="1"/>
   </w:latentStyles>
   <w:style w:type="paragraph" w:default="1" w:styleId="Normal">
     <w:name w:val="Normal"/>

</xml_diff>